<commit_message>
added files, update in draft
</commit_message>
<xml_diff>
--- a/TiborVVarga_draft.docx
+++ b/TiborVVarga_draft.docx
@@ -108,25 +108,7 @@
             <w:noProof/>
             <w:lang w:val="en-GB"/>
           </w:rPr>
-          <w:t>https://github.</w:t>
-        </w:r>
-        <w:r>
-          <w:rPr>
-            <w:rStyle w:val="Hyperlink"/>
-            <w:rFonts w:ascii="Calibri Light" w:hAnsi="Calibri Light" w:cs="Calibri Light"/>
-            <w:noProof/>
-            <w:lang w:val="en-GB"/>
-          </w:rPr>
-          <w:t>c</w:t>
-        </w:r>
-        <w:r>
-          <w:rPr>
-            <w:rStyle w:val="Hyperlink"/>
-            <w:rFonts w:ascii="Calibri Light" w:hAnsi="Calibri Light" w:cs="Calibri Light"/>
-            <w:noProof/>
-            <w:lang w:val="en-GB"/>
-          </w:rPr>
-          <w:t>om/Tirgit/unfail</w:t>
+          <w:t>https://github.com/Tirgit/unfail</w:t>
         </w:r>
       </w:hyperlink>
     </w:p>
@@ -177,6 +159,7 @@
     </w:p>
     <w:p>
       <w:pPr>
+        <w:ind w:firstLine="720"/>
         <w:jc w:val="both"/>
         <w:rPr>
           <w:rFonts w:ascii="Calibri Light" w:hAnsi="Calibri Light" w:cs="Calibri Light"/>
@@ -491,7 +474,25 @@
           <w:i/>
           <w:lang w:val="en-GB"/>
         </w:rPr>
-        <w:t>10 Mindframes for Visible Teaching – Teaching for Success</w:t>
+        <w:t xml:space="preserve">10 </w:t>
+      </w:r>
+      <w:proofErr w:type="spellStart"/>
+      <w:r>
+        <w:rPr>
+          <w:rFonts w:ascii="Calibri Light" w:hAnsi="Calibri Light" w:cs="Calibri Light"/>
+          <w:i/>
+          <w:lang w:val="en-GB"/>
+        </w:rPr>
+        <w:t>Mindframes</w:t>
+      </w:r>
+      <w:proofErr w:type="spellEnd"/>
+      <w:r>
+        <w:rPr>
+          <w:rFonts w:ascii="Calibri Light" w:hAnsi="Calibri Light" w:cs="Calibri Light"/>
+          <w:i/>
+          <w:lang w:val="en-GB"/>
+        </w:rPr>
+        <w:t xml:space="preserve"> for Visible Teaching – Teaching for Success</w:t>
       </w:r>
       <w:r>
         <w:rPr>
@@ -934,6 +935,7 @@
         </w:rPr>
         <w:t xml:space="preserve"> (called “</w:t>
       </w:r>
+      <w:proofErr w:type="spellStart"/>
       <w:r>
         <w:rPr>
           <w:rFonts w:ascii="Calibri Light" w:hAnsi="Calibri Light" w:cs="Calibri Light"/>
@@ -941,6 +943,7 @@
         </w:rPr>
         <w:t>postmortems</w:t>
       </w:r>
+      <w:proofErr w:type="spellEnd"/>
       <w:r>
         <w:rPr>
           <w:rFonts w:ascii="Calibri Light" w:hAnsi="Calibri Light" w:cs="Calibri Light"/>
@@ -1081,7 +1084,7 @@
           <w:rFonts w:ascii="Calibri Light" w:hAnsi="Calibri Light" w:cs="Calibri Light"/>
           <w:lang w:val="en-GB"/>
         </w:rPr>
-        <w:t>employees</w:t>
+        <w:t>students</w:t>
       </w:r>
       <w:r>
         <w:rPr>
@@ -1097,26 +1100,72 @@
         </w:rPr>
         <w:t xml:space="preserve"> </w:t>
       </w:r>
-      <w:r>
-        <w:rPr>
-          <w:rFonts w:ascii="Calibri Light" w:hAnsi="Calibri Light" w:cs="Calibri Light"/>
-          <w:lang w:val="en-GB"/>
-        </w:rPr>
-        <w:t xml:space="preserve">The overall goal of this project work is to develop an education tool that has a potential to reduce anxiety by offering a 10-15 minutes self-reflection/meditation/thought-process for </w:t>
-      </w:r>
-      <w:r>
-        <w:rPr>
-          <w:rFonts w:ascii="Calibri Light" w:hAnsi="Calibri Light" w:cs="Calibri Light"/>
-          <w:lang w:val="en-GB"/>
-        </w:rPr>
-        <w:t>employees</w:t>
-      </w:r>
-      <w:r>
-        <w:rPr>
-          <w:rFonts w:ascii="Calibri Light" w:hAnsi="Calibri Light" w:cs="Calibri Light"/>
-          <w:lang w:val="en-GB"/>
-        </w:rPr>
-        <w:t xml:space="preserve"> to process their failures and transform them into knowledge.</w:t>
+    </w:p>
+    <w:p>
+      <w:pPr>
+        <w:ind w:firstLine="720"/>
+        <w:jc w:val="both"/>
+        <w:rPr>
+          <w:rFonts w:ascii="Calibri Light" w:hAnsi="Calibri Light" w:cs="Calibri Light"/>
+          <w:lang w:val="en-GB"/>
+        </w:rPr>
+      </w:pPr>
+      <w:r>
+        <w:rPr>
+          <w:rFonts w:ascii="Calibri Light" w:hAnsi="Calibri Light" w:cs="Calibri Light"/>
+          <w:lang w:val="en-GB"/>
+        </w:rPr>
+        <w:t xml:space="preserve">The overall goal of this project work is to develop an education </w:t>
+      </w:r>
+      <w:r>
+        <w:rPr>
+          <w:rFonts w:ascii="Calibri Light" w:hAnsi="Calibri Light" w:cs="Calibri Light"/>
+          <w:lang w:val="en-GB"/>
+        </w:rPr>
+        <w:t>framework</w:t>
+      </w:r>
+      <w:r>
+        <w:rPr>
+          <w:rFonts w:ascii="Calibri Light" w:hAnsi="Calibri Light" w:cs="Calibri Light"/>
+          <w:lang w:val="en-GB"/>
+        </w:rPr>
+        <w:t xml:space="preserve"> that has a potential to </w:t>
+      </w:r>
+      <w:r>
+        <w:rPr>
+          <w:rFonts w:ascii="Calibri Light" w:hAnsi="Calibri Light" w:cs="Calibri Light"/>
+          <w:lang w:val="en-GB"/>
+        </w:rPr>
+        <w:t>help individuals processing failure</w:t>
+      </w:r>
+      <w:r>
+        <w:rPr>
+          <w:rFonts w:ascii="Calibri Light" w:hAnsi="Calibri Light" w:cs="Calibri Light"/>
+          <w:lang w:val="en-GB"/>
+        </w:rPr>
+        <w:t xml:space="preserve"> by </w:t>
+      </w:r>
+      <w:r>
+        <w:rPr>
+          <w:rFonts w:ascii="Calibri Light" w:hAnsi="Calibri Light" w:cs="Calibri Light"/>
+          <w:lang w:val="en-GB"/>
+        </w:rPr>
+        <w:t xml:space="preserve">describing, logging and </w:t>
+      </w:r>
+      <w:r>
+        <w:rPr>
+          <w:rFonts w:ascii="Calibri Light" w:hAnsi="Calibri Light" w:cs="Calibri Light"/>
+          <w:lang w:val="en-GB"/>
+        </w:rPr>
+        <w:lastRenderedPageBreak/>
+        <w:t>categorizing them</w:t>
+      </w:r>
+      <w:r>
+        <w:rPr>
+          <w:rFonts w:ascii="Calibri Light" w:hAnsi="Calibri Light" w:cs="Calibri Light"/>
+          <w:lang w:val="en-GB"/>
+        </w:rPr>
+        <w:t>.</w:t>
       </w:r>
       <w:r>
         <w:rPr>
@@ -1172,57 +1221,112 @@
           <w:rFonts w:ascii="Calibri Light" w:hAnsi="Calibri Light" w:cs="Calibri Light"/>
           <w:lang w:val="en-GB"/>
         </w:rPr>
+        <w:t xml:space="preserve"> in driving learning</w:t>
+      </w:r>
+      <w:r>
+        <w:rPr>
+          <w:rFonts w:ascii="Calibri Light" w:hAnsi="Calibri Light" w:cs="Calibri Light"/>
+          <w:lang w:val="en-GB"/>
+        </w:rPr>
+        <w:t xml:space="preserve"> if they are </w:t>
+      </w:r>
+      <w:r>
+        <w:rPr>
+          <w:rFonts w:ascii="Calibri Light" w:hAnsi="Calibri Light" w:cs="Calibri Light"/>
+          <w:lang w:val="en-GB"/>
+        </w:rPr>
+        <w:t>properly</w:t>
+      </w:r>
+      <w:r>
+        <w:rPr>
+          <w:rFonts w:ascii="Calibri Light" w:hAnsi="Calibri Light" w:cs="Calibri Light"/>
+          <w:lang w:val="en-GB"/>
+        </w:rPr>
+        <w:t xml:space="preserve"> analysed</w:t>
+      </w:r>
+      <w:r>
+        <w:rPr>
+          <w:rFonts w:ascii="Calibri Light" w:hAnsi="Calibri Light" w:cs="Calibri Light"/>
+          <w:lang w:val="en-GB"/>
+        </w:rPr>
+        <w:t>, processed</w:t>
+      </w:r>
+      <w:r>
+        <w:rPr>
+          <w:rFonts w:ascii="Calibri Light" w:hAnsi="Calibri Light" w:cs="Calibri Light"/>
+          <w:lang w:val="en-GB"/>
+        </w:rPr>
+        <w:t xml:space="preserve">, </w:t>
+      </w:r>
+      <w:r>
+        <w:rPr>
+          <w:rFonts w:ascii="Calibri Light" w:hAnsi="Calibri Light" w:cs="Calibri Light"/>
+          <w:lang w:val="en-GB"/>
+        </w:rPr>
+        <w:t>understood</w:t>
+      </w:r>
+      <w:r>
+        <w:rPr>
+          <w:rFonts w:ascii="Calibri Light" w:hAnsi="Calibri Light" w:cs="Calibri Light"/>
+          <w:lang w:val="en-GB"/>
+        </w:rPr>
+        <w:t xml:space="preserve"> and remembered</w:t>
+      </w:r>
+      <w:r>
+        <w:rPr>
+          <w:rFonts w:ascii="Calibri Light" w:hAnsi="Calibri Light" w:cs="Calibri Light"/>
+          <w:lang w:val="en-GB"/>
+        </w:rPr>
+        <w:t xml:space="preserve">. </w:t>
+      </w:r>
+    </w:p>
+    <w:p>
+      <w:pPr>
+        <w:ind w:firstLine="720"/>
+        <w:jc w:val="both"/>
+        <w:rPr>
+          <w:rFonts w:ascii="Calibri Light" w:hAnsi="Calibri Light" w:cs="Calibri Light"/>
+          <w:lang w:val="en-GB"/>
+        </w:rPr>
+      </w:pPr>
+      <w:r>
+        <w:rPr>
+          <w:rFonts w:ascii="Calibri Light" w:hAnsi="Calibri Light" w:cs="Calibri Light"/>
+          <w:lang w:val="en-GB"/>
+        </w:rPr>
+        <w:t xml:space="preserve">I termed to project “UNFAIL” – first, the word could be interpreted as an acronym of </w:t>
+      </w:r>
+      <w:proofErr w:type="spellStart"/>
+      <w:r>
+        <w:rPr>
+          <w:rFonts w:ascii="Calibri Light" w:hAnsi="Calibri Light" w:cs="Calibri Light"/>
+          <w:lang w:val="en-GB"/>
+        </w:rPr>
+        <w:t>UNderstanding</w:t>
+      </w:r>
+      <w:proofErr w:type="spellEnd"/>
+      <w:r>
+        <w:rPr>
+          <w:rFonts w:ascii="Calibri Light" w:hAnsi="Calibri Light" w:cs="Calibri Light"/>
+          <w:lang w:val="en-GB"/>
+        </w:rPr>
         <w:t xml:space="preserve"> </w:t>
       </w:r>
-      <w:r>
-        <w:rPr>
-          <w:rFonts w:ascii="Calibri Light" w:hAnsi="Calibri Light" w:cs="Calibri Light"/>
-          <w:lang w:val="en-GB"/>
-        </w:rPr>
-        <w:lastRenderedPageBreak/>
-        <w:t>in driving learning</w:t>
-      </w:r>
-      <w:r>
-        <w:rPr>
-          <w:rFonts w:ascii="Calibri Light" w:hAnsi="Calibri Light" w:cs="Calibri Light"/>
-          <w:lang w:val="en-GB"/>
-        </w:rPr>
-        <w:t xml:space="preserve"> if they are </w:t>
-      </w:r>
-      <w:r>
-        <w:rPr>
-          <w:rFonts w:ascii="Calibri Light" w:hAnsi="Calibri Light" w:cs="Calibri Light"/>
-          <w:lang w:val="en-GB"/>
-        </w:rPr>
-        <w:t>properly</w:t>
-      </w:r>
-      <w:r>
-        <w:rPr>
-          <w:rFonts w:ascii="Calibri Light" w:hAnsi="Calibri Light" w:cs="Calibri Light"/>
-          <w:lang w:val="en-GB"/>
-        </w:rPr>
-        <w:t xml:space="preserve"> analysed</w:t>
-      </w:r>
-      <w:r>
-        <w:rPr>
-          <w:rFonts w:ascii="Calibri Light" w:hAnsi="Calibri Light" w:cs="Calibri Light"/>
-          <w:lang w:val="en-GB"/>
-        </w:rPr>
-        <w:t>, processed</w:t>
-      </w:r>
-      <w:r>
-        <w:rPr>
-          <w:rFonts w:ascii="Calibri Light" w:hAnsi="Calibri Light" w:cs="Calibri Light"/>
-          <w:lang w:val="en-GB"/>
-        </w:rPr>
-        <w:t xml:space="preserve"> and understood. </w:t>
-      </w:r>
-      <w:r>
-        <w:rPr>
-          <w:rFonts w:ascii="Calibri Light" w:hAnsi="Calibri Light" w:cs="Calibri Light"/>
-          <w:lang w:val="en-GB"/>
-        </w:rPr>
-        <w:t>I termed to project “UNFAIL” – first, the word could be interpreted as an acronym of UNderstanding FAILure; second, the immediate notion the word gives is the feeling of recovering or coming back from failure, which the results of this project is indeed ought to help with.</w:t>
+      <w:proofErr w:type="spellStart"/>
+      <w:r>
+        <w:rPr>
+          <w:rFonts w:ascii="Calibri Light" w:hAnsi="Calibri Light" w:cs="Calibri Light"/>
+          <w:lang w:val="en-GB"/>
+        </w:rPr>
+        <w:t>FAILure</w:t>
+      </w:r>
+      <w:proofErr w:type="spellEnd"/>
+      <w:r>
+        <w:rPr>
+          <w:rFonts w:ascii="Calibri Light" w:hAnsi="Calibri Light" w:cs="Calibri Light"/>
+          <w:lang w:val="en-GB"/>
+        </w:rPr>
+        <w:t>; second, the immediate notion the word gives is the feeling of recovering or coming back from failure, which the results of this project is indeed ought to help with.</w:t>
       </w:r>
       <w:bookmarkStart w:id="0" w:name="_GoBack"/>
       <w:bookmarkEnd w:id="0"/>
@@ -1263,6 +1367,7 @@
     </w:p>
     <w:p>
       <w:pPr>
+        <w:ind w:firstLine="720"/>
         <w:jc w:val="both"/>
         <w:rPr>
           <w:rFonts w:ascii="Calibri Light" w:hAnsi="Calibri Light" w:cs="Calibri Light"/>
@@ -1295,7 +1400,14 @@
           <w:rFonts w:ascii="Calibri Light" w:hAnsi="Calibri Light" w:cs="Calibri Light"/>
           <w:lang w:val="en-GB"/>
         </w:rPr>
-        <w:t>an educational guide</w:t>
+        <w:t xml:space="preserve">an educational </w:t>
+      </w:r>
+      <w:r>
+        <w:rPr>
+          <w:rFonts w:ascii="Calibri Light" w:hAnsi="Calibri Light" w:cs="Calibri Light"/>
+          <w:lang w:val="en-GB"/>
+        </w:rPr>
+        <w:t>framework</w:t>
       </w:r>
       <w:r>
         <w:rPr>
@@ -1365,7 +1477,14 @@
           <w:rFonts w:ascii="Calibri Light" w:hAnsi="Calibri Light" w:cs="Calibri Light"/>
           <w:lang w:val="en-GB"/>
         </w:rPr>
-        <w:t xml:space="preserve">identify, understand and </w:t>
+        <w:t>process, remember,</w:t>
+      </w:r>
+      <w:r>
+        <w:rPr>
+          <w:rFonts w:ascii="Calibri Light" w:hAnsi="Calibri Light" w:cs="Calibri Light"/>
+          <w:lang w:val="en-GB"/>
+        </w:rPr>
+        <w:t xml:space="preserve"> understand and </w:t>
       </w:r>
       <w:r>
         <w:rPr>
@@ -1379,14 +1498,49 @@
           <w:rFonts w:ascii="Calibri Light" w:hAnsi="Calibri Light" w:cs="Calibri Light"/>
           <w:lang w:val="en-GB"/>
         </w:rPr>
-        <w:t xml:space="preserve"> in an effective and productive manner</w:t>
-      </w:r>
-      <w:r>
-        <w:rPr>
-          <w:rFonts w:ascii="Calibri Light" w:hAnsi="Calibri Light" w:cs="Calibri Light"/>
-          <w:lang w:val="en-GB"/>
-        </w:rPr>
-        <w:t xml:space="preserve"> on their own</w:t>
+        <w:t xml:space="preserve"> in an effective and productive manner.</w:t>
+      </w:r>
+      <w:r>
+        <w:rPr>
+          <w:rFonts w:ascii="Calibri Light" w:hAnsi="Calibri Light" w:cs="Calibri Light"/>
+          <w:lang w:val="en-GB"/>
+        </w:rPr>
+        <w:t xml:space="preserve"> I chose a</w:t>
+      </w:r>
+      <w:r>
+        <w:rPr>
+          <w:rFonts w:ascii="Calibri Light" w:hAnsi="Calibri Light" w:cs="Calibri Light"/>
+          <w:lang w:val="en-GB"/>
+        </w:rPr>
+        <w:t>n app</w:t>
+      </w:r>
+      <w:r>
+        <w:rPr>
+          <w:rFonts w:ascii="Calibri Light" w:hAnsi="Calibri Light" w:cs="Calibri Light"/>
+          <w:lang w:val="en-GB"/>
+        </w:rPr>
+        <w:t xml:space="preserve"> </w:t>
+      </w:r>
+      <w:r>
+        <w:rPr>
+          <w:rFonts w:ascii="Calibri Light" w:hAnsi="Calibri Light" w:cs="Calibri Light"/>
+          <w:lang w:val="en-GB"/>
+        </w:rPr>
+        <w:t xml:space="preserve">wireframe </w:t>
+      </w:r>
+      <w:r>
+        <w:rPr>
+          <w:rFonts w:ascii="Calibri Light" w:hAnsi="Calibri Light" w:cs="Calibri Light"/>
+          <w:lang w:val="en-GB"/>
+        </w:rPr>
+        <w:t xml:space="preserve">as the output medium </w:t>
+      </w:r>
+      <w:r>
+        <w:rPr>
+          <w:rFonts w:ascii="Calibri Light" w:hAnsi="Calibri Light" w:cs="Calibri Light"/>
+          <w:lang w:val="en-GB"/>
+        </w:rPr>
+        <w:t>of this assignment</w:t>
       </w:r>
       <w:r>
         <w:rPr>
@@ -1400,34 +1554,6 @@
           <w:rFonts w:ascii="Calibri Light" w:hAnsi="Calibri Light" w:cs="Calibri Light"/>
           <w:lang w:val="en-GB"/>
         </w:rPr>
-        <w:t xml:space="preserve"> I chose a</w:t>
-      </w:r>
-      <w:r>
-        <w:rPr>
-          <w:rFonts w:ascii="Calibri Light" w:hAnsi="Calibri Light" w:cs="Calibri Light"/>
-          <w:lang w:val="en-GB"/>
-        </w:rPr>
-        <w:t xml:space="preserve"> digital </w:t>
-      </w:r>
-      <w:r>
-        <w:rPr>
-          <w:rFonts w:ascii="Calibri Light" w:hAnsi="Calibri Light" w:cs="Calibri Light"/>
-          <w:lang w:val="en-GB"/>
-        </w:rPr>
-        <w:t xml:space="preserve">infographic as the output medium as </w:t>
-      </w:r>
-      <w:r>
-        <w:rPr>
-          <w:rFonts w:ascii="Calibri Light" w:hAnsi="Calibri Light" w:cs="Calibri Light"/>
-          <w:lang w:val="en-GB"/>
-        </w:rPr>
-        <w:t>infographics catch attention and</w:t>
-      </w:r>
-      <w:r>
-        <w:rPr>
-          <w:rFonts w:ascii="Calibri Light" w:hAnsi="Calibri Light" w:cs="Calibri Light"/>
-          <w:lang w:val="en-GB"/>
-        </w:rPr>
         <w:t xml:space="preserve"> </w:t>
       </w:r>
       <w:r>
@@ -1435,78 +1561,35 @@
           <w:rFonts w:ascii="Calibri Light" w:hAnsi="Calibri Light" w:cs="Calibri Light"/>
           <w:lang w:val="en-GB"/>
         </w:rPr>
-        <w:t>are</w:t>
-      </w:r>
-      <w:r>
-        <w:rPr>
-          <w:rFonts w:ascii="Calibri Light" w:hAnsi="Calibri Light" w:cs="Calibri Light"/>
-          <w:lang w:val="en-GB"/>
-        </w:rPr>
-        <w:t xml:space="preserve"> “easy to digest”</w:t>
-      </w:r>
-      <w:r>
-        <w:rPr>
-          <w:rFonts w:ascii="Calibri Light" w:hAnsi="Calibri Light" w:cs="Calibri Light"/>
-          <w:lang w:val="en-GB"/>
-        </w:rPr>
-        <w:t>. Indeed, i</w:t>
-      </w:r>
-      <w:r>
-        <w:rPr>
-          <w:rFonts w:ascii="Calibri Light" w:hAnsi="Calibri Light" w:cs="Calibri Light"/>
-          <w:lang w:val="en-GB"/>
-        </w:rPr>
-        <w:t xml:space="preserve">t has been demonstrated that most people are much more susceptible to learn from visual cues compared to reading. As a study has shown, after a couple of days we are more than six times more likely to remember information from an infographic than by reading text alone </w:t>
-      </w:r>
-      <w:r>
-        <w:rPr>
-          <w:rFonts w:ascii="Calibri Light" w:hAnsi="Calibri Light" w:cs="Calibri Light"/>
-          <w:lang w:val="en-GB"/>
-        </w:rPr>
-        <w:fldChar w:fldCharType="begin"/>
-      </w:r>
-      <w:r>
-        <w:rPr>
-          <w:rFonts w:ascii="Calibri Light" w:hAnsi="Calibri Light" w:cs="Calibri Light"/>
-          <w:lang w:val="en-GB"/>
-        </w:rPr>
-        <w:instrText xml:space="preserve"> ADDIN EN.CITE &lt;EndNote&gt;&lt;Cite&gt;&lt;Author&gt;Scott&lt;/Author&gt;&lt;Year&gt;2016&lt;/Year&gt;&lt;RecNum&gt;3988&lt;/RecNum&gt;&lt;DisplayText&gt;[6]&lt;/DisplayText&gt;&lt;record&gt;&lt;rec-number&gt;3988&lt;/rec-number&gt;&lt;foreign-keys&gt;&lt;key app="EN" db-id="zx5w9dv5rewze9etez3vfpxkvsv5pe9zz2x2" timestamp="1553265875"&gt;3988&lt;/key&gt;&lt;/foreign-keys&gt;&lt;ref-type name="Journal Article"&gt;17&lt;/ref-type&gt;&lt;contributors&gt;&lt;authors&gt;&lt;author&gt;Scott, H.&lt;/author&gt;&lt;author&gt;Fawkner, S.&lt;/author&gt;&lt;author&gt;Oliver, C.&lt;/author&gt;&lt;author&gt;Murray, A.&lt;/author&gt;&lt;/authors&gt;&lt;/contributors&gt;&lt;auth-address&gt;Physical Activity for Health Research Centre, University of Edinburgh, Edinburgh, UK Robert Gordons University, Aberdeen, UK.&amp;#xD;Physical Activity for Health Research Centre, University of Edinburgh, Edinburgh, UK.&amp;#xD;Physical Activity for Health Research Centre, University of Edinburgh, Edinburgh, UK Department of Sport and Exercise, University of Edinburgh, Edinburgh, UK.&lt;/auth-address&gt;&lt;titles&gt;&lt;title&gt;Why healthcare professionals should know a little about infographics&lt;/title&gt;&lt;secondary-title&gt;Br J Sports Med&lt;/secondary-title&gt;&lt;/titles&gt;&lt;periodical&gt;&lt;full-title&gt;Br J Sports Med&lt;/full-title&gt;&lt;/periodical&gt;&lt;pages&gt;1104-5&lt;/pages&gt;&lt;volume&gt;50&lt;/volume&gt;&lt;number&gt;18&lt;/number&gt;&lt;edition&gt;2016/06/19&lt;/edition&gt;&lt;keywords&gt;&lt;keyword&gt;Health Personnel/*education&lt;/keyword&gt;&lt;keyword&gt;Health Promotion/*methods&lt;/keyword&gt;&lt;keyword&gt;Information Dissemination/*methods&lt;/keyword&gt;&lt;keyword&gt;Patient Education as Topic&lt;/keyword&gt;&lt;keyword&gt;Physical Fitness&lt;/keyword&gt;&lt;keyword&gt;Evidence based&lt;/keyword&gt;&lt;keyword&gt;Health promotion&lt;/keyword&gt;&lt;keyword&gt;Physical activity&lt;/keyword&gt;&lt;keyword&gt;Public health&lt;/keyword&gt;&lt;/keywords&gt;&lt;dates&gt;&lt;year&gt;2016&lt;/year&gt;&lt;pub-dates&gt;&lt;date&gt;Sep&lt;/date&gt;&lt;/pub-dates&gt;&lt;/dates&gt;&lt;isbn&gt;1473-0480 (Electronic)&amp;#xD;0306-3674 (Linking)&lt;/isbn&gt;&lt;accession-num&gt;27317791&lt;/accession-num&gt;&lt;urls&gt;&lt;related-urls&gt;&lt;url&gt;https://www.ncbi.nlm.nih.gov/pubmed/27317791&lt;/url&gt;&lt;/related-urls&gt;&lt;/urls&gt;&lt;electronic-resource-num&gt;10.1136/bjsports-2016-096133&lt;/electronic-resource-num&gt;&lt;/record&gt;&lt;/Cite&gt;&lt;/EndNote&gt;</w:instrText>
-      </w:r>
-      <w:r>
-        <w:rPr>
-          <w:rFonts w:ascii="Calibri Light" w:hAnsi="Calibri Light" w:cs="Calibri Light"/>
-          <w:lang w:val="en-GB"/>
-        </w:rPr>
-        <w:fldChar w:fldCharType="separate"/>
-      </w:r>
-      <w:r>
-        <w:rPr>
-          <w:rFonts w:ascii="Calibri Light" w:hAnsi="Calibri Light" w:cs="Calibri Light"/>
-          <w:noProof/>
-          <w:lang w:val="en-GB"/>
-        </w:rPr>
-        <w:t>[6]</w:t>
-      </w:r>
-      <w:r>
-        <w:rPr>
-          <w:rFonts w:ascii="Calibri Light" w:hAnsi="Calibri Light" w:cs="Calibri Light"/>
-          <w:lang w:val="en-GB"/>
-        </w:rPr>
-        <w:fldChar w:fldCharType="end"/>
-      </w:r>
-      <w:r>
-        <w:rPr>
-          <w:rFonts w:ascii="Calibri Light" w:hAnsi="Calibri Light" w:cs="Calibri Light"/>
-          <w:lang w:val="en-GB"/>
-        </w:rPr>
-        <w:t xml:space="preserve">. </w:t>
-      </w:r>
-      <w:r>
-        <w:rPr>
-          <w:rFonts w:ascii="Calibri Light" w:hAnsi="Calibri Light" w:cs="Calibri Light"/>
-          <w:lang w:val="en-GB"/>
-        </w:rPr>
-        <w:t>The following principles guide me in this creative work:</w:t>
+        <w:t xml:space="preserve">A wireframe is basically </w:t>
+      </w:r>
+      <w:r>
+        <w:rPr>
+          <w:rFonts w:ascii="Calibri Light" w:hAnsi="Calibri Light" w:cs="Calibri Light"/>
+          <w:lang w:val="en-GB"/>
+        </w:rPr>
+        <w:t xml:space="preserve">a draft that </w:t>
+      </w:r>
+      <w:r>
+        <w:rPr>
+          <w:rFonts w:ascii="Calibri Light" w:hAnsi="Calibri Light" w:cs="Calibri Light"/>
+          <w:lang w:val="en-GB"/>
+        </w:rPr>
+        <w:t>is used to demonstrate</w:t>
+      </w:r>
+      <w:r>
+        <w:rPr>
+          <w:rFonts w:ascii="Calibri Light" w:hAnsi="Calibri Light" w:cs="Calibri Light"/>
+          <w:lang w:val="en-GB"/>
+        </w:rPr>
+        <w:t xml:space="preserve"> the main functionalities</w:t>
+      </w:r>
+      <w:r>
+        <w:rPr>
+          <w:rFonts w:ascii="Calibri Light" w:hAnsi="Calibri Light" w:cs="Calibri Light"/>
+          <w:lang w:val="en-GB"/>
+        </w:rPr>
+        <w:t xml:space="preserve"> of an app or software. The focus here is on functionality and not aesthetics</w:t>
       </w:r>
     </w:p>
     <w:p>
@@ -1517,156 +1600,19 @@
           <w:lang w:val="en-GB"/>
         </w:rPr>
       </w:pPr>
-    </w:p>
-    <w:p>
-      <w:pPr>
-        <w:pStyle w:val="ListParagraph"/>
-        <w:numPr>
-          <w:ilvl w:val="0"/>
-          <w:numId w:val="5"/>
-        </w:numPr>
-        <w:jc w:val="both"/>
-        <w:rPr>
-          <w:rFonts w:ascii="Calibri Light" w:hAnsi="Calibri Light" w:cs="Calibri Light"/>
-          <w:lang w:val="en-GB"/>
-        </w:rPr>
-      </w:pPr>
-      <w:r>
-        <w:rPr>
-          <w:rFonts w:ascii="Calibri Light" w:hAnsi="Calibri Light" w:cs="Calibri Light"/>
-          <w:b/>
-          <w:u w:val="single"/>
-          <w:lang w:val="en-GB"/>
-        </w:rPr>
-        <w:t>Utility</w:t>
-      </w:r>
-      <w:r>
-        <w:rPr>
-          <w:rFonts w:ascii="Calibri Light" w:hAnsi="Calibri Light" w:cs="Calibri Light"/>
-          <w:lang w:val="en-GB"/>
-        </w:rPr>
-        <w:t xml:space="preserve"> – First and foremost, </w:t>
-      </w:r>
-      <w:r>
-        <w:rPr>
-          <w:rFonts w:ascii="Calibri Light" w:hAnsi="Calibri Light" w:cs="Calibri Light"/>
-          <w:lang w:val="en-GB"/>
-        </w:rPr>
-        <w:t>it</w:t>
-      </w:r>
-      <w:r>
-        <w:rPr>
-          <w:rFonts w:ascii="Calibri Light" w:hAnsi="Calibri Light" w:cs="Calibri Light"/>
-          <w:lang w:val="en-GB"/>
-        </w:rPr>
-        <w:t xml:space="preserve"> should work</w:t>
-      </w:r>
-      <w:r>
-        <w:rPr>
-          <w:rFonts w:ascii="Calibri Light" w:hAnsi="Calibri Light" w:cs="Calibri Light"/>
-          <w:lang w:val="en-GB"/>
-        </w:rPr>
-        <w:t>;</w:t>
-      </w:r>
-    </w:p>
-    <w:p>
-      <w:pPr>
-        <w:pStyle w:val="ListParagraph"/>
-        <w:numPr>
-          <w:ilvl w:val="0"/>
-          <w:numId w:val="5"/>
-        </w:numPr>
-        <w:jc w:val="both"/>
-        <w:rPr>
-          <w:rFonts w:ascii="Calibri Light" w:hAnsi="Calibri Light" w:cs="Calibri Light"/>
-          <w:lang w:val="en-GB"/>
-        </w:rPr>
-      </w:pPr>
-      <w:r>
-        <w:rPr>
-          <w:rFonts w:ascii="Calibri Light" w:hAnsi="Calibri Light" w:cs="Calibri Light"/>
-          <w:b/>
-          <w:u w:val="single"/>
-          <w:lang w:val="en-GB"/>
-        </w:rPr>
-        <w:t>Simplicity</w:t>
-      </w:r>
-      <w:r>
-        <w:rPr>
-          <w:rFonts w:ascii="Calibri Light" w:hAnsi="Calibri Light" w:cs="Calibri Light"/>
-          <w:lang w:val="en-GB"/>
-        </w:rPr>
-        <w:t xml:space="preserve"> – Second, it should work in the simplest way possible;</w:t>
-      </w:r>
-    </w:p>
-    <w:p>
-      <w:pPr>
-        <w:pStyle w:val="ListParagraph"/>
-        <w:numPr>
-          <w:ilvl w:val="0"/>
-          <w:numId w:val="5"/>
-        </w:numPr>
-        <w:jc w:val="both"/>
-        <w:rPr>
-          <w:rFonts w:ascii="Calibri Light" w:hAnsi="Calibri Light" w:cs="Calibri Light"/>
-          <w:lang w:val="en-GB"/>
-        </w:rPr>
-      </w:pPr>
-      <w:r>
-        <w:rPr>
-          <w:rFonts w:ascii="Calibri Light" w:hAnsi="Calibri Light" w:cs="Calibri Light"/>
-          <w:b/>
-          <w:u w:val="single"/>
-          <w:lang w:val="en-GB"/>
-        </w:rPr>
-        <w:t>Strong visuals</w:t>
-      </w:r>
-      <w:r>
-        <w:rPr>
-          <w:rFonts w:ascii="Calibri Light" w:hAnsi="Calibri Light" w:cs="Calibri Light"/>
-          <w:lang w:val="en-GB"/>
-        </w:rPr>
-        <w:t xml:space="preserve"> – Third, it should be </w:t>
-      </w:r>
-      <w:r>
-        <w:rPr>
-          <w:rFonts w:ascii="Calibri Light" w:hAnsi="Calibri Light" w:cs="Calibri Light"/>
-          <w:lang w:val="en-GB"/>
-        </w:rPr>
-        <w:t>visually appealing</w:t>
-      </w:r>
-      <w:r>
-        <w:rPr>
-          <w:rFonts w:ascii="Calibri Light" w:hAnsi="Calibri Light" w:cs="Calibri Light"/>
-          <w:lang w:val="en-GB"/>
-        </w:rPr>
-        <w:t>.</w:t>
-      </w:r>
-    </w:p>
-    <w:p>
-      <w:pPr>
-        <w:pStyle w:val="ListParagraph"/>
-        <w:jc w:val="both"/>
-        <w:rPr>
-          <w:rFonts w:ascii="Calibri Light" w:hAnsi="Calibri Light" w:cs="Calibri Light"/>
-          <w:lang w:val="en-GB"/>
-        </w:rPr>
-      </w:pPr>
-    </w:p>
-    <w:p>
-      <w:pPr>
-        <w:jc w:val="both"/>
-        <w:rPr>
-          <w:rFonts w:ascii="Calibri Light" w:hAnsi="Calibri Light" w:cs="Calibri Light"/>
-          <w:lang w:val="en-GB"/>
-        </w:rPr>
-      </w:pPr>
-      <w:r>
-        <w:rPr>
-          <w:rFonts w:ascii="Calibri Light" w:hAnsi="Calibri Light" w:cs="Calibri Light"/>
-          <w:lang w:val="en-GB"/>
-        </w:rPr>
-        <w:t>I will construct a tool that will offer a</w:t>
+      <w:r>
+        <w:rPr>
+          <w:rFonts w:ascii="Calibri Light" w:hAnsi="Calibri Light" w:cs="Calibri Light"/>
+          <w:lang w:val="en-GB"/>
+        </w:rPr>
+        <w:t>The planned app</w:t>
+      </w:r>
+      <w:r>
+        <w:rPr>
+          <w:rFonts w:ascii="Calibri Light" w:hAnsi="Calibri Light" w:cs="Calibri Light"/>
+          <w:lang w:val="en-GB"/>
+        </w:rPr>
+        <w:t xml:space="preserve"> will offer a</w:t>
       </w:r>
       <w:r>
         <w:rPr>
@@ -1680,14 +1626,14 @@
           <w:rFonts w:ascii="Calibri Light" w:hAnsi="Calibri Light" w:cs="Calibri Light"/>
           <w:lang w:val="en-GB"/>
         </w:rPr>
-        <w:t>10-</w:t>
-      </w:r>
-      <w:r>
-        <w:rPr>
-          <w:rFonts w:ascii="Calibri Light" w:hAnsi="Calibri Light" w:cs="Calibri Light"/>
-          <w:lang w:val="en-GB"/>
-        </w:rPr>
-        <w:t>15 minutes</w:t>
+        <w:t>10</w:t>
+      </w:r>
+      <w:r>
+        <w:rPr>
+          <w:rFonts w:ascii="Calibri Light" w:hAnsi="Calibri Light" w:cs="Calibri Light"/>
+          <w:lang w:val="en-GB"/>
+        </w:rPr>
+        <w:t xml:space="preserve"> minutes</w:t>
       </w:r>
       <w:r>
         <w:rPr>
@@ -1722,7 +1668,7 @@
           <w:rFonts w:ascii="Calibri Light" w:hAnsi="Calibri Light" w:cs="Calibri Light"/>
           <w:lang w:val="en-GB"/>
         </w:rPr>
-        <w:t>guided thought-process/meditation</w:t>
+        <w:t>guided thought-process</w:t>
       </w:r>
       <w:r>
         <w:rPr>
@@ -1736,7 +1682,14 @@
           <w:rFonts w:ascii="Calibri Light" w:hAnsi="Calibri Light" w:cs="Calibri Light"/>
           <w:lang w:val="en-GB"/>
         </w:rPr>
-        <w:t>LU employees</w:t>
+        <w:t xml:space="preserve">LU </w:t>
+      </w:r>
+      <w:r>
+        <w:rPr>
+          <w:rFonts w:ascii="Calibri Light" w:hAnsi="Calibri Light" w:cs="Calibri Light"/>
+          <w:lang w:val="en-GB"/>
+        </w:rPr>
+        <w:t>students</w:t>
       </w:r>
       <w:r>
         <w:rPr>
@@ -1880,7 +1833,74 @@
           <w:u w:val="single"/>
           <w:lang w:val="en-GB"/>
         </w:rPr>
-        <w:t xml:space="preserve"> for the questions)</w:t>
+        <w:t xml:space="preserve"> for the questions</w:t>
+      </w:r>
+      <w:r>
+        <w:rPr>
+          <w:rFonts w:ascii="Calibri Light" w:hAnsi="Calibri Light" w:cs="Calibri Light"/>
+          <w:b/>
+          <w:u w:val="single"/>
+          <w:lang w:val="en-GB"/>
+        </w:rPr>
+        <w:t xml:space="preserve"> and </w:t>
+      </w:r>
+      <w:r>
+        <w:rPr>
+          <w:rFonts w:ascii="Calibri Light" w:hAnsi="Calibri Light" w:cs="Calibri Light"/>
+          <w:b/>
+          <w:i/>
+          <w:u w:val="single"/>
+          <w:lang w:val="en-GB"/>
+        </w:rPr>
+        <w:t xml:space="preserve">Appendix </w:t>
+      </w:r>
+      <w:r>
+        <w:rPr>
+          <w:rFonts w:ascii="Calibri Light" w:hAnsi="Calibri Light" w:cs="Calibri Light"/>
+          <w:b/>
+          <w:i/>
+          <w:u w:val="single"/>
+          <w:lang w:val="en-GB"/>
+        </w:rPr>
+        <w:t>2</w:t>
+      </w:r>
+      <w:r>
+        <w:rPr>
+          <w:rFonts w:ascii="Calibri Light" w:hAnsi="Calibri Light" w:cs="Calibri Light"/>
+          <w:b/>
+          <w:i/>
+          <w:u w:val="single"/>
+          <w:lang w:val="en-GB"/>
+        </w:rPr>
+        <w:t xml:space="preserve"> </w:t>
+      </w:r>
+      <w:r>
+        <w:rPr>
+          <w:rFonts w:ascii="Calibri Light" w:hAnsi="Calibri Light" w:cs="Calibri Light"/>
+          <w:b/>
+          <w:i/>
+          <w:u w:val="single"/>
+          <w:lang w:val="en-GB"/>
+        </w:rPr>
+        <w:t xml:space="preserve">– Key concepts </w:t>
+      </w:r>
+      <w:r>
+        <w:rPr>
+          <w:rFonts w:ascii="Calibri Light" w:hAnsi="Calibri Light" w:cs="Calibri Light"/>
+          <w:b/>
+          <w:u w:val="single"/>
+          <w:lang w:val="en-GB"/>
+        </w:rPr>
+        <w:t>for analysis</w:t>
+      </w:r>
+      <w:r>
+        <w:rPr>
+          <w:rFonts w:ascii="Calibri Light" w:hAnsi="Calibri Light" w:cs="Calibri Light"/>
+          <w:b/>
+          <w:u w:val="single"/>
+          <w:lang w:val="en-GB"/>
+        </w:rPr>
+        <w:t>)</w:t>
       </w:r>
     </w:p>
     <w:p>
@@ -2037,7 +2057,21 @@
           <w:rFonts w:ascii="Calibri Light" w:hAnsi="Calibri Light" w:cs="Calibri Light"/>
           <w:lang w:val="en-GB"/>
         </w:rPr>
-        <w:t>The main themes of the responses from the questionnaires and strategies and main take-home messages from Google’s internal failure management system and the article by Edmondson will be extracted and incorporated in the infographic.</w:t>
+        <w:t xml:space="preserve">The main themes of the responses from the questionnaires and strategies and main take-home messages from Google’s internal failure management system and the article by Edmondson will be extracted and incorporated in the </w:t>
+      </w:r>
+      <w:r>
+        <w:rPr>
+          <w:rFonts w:ascii="Calibri Light" w:hAnsi="Calibri Light" w:cs="Calibri Light"/>
+          <w:lang w:val="en-GB"/>
+        </w:rPr>
+        <w:t>wireframe</w:t>
+      </w:r>
+      <w:r>
+        <w:rPr>
+          <w:rFonts w:ascii="Calibri Light" w:hAnsi="Calibri Light" w:cs="Calibri Light"/>
+          <w:lang w:val="en-GB"/>
+        </w:rPr>
+        <w:t>.</w:t>
       </w:r>
     </w:p>
     <w:p>
@@ -2062,7 +2096,15 @@
           <w:b/>
           <w:lang w:val="en-GB"/>
         </w:rPr>
-        <w:t>Results &amp; Infographic</w:t>
+        <w:t xml:space="preserve">Results &amp; </w:t>
+      </w:r>
+      <w:r>
+        <w:rPr>
+          <w:rFonts w:ascii="Calibri Light" w:hAnsi="Calibri Light" w:cs="Calibri Light"/>
+          <w:b/>
+          <w:lang w:val="en-GB"/>
+        </w:rPr>
+        <w:t>Wireframe</w:t>
       </w:r>
     </w:p>
     <w:p>
@@ -2088,6 +2130,13 @@
           <w:lang w:val="en-GB"/>
         </w:rPr>
         <w:t xml:space="preserve">Five PhD students filled in the </w:t>
+      </w:r>
+      <w:r>
+        <w:rPr>
+          <w:rFonts w:ascii="Calibri Light" w:hAnsi="Calibri Light" w:cs="Calibri Light"/>
+          <w:lang w:val="en-GB"/>
+        </w:rPr>
+        <w:t>circulated questionnaire.</w:t>
       </w:r>
     </w:p>
     <w:p>
@@ -2108,6 +2157,13 @@
           <w:lang w:val="en-GB"/>
         </w:rPr>
       </w:pPr>
+      <w:r>
+        <w:rPr>
+          <w:rFonts w:ascii="Calibri Light" w:hAnsi="Calibri Light" w:cs="Calibri Light"/>
+          <w:lang w:val="en-GB"/>
+        </w:rPr>
+        <w:t>Failure is not final and not personal</w:t>
+      </w:r>
     </w:p>
     <w:p>
       <w:pPr>
@@ -2117,6 +2173,13 @@
           <w:lang w:val="en-GB"/>
         </w:rPr>
       </w:pPr>
+      <w:r>
+        <w:rPr>
+          <w:rFonts w:ascii="Calibri Light" w:hAnsi="Calibri Light" w:cs="Calibri Light"/>
+          <w:lang w:val="en-GB"/>
+        </w:rPr>
+        <w:t>Failure does not need to be correlated/associated with blame and fault.</w:t>
+      </w:r>
     </w:p>
     <w:p>
       <w:pPr>
@@ -2135,6 +2198,15 @@
           <w:lang w:val="en-GB"/>
         </w:rPr>
       </w:pPr>
+    </w:p>
+    <w:p>
+      <w:pPr>
+        <w:jc w:val="both"/>
+        <w:rPr>
+          <w:rFonts w:ascii="Calibri Light" w:hAnsi="Calibri Light" w:cs="Calibri Light"/>
+          <w:lang w:val="en-GB"/>
+        </w:rPr>
+      </w:pPr>
       <w:r>
         <w:rPr>
           <w:rFonts w:ascii="Calibri Light" w:hAnsi="Calibri Light" w:cs="Calibri Light"/>
@@ -2184,7 +2256,76 @@
           <w:rFonts w:ascii="Calibri Light" w:hAnsi="Calibri Light" w:cs="Calibri Light"/>
           <w:lang w:val="en-GB"/>
         </w:rPr>
-        <w:t xml:space="preserve">Realizing you should follow relevant rules and procedures or pay more attention </w:t>
+        <w:t>Realizing you should follow relevant rules and procedures or pay more attention next time is not exactly a spectacular finding. Thus, the learning potential of this type of mistakes is not that all too grand.</w:t>
+      </w:r>
+    </w:p>
+    <w:p>
+      <w:pPr>
+        <w:jc w:val="both"/>
+        <w:rPr>
+          <w:rFonts w:ascii="Calibri Light" w:hAnsi="Calibri Light" w:cs="Calibri Light"/>
+          <w:lang w:val="en-GB"/>
+        </w:rPr>
+      </w:pPr>
+    </w:p>
+    <w:p>
+      <w:pPr>
+        <w:jc w:val="both"/>
+        <w:rPr>
+          <w:rFonts w:ascii="Calibri Light" w:hAnsi="Calibri Light" w:cs="Calibri Light"/>
+          <w:lang w:val="en-GB"/>
+        </w:rPr>
+      </w:pPr>
+      <w:r>
+        <w:rPr>
+          <w:rFonts w:ascii="Calibri Light" w:hAnsi="Calibri Light" w:cs="Calibri Light"/>
+          <w:lang w:val="en-GB"/>
+        </w:rPr>
+        <w:t>Complexity-related</w:t>
+      </w:r>
+      <w:r>
+        <w:rPr>
+          <w:rFonts w:ascii="Calibri Light" w:hAnsi="Calibri Light" w:cs="Calibri Light"/>
+          <w:lang w:val="en-GB"/>
+        </w:rPr>
+        <w:t xml:space="preserve"> </w:t>
+      </w:r>
+      <w:proofErr w:type="gramStart"/>
+      <w:r>
+        <w:rPr>
+          <w:rFonts w:ascii="Calibri Light" w:hAnsi="Calibri Light" w:cs="Calibri Light"/>
+          <w:lang w:val="en-GB"/>
+        </w:rPr>
+        <w:t xml:space="preserve">-  </w:t>
+      </w:r>
+      <w:r>
+        <w:rPr>
+          <w:rFonts w:ascii="Calibri Light" w:hAnsi="Calibri Light" w:cs="Calibri Light"/>
+          <w:lang w:val="en-GB"/>
+        </w:rPr>
+        <w:t>This</w:t>
+      </w:r>
+      <w:proofErr w:type="gramEnd"/>
+      <w:r>
+        <w:rPr>
+          <w:rFonts w:ascii="Calibri Light" w:hAnsi="Calibri Light" w:cs="Calibri Light"/>
+          <w:lang w:val="en-GB"/>
+        </w:rPr>
+        <w:t xml:space="preserve"> category entails mistakes which occur due to complexity of a system itself.</w:t>
+      </w:r>
+      <w:r>
+        <w:rPr>
+          <w:rFonts w:ascii="Calibri Light" w:hAnsi="Calibri Light" w:cs="Calibri Light"/>
+          <w:lang w:val="en-GB"/>
+        </w:rPr>
+        <w:t xml:space="preserve"> </w:t>
+      </w:r>
+      <w:r>
+        <w:rPr>
+          <w:rFonts w:ascii="Calibri Light" w:hAnsi="Calibri Light" w:cs="Calibri Light"/>
+          <w:lang w:val="en-GB"/>
+        </w:rPr>
+        <w:t xml:space="preserve">Regardless of the application of best practices for safety and risk management, small or bigger errors remain inevitable, especially when complicated </w:t>
       </w:r>
       <w:r>
         <w:rPr>
@@ -2192,7 +2333,7 @@
           <w:lang w:val="en-GB"/>
         </w:rPr>
         <w:lastRenderedPageBreak/>
-        <w:t>next time is not exactly a spectacular finding. Thus, the learning potential of this type of mistakes is not that all too grand.</w:t>
+        <w:t>organizations and procedures are involved, and to think that these could ever be avoided completely would be ridiculous.</w:t>
       </w:r>
     </w:p>
     <w:p>
@@ -2217,26 +2358,25 @@
           <w:rFonts w:ascii="Calibri Light" w:hAnsi="Calibri Light" w:cs="Calibri Light"/>
           <w:lang w:val="en-GB"/>
         </w:rPr>
-        <w:t>Complexity-related</w:t>
-      </w:r>
-      <w:r>
-        <w:rPr>
-          <w:rFonts w:ascii="Calibri Light" w:hAnsi="Calibri Light" w:cs="Calibri Light"/>
-          <w:lang w:val="en-GB"/>
-        </w:rPr>
-        <w:t xml:space="preserve"> -  </w:t>
-      </w:r>
-      <w:r>
-        <w:rPr>
-          <w:rFonts w:ascii="Calibri Light" w:hAnsi="Calibri Light" w:cs="Calibri Light"/>
-          <w:lang w:val="en-GB"/>
-        </w:rPr>
-        <w:t>This category entails mistakes which occur due to complexity of a system itself.</w:t>
-      </w:r>
-      <w:r>
-        <w:rPr>
-          <w:rFonts w:ascii="Calibri Light" w:hAnsi="Calibri Light" w:cs="Calibri Light"/>
-          <w:lang w:val="en-GB"/>
+        <w:t>Intelligent mistakes</w:t>
+      </w:r>
+      <w:r>
+        <w:rPr>
+          <w:rFonts w:ascii="Calibri Light" w:hAnsi="Calibri Light" w:cs="Calibri Light"/>
+          <w:lang w:val="en-GB"/>
+        </w:rPr>
+        <w:t xml:space="preserve"> - </w:t>
+      </w:r>
+      <w:r>
+        <w:rPr>
+          <w:rFonts w:ascii="Calibri Light" w:hAnsi="Calibri Light" w:cs="Calibri Light"/>
+          <w:lang w:val="en-GB"/>
+        </w:rPr>
+        <w:t>may even be considered good. These occur when experimentation is necessary and are frequently condition precedent for successful innovations and progress.</w:t>
+      </w:r>
+      <w:r>
+        <w:rPr>
+          <w:lang w:val="en-US"/>
         </w:rPr>
         <w:t xml:space="preserve"> </w:t>
       </w:r>
@@ -2245,7 +2385,7 @@
           <w:rFonts w:ascii="Calibri Light" w:hAnsi="Calibri Light" w:cs="Calibri Light"/>
           <w:lang w:val="en-GB"/>
         </w:rPr>
-        <w:t>Regardless of the application of best practices for safety and risk management, small or bigger errors remain inevitable, especially when complicated organizations and procedures are involved, and to think that these could ever be avoided completely would be ridiculous.</w:t>
+        <w:t>Frequently, intelligent experiments, even if unsuccessful, prevent future unintelligent mistakes and losses of a much bigger scale.</w:t>
       </w:r>
     </w:p>
     <w:p>
@@ -2263,159 +2403,6 @@
         <w:rPr>
           <w:rFonts w:ascii="Calibri Light" w:hAnsi="Calibri Light" w:cs="Calibri Light"/>
           <w:lang w:val="en-GB"/>
-        </w:rPr>
-      </w:pPr>
-      <w:r>
-        <w:rPr>
-          <w:rFonts w:ascii="Calibri Light" w:hAnsi="Calibri Light" w:cs="Calibri Light"/>
-          <w:lang w:val="en-GB"/>
-        </w:rPr>
-        <w:t>Intelligent mistakes</w:t>
-      </w:r>
-      <w:r>
-        <w:rPr>
-          <w:rFonts w:ascii="Calibri Light" w:hAnsi="Calibri Light" w:cs="Calibri Light"/>
-          <w:lang w:val="en-GB"/>
-        </w:rPr>
-        <w:t xml:space="preserve"> - </w:t>
-      </w:r>
-      <w:r>
-        <w:rPr>
-          <w:rFonts w:ascii="Calibri Light" w:hAnsi="Calibri Light" w:cs="Calibri Light"/>
-          <w:lang w:val="en-GB"/>
-        </w:rPr>
-        <w:t>may even be considered good. These occur when experimentation is necessary and are frequently condition precedent for successful innovations and progress.</w:t>
-      </w:r>
-      <w:r>
-        <w:rPr>
-          <w:lang w:val="en-US"/>
-        </w:rPr>
-        <w:t xml:space="preserve"> </w:t>
-      </w:r>
-      <w:r>
-        <w:rPr>
-          <w:rFonts w:ascii="Calibri Light" w:hAnsi="Calibri Light" w:cs="Calibri Light"/>
-          <w:lang w:val="en-GB"/>
-        </w:rPr>
-        <w:t>Frequently, intelligent experiments, even if unsuccessful, prevent future unintelligent mistakes and losses of a much bigger scale.</w:t>
-      </w:r>
-    </w:p>
-    <w:p>
-      <w:pPr>
-        <w:jc w:val="both"/>
-        <w:rPr>
-          <w:rFonts w:ascii="Calibri Light" w:hAnsi="Calibri Light" w:cs="Calibri Light"/>
-          <w:lang w:val="en-GB"/>
-        </w:rPr>
-      </w:pPr>
-    </w:p>
-    <w:p>
-      <w:pPr>
-        <w:jc w:val="both"/>
-        <w:rPr>
-          <w:rFonts w:ascii="Calibri Light" w:hAnsi="Calibri Light" w:cs="Calibri Light"/>
-          <w:lang w:val="en-GB"/>
-        </w:rPr>
-      </w:pPr>
-      <w:r>
-        <w:rPr>
-          <w:rFonts w:ascii="Calibri Light" w:hAnsi="Calibri Light" w:cs="Calibri Light"/>
-          <w:lang w:val="en-GB"/>
-        </w:rPr>
-        <w:t>FAILURE IS NOT FINAL AND IT IS NOT PERSONAL</w:t>
-      </w:r>
-    </w:p>
-    <w:p>
-      <w:pPr>
-        <w:jc w:val="both"/>
-        <w:rPr>
-          <w:rFonts w:ascii="Calibri Light" w:hAnsi="Calibri Light" w:cs="Calibri Light"/>
-          <w:lang w:val="en-GB"/>
-        </w:rPr>
-      </w:pPr>
-    </w:p>
-    <w:p>
-      <w:pPr>
-        <w:rPr>
-          <w:rFonts w:ascii="Times New Roman" w:eastAsia="Times New Roman" w:hAnsi="Times New Roman" w:cs="Times New Roman"/>
-          <w:lang w:val="en-US"/>
-        </w:rPr>
-      </w:pPr>
-      <w:r>
-        <w:rPr>
-          <w:rFonts w:ascii="HelveticaNeue" w:eastAsia="Times New Roman" w:hAnsi="HelveticaNeue" w:cs="Times New Roman"/>
-          <w:color w:val="30353D"/>
-          <w:sz w:val="23"/>
-          <w:szCs w:val="23"/>
-          <w:shd w:val="clear" w:color="auto" w:fill="FFFFFF"/>
-          <w:lang w:val="en-US"/>
-        </w:rPr>
-        <w:t>The experience itself is emotionally-loaded.</w:t>
-      </w:r>
-    </w:p>
-    <w:p>
-      <w:pPr>
-        <w:jc w:val="both"/>
-        <w:rPr>
-          <w:rFonts w:ascii="Calibri Light" w:hAnsi="Calibri Light" w:cs="Calibri Light"/>
-          <w:lang w:val="en-US"/>
-        </w:rPr>
-      </w:pPr>
-      <w:r>
-        <w:rPr>
-          <w:rFonts w:ascii="Calibri Light" w:hAnsi="Calibri Light" w:cs="Calibri Light"/>
-          <w:lang w:val="en-US"/>
-        </w:rPr>
-        <w:t>RE-EVALUATING PLANNING</w:t>
-      </w:r>
-    </w:p>
-    <w:p>
-      <w:pPr>
-        <w:jc w:val="both"/>
-        <w:rPr>
-          <w:rFonts w:ascii="Calibri Light" w:hAnsi="Calibri Light" w:cs="Calibri Light"/>
-          <w:lang w:val="en-US"/>
-        </w:rPr>
-      </w:pPr>
-      <w:r>
-        <w:rPr>
-          <w:rFonts w:ascii="Calibri Light" w:hAnsi="Calibri Light" w:cs="Calibri Light"/>
-          <w:lang w:val="en-US"/>
-        </w:rPr>
-        <w:t>RE-EVALUATING PREPARATION</w:t>
-      </w:r>
-    </w:p>
-    <w:p>
-      <w:pPr>
-        <w:jc w:val="both"/>
-        <w:rPr>
-          <w:rFonts w:ascii="Calibri Light" w:hAnsi="Calibri Light" w:cs="Calibri Light"/>
-          <w:lang w:val="en-US"/>
-        </w:rPr>
-      </w:pPr>
-      <w:r>
-        <w:rPr>
-          <w:rFonts w:ascii="Calibri Light" w:hAnsi="Calibri Light" w:cs="Calibri Light"/>
-          <w:lang w:val="en-US"/>
-        </w:rPr>
-        <w:t>RE-EVALUATION EXECUTION</w:t>
-      </w:r>
-    </w:p>
-    <w:p>
-      <w:pPr>
-        <w:jc w:val="both"/>
-        <w:rPr>
-          <w:rFonts w:ascii="Calibri Light" w:hAnsi="Calibri Light" w:cs="Calibri Light"/>
-          <w:lang w:val="en-US"/>
-        </w:rPr>
-      </w:pPr>
-    </w:p>
-    <w:p>
-      <w:pPr>
-        <w:jc w:val="both"/>
-        <w:rPr>
-          <w:rFonts w:ascii="Calibri Light" w:hAnsi="Calibri Light" w:cs="Calibri Light"/>
-          <w:lang w:val="en-US"/>
         </w:rPr>
       </w:pPr>
     </w:p>
@@ -2519,7 +2506,27 @@
           <w:sz w:val="33"/>
           <w:szCs w:val="33"/>
         </w:rPr>
-        <w:t>2. Create a record.</w:t>
+        <w:t xml:space="preserve">2. </w:t>
+      </w:r>
+      <w:proofErr w:type="spellStart"/>
+      <w:r>
+        <w:rPr>
+          <w:rFonts w:ascii="Arial" w:hAnsi="Arial" w:cs="Arial"/>
+          <w:color w:val="212529"/>
+          <w:sz w:val="33"/>
+          <w:szCs w:val="33"/>
+        </w:rPr>
+        <w:t>Create</w:t>
+      </w:r>
+      <w:proofErr w:type="spellEnd"/>
+      <w:r>
+        <w:rPr>
+          <w:rFonts w:ascii="Arial" w:hAnsi="Arial" w:cs="Arial"/>
+          <w:color w:val="212529"/>
+          <w:sz w:val="33"/>
+          <w:szCs w:val="33"/>
+        </w:rPr>
+        <w:t xml:space="preserve"> a record.</w:t>
       </w:r>
     </w:p>
     <w:p>
@@ -2546,6 +2553,7 @@
           <w:szCs w:val="27"/>
         </w:rPr>
       </w:pPr>
+      <w:proofErr w:type="spellStart"/>
       <w:r>
         <w:rPr>
           <w:rFonts w:ascii="Arial" w:eastAsia="Times New Roman" w:hAnsi="Arial" w:cs="Arial"/>
@@ -2553,7 +2561,57 @@
           <w:sz w:val="27"/>
           <w:szCs w:val="27"/>
         </w:rPr>
-        <w:t>What went well?</w:t>
+        <w:t>What</w:t>
+      </w:r>
+      <w:proofErr w:type="spellEnd"/>
+      <w:r>
+        <w:rPr>
+          <w:rFonts w:ascii="Arial" w:eastAsia="Times New Roman" w:hAnsi="Arial" w:cs="Arial"/>
+          <w:color w:val="212529"/>
+          <w:sz w:val="27"/>
+          <w:szCs w:val="27"/>
+        </w:rPr>
+        <w:t xml:space="preserve"> </w:t>
+      </w:r>
+      <w:proofErr w:type="spellStart"/>
+      <w:r>
+        <w:rPr>
+          <w:rFonts w:ascii="Arial" w:eastAsia="Times New Roman" w:hAnsi="Arial" w:cs="Arial"/>
+          <w:color w:val="212529"/>
+          <w:sz w:val="27"/>
+          <w:szCs w:val="27"/>
+        </w:rPr>
+        <w:t>went</w:t>
+      </w:r>
+      <w:proofErr w:type="spellEnd"/>
+      <w:r>
+        <w:rPr>
+          <w:rFonts w:ascii="Arial" w:eastAsia="Times New Roman" w:hAnsi="Arial" w:cs="Arial"/>
+          <w:color w:val="212529"/>
+          <w:sz w:val="27"/>
+          <w:szCs w:val="27"/>
+        </w:rPr>
+        <w:t xml:space="preserve"> </w:t>
+      </w:r>
+      <w:proofErr w:type="spellStart"/>
+      <w:r>
+        <w:rPr>
+          <w:rFonts w:ascii="Arial" w:eastAsia="Times New Roman" w:hAnsi="Arial" w:cs="Arial"/>
+          <w:color w:val="212529"/>
+          <w:sz w:val="27"/>
+          <w:szCs w:val="27"/>
+        </w:rPr>
+        <w:t>well</w:t>
+      </w:r>
+      <w:proofErr w:type="spellEnd"/>
+      <w:r>
+        <w:rPr>
+          <w:rFonts w:ascii="Arial" w:eastAsia="Times New Roman" w:hAnsi="Arial" w:cs="Arial"/>
+          <w:color w:val="212529"/>
+          <w:sz w:val="27"/>
+          <w:szCs w:val="27"/>
+        </w:rPr>
+        <w:t>?</w:t>
       </w:r>
     </w:p>
     <w:p>
@@ -2571,6 +2629,7 @@
           <w:szCs w:val="27"/>
         </w:rPr>
       </w:pPr>
+      <w:proofErr w:type="spellStart"/>
       <w:r>
         <w:rPr>
           <w:rFonts w:ascii="Arial" w:eastAsia="Times New Roman" w:hAnsi="Arial" w:cs="Arial"/>
@@ -2578,7 +2637,57 @@
           <w:sz w:val="27"/>
           <w:szCs w:val="27"/>
         </w:rPr>
-        <w:t>What didn't go well?</w:t>
+        <w:t>What</w:t>
+      </w:r>
+      <w:proofErr w:type="spellEnd"/>
+      <w:r>
+        <w:rPr>
+          <w:rFonts w:ascii="Arial" w:eastAsia="Times New Roman" w:hAnsi="Arial" w:cs="Arial"/>
+          <w:color w:val="212529"/>
+          <w:sz w:val="27"/>
+          <w:szCs w:val="27"/>
+        </w:rPr>
+        <w:t xml:space="preserve"> </w:t>
+      </w:r>
+      <w:proofErr w:type="spellStart"/>
+      <w:r>
+        <w:rPr>
+          <w:rFonts w:ascii="Arial" w:eastAsia="Times New Roman" w:hAnsi="Arial" w:cs="Arial"/>
+          <w:color w:val="212529"/>
+          <w:sz w:val="27"/>
+          <w:szCs w:val="27"/>
+        </w:rPr>
+        <w:t>didn't</w:t>
+      </w:r>
+      <w:proofErr w:type="spellEnd"/>
+      <w:r>
+        <w:rPr>
+          <w:rFonts w:ascii="Arial" w:eastAsia="Times New Roman" w:hAnsi="Arial" w:cs="Arial"/>
+          <w:color w:val="212529"/>
+          <w:sz w:val="27"/>
+          <w:szCs w:val="27"/>
+        </w:rPr>
+        <w:t xml:space="preserve"> go </w:t>
+      </w:r>
+      <w:proofErr w:type="spellStart"/>
+      <w:r>
+        <w:rPr>
+          <w:rFonts w:ascii="Arial" w:eastAsia="Times New Roman" w:hAnsi="Arial" w:cs="Arial"/>
+          <w:color w:val="212529"/>
+          <w:sz w:val="27"/>
+          <w:szCs w:val="27"/>
+        </w:rPr>
+        <w:t>well</w:t>
+      </w:r>
+      <w:proofErr w:type="spellEnd"/>
+      <w:r>
+        <w:rPr>
+          <w:rFonts w:ascii="Arial" w:eastAsia="Times New Roman" w:hAnsi="Arial" w:cs="Arial"/>
+          <w:color w:val="212529"/>
+          <w:sz w:val="27"/>
+          <w:szCs w:val="27"/>
+        </w:rPr>
+        <w:t>?</w:t>
       </w:r>
     </w:p>
     <w:p>
@@ -2765,7 +2874,6 @@
           <w:rFonts w:ascii="Calibri Light" w:hAnsi="Calibri Light" w:cs="Calibri Light"/>
           <w:lang w:val="en-GB"/>
         </w:rPr>
-        <w:lastRenderedPageBreak/>
         <w:t>Prototype app?</w:t>
       </w:r>
     </w:p>
@@ -2983,6 +3091,7 @@
         <w:rPr>
           <w:noProof/>
         </w:rPr>
+        <w:lastRenderedPageBreak/>
         <w:t>4.</w:t>
       </w:r>
       <w:r>
@@ -3077,54 +3186,6 @@
     </w:p>
     <w:p>
       <w:pPr>
-        <w:pStyle w:val="EndNoteBibliography"/>
-        <w:ind w:left="720" w:hanging="720"/>
-        <w:rPr>
-          <w:noProof/>
-        </w:rPr>
-      </w:pPr>
-      <w:r>
-        <w:rPr>
-          <w:noProof/>
-        </w:rPr>
-        <w:t>6.</w:t>
-      </w:r>
-      <w:r>
-        <w:rPr>
-          <w:noProof/>
-        </w:rPr>
-        <w:tab/>
-        <w:t xml:space="preserve">Scott, H., et al., </w:t>
-      </w:r>
-      <w:r>
-        <w:rPr>
-          <w:i/>
-          <w:noProof/>
-        </w:rPr>
-        <w:t>Why healthcare professionals should know a little about infographics.</w:t>
-      </w:r>
-      <w:r>
-        <w:rPr>
-          <w:noProof/>
-        </w:rPr>
-        <w:t xml:space="preserve"> Br J Sports Med, 2016. </w:t>
-      </w:r>
-      <w:r>
-        <w:rPr>
-          <w:b/>
-          <w:noProof/>
-        </w:rPr>
-        <w:t>50</w:t>
-      </w:r>
-      <w:r>
-        <w:rPr>
-          <w:noProof/>
-        </w:rPr>
-        <w:t>(18): p. 1104-5.</w:t>
-      </w:r>
-    </w:p>
-    <w:p>
-      <w:pPr>
         <w:rPr>
           <w:rFonts w:ascii="Calibri Light" w:hAnsi="Calibri Light" w:cs="Calibri Light"/>
           <w:color w:val="0000FF" w:themeColor="hyperlink"/>
@@ -3165,7 +3226,23 @@
           <w:rFonts w:ascii="Calibri Light" w:hAnsi="Calibri Light" w:cs="Calibri Light"/>
           <w:lang w:val="en-GB"/>
         </w:rPr>
-        <w:t xml:space="preserve">10 mindframes – </w:t>
+        <w:t xml:space="preserve">10 </w:t>
+      </w:r>
+      <w:proofErr w:type="spellStart"/>
+      <w:r>
+        <w:rPr>
+          <w:rFonts w:ascii="Calibri Light" w:hAnsi="Calibri Light" w:cs="Calibri Light"/>
+          <w:lang w:val="en-GB"/>
+        </w:rPr>
+        <w:t>mindframes</w:t>
+      </w:r>
+      <w:proofErr w:type="spellEnd"/>
+      <w:r>
+        <w:rPr>
+          <w:rFonts w:ascii="Calibri Light" w:hAnsi="Calibri Light" w:cs="Calibri Light"/>
+          <w:lang w:val="en-GB"/>
+        </w:rPr>
+        <w:t xml:space="preserve"> – </w:t>
       </w:r>
       <w:r>
         <w:rPr>
@@ -3222,7 +3299,25 @@
           <w:color w:val="0070C0"/>
           <w:lang w:val="en-GB"/>
         </w:rPr>
-        <w:t>In this TED Talk, the lecturer talk about her experience in teaching and how the strongest predictor of success and positive learning outcomes is perseverance</w:t>
+        <w:t xml:space="preserve">In this TED Talk, the lecturer </w:t>
+      </w:r>
+      <w:proofErr w:type="gramStart"/>
+      <w:r>
+        <w:rPr>
+          <w:rFonts w:ascii="Calibri Light" w:hAnsi="Calibri Light" w:cs="Calibri Light"/>
+          <w:color w:val="0070C0"/>
+          <w:lang w:val="en-GB"/>
+        </w:rPr>
+        <w:t>talk</w:t>
+      </w:r>
+      <w:proofErr w:type="gramEnd"/>
+      <w:r>
+        <w:rPr>
+          <w:rFonts w:ascii="Calibri Light" w:hAnsi="Calibri Light" w:cs="Calibri Light"/>
+          <w:color w:val="0070C0"/>
+          <w:lang w:val="en-GB"/>
+        </w:rPr>
+        <w:t xml:space="preserve"> about her experience in teaching and how the strongest predictor of success and positive learning outcomes is perseverance</w:t>
       </w:r>
     </w:p>
     <w:p>
@@ -3268,13 +3363,23 @@
           <w:lang w:val="en-GB"/>
         </w:rPr>
       </w:pPr>
+      <w:proofErr w:type="spellStart"/>
       <w:r>
         <w:rPr>
           <w:rFonts w:ascii="Calibri Light" w:hAnsi="Calibri Light" w:cs="Calibri Light"/>
           <w:color w:val="000000" w:themeColor="text1"/>
           <w:lang w:val="en-GB"/>
         </w:rPr>
-        <w:t xml:space="preserve">Lunney </w:t>
+        <w:t>Lunney</w:t>
+      </w:r>
+      <w:proofErr w:type="spellEnd"/>
+      <w:r>
+        <w:rPr>
+          <w:rFonts w:ascii="Calibri Light" w:hAnsi="Calibri Light" w:cs="Calibri Light"/>
+          <w:color w:val="000000" w:themeColor="text1"/>
+          <w:lang w:val="en-GB"/>
+        </w:rPr>
+        <w:t xml:space="preserve"> </w:t>
       </w:r>
       <w:r>
         <w:rPr>
@@ -3282,7 +3387,25 @@
           <w:color w:val="0070C0"/>
           <w:lang w:val="en-GB"/>
         </w:rPr>
-        <w:t>– Internal failure management of Google. Very interesting to see how big companies have procedures to do this!</w:t>
+        <w:t xml:space="preserve">– Internal failure management of Google. Very interesting to see how big companies </w:t>
+      </w:r>
+      <w:proofErr w:type="gramStart"/>
+      <w:r>
+        <w:rPr>
+          <w:rFonts w:ascii="Calibri Light" w:hAnsi="Calibri Light" w:cs="Calibri Light"/>
+          <w:color w:val="0070C0"/>
+          <w:lang w:val="en-GB"/>
+        </w:rPr>
+        <w:t>have procedures</w:t>
+      </w:r>
+      <w:proofErr w:type="gramEnd"/>
+      <w:r>
+        <w:rPr>
+          <w:rFonts w:ascii="Calibri Light" w:hAnsi="Calibri Light" w:cs="Calibri Light"/>
+          <w:color w:val="0070C0"/>
+          <w:lang w:val="en-GB"/>
+        </w:rPr>
+        <w:t xml:space="preserve"> to do this!</w:t>
       </w:r>
     </w:p>
     <w:p>
@@ -3360,7 +3483,39 @@
           <w:rFonts w:ascii="Calibri Light" w:hAnsi="Calibri Light" w:cs="Calibri Light"/>
           <w:lang w:val="en-GB"/>
         </w:rPr>
-        <w:t xml:space="preserve">Image source: Som Bathla: </w:t>
+        <w:t xml:space="preserve">Image source: </w:t>
+      </w:r>
+      <w:proofErr w:type="spellStart"/>
+      <w:r>
+        <w:rPr>
+          <w:rFonts w:ascii="Calibri Light" w:hAnsi="Calibri Light" w:cs="Calibri Light"/>
+          <w:lang w:val="en-GB"/>
+        </w:rPr>
+        <w:t>Som</w:t>
+      </w:r>
+      <w:proofErr w:type="spellEnd"/>
+      <w:r>
+        <w:rPr>
+          <w:rFonts w:ascii="Calibri Light" w:hAnsi="Calibri Light" w:cs="Calibri Light"/>
+          <w:lang w:val="en-GB"/>
+        </w:rPr>
+        <w:t xml:space="preserve"> </w:t>
+      </w:r>
+      <w:proofErr w:type="spellStart"/>
+      <w:r>
+        <w:rPr>
+          <w:rFonts w:ascii="Calibri Light" w:hAnsi="Calibri Light" w:cs="Calibri Light"/>
+          <w:lang w:val="en-GB"/>
+        </w:rPr>
+        <w:t>Bathla</w:t>
+      </w:r>
+      <w:proofErr w:type="spellEnd"/>
+      <w:r>
+        <w:rPr>
+          <w:rFonts w:ascii="Calibri Light" w:hAnsi="Calibri Light" w:cs="Calibri Light"/>
+          <w:lang w:val="en-GB"/>
+        </w:rPr>
+        <w:t xml:space="preserve">: </w:t>
       </w:r>
       <w:r>
         <w:rPr>
@@ -5011,7 +5166,6 @@
   <w:style w:type="character" w:default="1" w:styleId="DefaultParagraphFont">
     <w:name w:val="Default Paragraph Font"/>
     <w:uiPriority w:val="1"/>
-    <w:semiHidden/>
     <w:unhideWhenUsed/>
   </w:style>
   <w:style w:type="table" w:default="1" w:styleId="TableNormal">

</xml_diff>

<commit_message>
major update of essay and slides
</commit_message>
<xml_diff>
--- a/TiborVVarga_draft.docx
+++ b/TiborVVarga_draft.docx
@@ -1055,167 +1055,6 @@
           <w:lang w:val="en-GB"/>
         </w:rPr>
       </w:pPr>
-      <w:r>
-        <w:rPr>
-          <w:rFonts w:ascii="Calibri Light" w:hAnsi="Calibri Light" w:cs="Calibri Light"/>
-          <w:lang w:val="en-GB"/>
-        </w:rPr>
-        <w:t xml:space="preserve">The overall goal of this project work is to develop an education </w:t>
-      </w:r>
-      <w:r>
-        <w:rPr>
-          <w:rFonts w:ascii="Calibri Light" w:hAnsi="Calibri Light" w:cs="Calibri Light"/>
-          <w:lang w:val="en-GB"/>
-        </w:rPr>
-        <w:t>framework</w:t>
-      </w:r>
-      <w:r>
-        <w:rPr>
-          <w:rFonts w:ascii="Calibri Light" w:hAnsi="Calibri Light" w:cs="Calibri Light"/>
-          <w:lang w:val="en-GB"/>
-        </w:rPr>
-        <w:t xml:space="preserve"> that has a potential to </w:t>
-      </w:r>
-      <w:r>
-        <w:rPr>
-          <w:rFonts w:ascii="Calibri Light" w:hAnsi="Calibri Light" w:cs="Calibri Light"/>
-          <w:lang w:val="en-GB"/>
-        </w:rPr>
-        <w:t>help individuals processing failure</w:t>
-      </w:r>
-      <w:r>
-        <w:rPr>
-          <w:rFonts w:ascii="Calibri Light" w:hAnsi="Calibri Light" w:cs="Calibri Light"/>
-          <w:lang w:val="en-GB"/>
-        </w:rPr>
-        <w:t xml:space="preserve"> by </w:t>
-      </w:r>
-      <w:r>
-        <w:rPr>
-          <w:rFonts w:ascii="Calibri Light" w:hAnsi="Calibri Light" w:cs="Calibri Light"/>
-          <w:lang w:val="en-GB"/>
-        </w:rPr>
-        <w:t>describing, logging and categorizing them</w:t>
-      </w:r>
-      <w:r>
-        <w:rPr>
-          <w:rFonts w:ascii="Calibri Light" w:hAnsi="Calibri Light" w:cs="Calibri Light"/>
-          <w:lang w:val="en-GB"/>
-        </w:rPr>
-        <w:t>.</w:t>
-      </w:r>
-      <w:r>
-        <w:rPr>
-          <w:rFonts w:ascii="Calibri Light" w:hAnsi="Calibri Light" w:cs="Calibri Light"/>
-          <w:lang w:val="en-GB"/>
-        </w:rPr>
-        <w:t xml:space="preserve"> </w:t>
-      </w:r>
-      <w:r>
-        <w:rPr>
-          <w:rFonts w:ascii="Calibri Light" w:hAnsi="Calibri Light" w:cs="Calibri Light"/>
-          <w:lang w:val="en-GB"/>
-        </w:rPr>
-        <w:t xml:space="preserve">My hypothesis </w:t>
-      </w:r>
-      <w:r>
-        <w:rPr>
-          <w:rFonts w:ascii="Calibri Light" w:hAnsi="Calibri Light" w:cs="Calibri Light"/>
-          <w:lang w:val="en-GB"/>
-        </w:rPr>
-        <w:t>is</w:t>
-      </w:r>
-      <w:r>
-        <w:rPr>
-          <w:rFonts w:ascii="Calibri Light" w:hAnsi="Calibri Light" w:cs="Calibri Light"/>
-          <w:lang w:val="en-GB"/>
-        </w:rPr>
-        <w:t xml:space="preserve"> that </w:t>
-      </w:r>
-      <w:r>
-        <w:rPr>
-          <w:rFonts w:ascii="Calibri Light" w:hAnsi="Calibri Light" w:cs="Calibri Light"/>
-          <w:lang w:val="en-GB"/>
-        </w:rPr>
-        <w:t xml:space="preserve">failures </w:t>
-      </w:r>
-      <w:r>
-        <w:rPr>
-          <w:rFonts w:ascii="Calibri Light" w:hAnsi="Calibri Light" w:cs="Calibri Light"/>
-          <w:lang w:val="en-GB"/>
-        </w:rPr>
-        <w:t xml:space="preserve">can be </w:t>
-      </w:r>
-      <w:r>
-        <w:rPr>
-          <w:rFonts w:ascii="Calibri Light" w:hAnsi="Calibri Light" w:cs="Calibri Light"/>
-          <w:lang w:val="en-GB"/>
-        </w:rPr>
-        <w:t>extremely useful</w:t>
-      </w:r>
-      <w:r>
-        <w:rPr>
-          <w:rFonts w:ascii="Calibri Light" w:hAnsi="Calibri Light" w:cs="Calibri Light"/>
-          <w:lang w:val="en-GB"/>
-        </w:rPr>
-        <w:t xml:space="preserve"> in driving learning</w:t>
-      </w:r>
-      <w:r>
-        <w:rPr>
-          <w:rFonts w:ascii="Calibri Light" w:hAnsi="Calibri Light" w:cs="Calibri Light"/>
-          <w:lang w:val="en-GB"/>
-        </w:rPr>
-        <w:t xml:space="preserve"> if they are </w:t>
-      </w:r>
-      <w:r>
-        <w:rPr>
-          <w:rFonts w:ascii="Calibri Light" w:hAnsi="Calibri Light" w:cs="Calibri Light"/>
-          <w:lang w:val="en-GB"/>
-        </w:rPr>
-        <w:t>properly</w:t>
-      </w:r>
-      <w:r>
-        <w:rPr>
-          <w:rFonts w:ascii="Calibri Light" w:hAnsi="Calibri Light" w:cs="Calibri Light"/>
-          <w:lang w:val="en-GB"/>
-        </w:rPr>
-        <w:t xml:space="preserve"> analysed</w:t>
-      </w:r>
-      <w:r>
-        <w:rPr>
-          <w:rFonts w:ascii="Calibri Light" w:hAnsi="Calibri Light" w:cs="Calibri Light"/>
-          <w:lang w:val="en-GB"/>
-        </w:rPr>
-        <w:t>, processed</w:t>
-      </w:r>
-      <w:r>
-        <w:rPr>
-          <w:rFonts w:ascii="Calibri Light" w:hAnsi="Calibri Light" w:cs="Calibri Light"/>
-          <w:lang w:val="en-GB"/>
-        </w:rPr>
-        <w:t xml:space="preserve">, </w:t>
-      </w:r>
-      <w:r>
-        <w:rPr>
-          <w:rFonts w:ascii="Calibri Light" w:hAnsi="Calibri Light" w:cs="Calibri Light"/>
-          <w:lang w:val="en-GB"/>
-        </w:rPr>
-        <w:t>understood</w:t>
-      </w:r>
-      <w:r>
-        <w:rPr>
-          <w:rFonts w:ascii="Calibri Light" w:hAnsi="Calibri Light" w:cs="Calibri Light"/>
-          <w:lang w:val="en-GB"/>
-        </w:rPr>
-        <w:t xml:space="preserve"> and remembered</w:t>
-      </w:r>
-      <w:r>
-        <w:rPr>
-          <w:rFonts w:ascii="Calibri Light" w:hAnsi="Calibri Light" w:cs="Calibri Light"/>
-          <w:lang w:val="en-GB"/>
-        </w:rPr>
-        <w:t xml:space="preserve">. </w:t>
-      </w:r>
     </w:p>
     <w:p>
       <w:pPr>
@@ -1231,17 +1070,50 @@
           <w:rFonts w:ascii="Calibri Light" w:hAnsi="Calibri Light" w:cs="Calibri Light"/>
           <w:lang w:val="en-GB"/>
         </w:rPr>
-        <w:t xml:space="preserve">I termed to project “UNFAIL” – first, the word could be interpreted as an acronym of </w:t>
-      </w:r>
-      <w:proofErr w:type="spellStart"/>
-      <w:r>
-        <w:rPr>
-          <w:rFonts w:ascii="Calibri Light" w:hAnsi="Calibri Light" w:cs="Calibri Light"/>
-          <w:lang w:val="en-GB"/>
-        </w:rPr>
-        <w:t>UNderstanding</w:t>
-      </w:r>
-      <w:proofErr w:type="spellEnd"/>
+        <w:t xml:space="preserve">The overall goal of this project work is to develop an education </w:t>
+      </w:r>
+      <w:r>
+        <w:rPr>
+          <w:rFonts w:ascii="Calibri Light" w:hAnsi="Calibri Light" w:cs="Calibri Light"/>
+          <w:lang w:val="en-GB"/>
+        </w:rPr>
+        <w:t>framework</w:t>
+      </w:r>
+      <w:r>
+        <w:rPr>
+          <w:rFonts w:ascii="Calibri Light" w:hAnsi="Calibri Light" w:cs="Calibri Light"/>
+          <w:lang w:val="en-GB"/>
+        </w:rPr>
+        <w:t xml:space="preserve"> that has a potential to </w:t>
+      </w:r>
+      <w:r>
+        <w:rPr>
+          <w:rFonts w:ascii="Calibri Light" w:hAnsi="Calibri Light" w:cs="Calibri Light"/>
+          <w:lang w:val="en-GB"/>
+        </w:rPr>
+        <w:t>help individuals processing failure</w:t>
+      </w:r>
+      <w:r>
+        <w:rPr>
+          <w:rFonts w:ascii="Calibri Light" w:hAnsi="Calibri Light" w:cs="Calibri Light"/>
+          <w:lang w:val="en-GB"/>
+        </w:rPr>
+        <w:t xml:space="preserve"> by </w:t>
+      </w:r>
+      <w:r>
+        <w:rPr>
+          <w:rFonts w:ascii="Calibri Light" w:hAnsi="Calibri Light" w:cs="Calibri Light"/>
+          <w:lang w:val="en-GB"/>
+        </w:rPr>
+        <w:t>describing, logging and categorizing them</w:t>
+      </w:r>
+      <w:r>
+        <w:rPr>
+          <w:rFonts w:ascii="Calibri Light" w:hAnsi="Calibri Light" w:cs="Calibri Light"/>
+          <w:lang w:val="en-GB"/>
+        </w:rPr>
+        <w:t>.</w:t>
+      </w:r>
       <w:r>
         <w:rPr>
           <w:rFonts w:ascii="Calibri Light" w:hAnsi="Calibri Light" w:cs="Calibri Light"/>
@@ -1249,57 +1121,111 @@
         </w:rPr>
         <w:t xml:space="preserve"> </w:t>
       </w:r>
-      <w:proofErr w:type="spellStart"/>
-      <w:r>
-        <w:rPr>
-          <w:rFonts w:ascii="Calibri Light" w:hAnsi="Calibri Light" w:cs="Calibri Light"/>
-          <w:lang w:val="en-GB"/>
-        </w:rPr>
-        <w:t>FAILure</w:t>
-      </w:r>
-      <w:proofErr w:type="spellEnd"/>
-      <w:r>
-        <w:rPr>
-          <w:rFonts w:ascii="Calibri Light" w:hAnsi="Calibri Light" w:cs="Calibri Light"/>
-          <w:lang w:val="en-GB"/>
-        </w:rPr>
-        <w:t>; second, the immediate notion the word gives is the feeling of recovering or coming back from failure, which the results of this project is indeed ought to help with.</w:t>
-      </w:r>
-    </w:p>
-    <w:p>
-      <w:pPr>
-        <w:jc w:val="both"/>
-        <w:rPr>
-          <w:rFonts w:ascii="Calibri Light" w:hAnsi="Calibri Light" w:cs="Calibri Light"/>
-          <w:lang w:val="en-GB"/>
-        </w:rPr>
-      </w:pPr>
-    </w:p>
-    <w:p>
-      <w:pPr>
-        <w:rPr>
-          <w:rFonts w:ascii="Calibri Light" w:hAnsi="Calibri Light" w:cs="Calibri Light"/>
-          <w:lang w:val="en-GB"/>
-        </w:rPr>
-      </w:pPr>
-      <w:r>
-        <w:rPr>
-          <w:rFonts w:ascii="Calibri Light" w:hAnsi="Calibri Light" w:cs="Calibri Light"/>
-          <w:b/>
-          <w:lang w:val="en-GB"/>
-        </w:rPr>
-        <w:lastRenderedPageBreak/>
-        <w:t>Methodology</w:t>
-      </w:r>
-    </w:p>
-    <w:p>
-      <w:pPr>
-        <w:jc w:val="both"/>
-        <w:rPr>
-          <w:rFonts w:ascii="Calibri Light" w:hAnsi="Calibri Light" w:cs="Calibri Light"/>
-          <w:lang w:val="en-GB"/>
-        </w:rPr>
-      </w:pPr>
+      <w:r>
+        <w:rPr>
+          <w:rFonts w:ascii="Calibri Light" w:hAnsi="Calibri Light" w:cs="Calibri Light"/>
+          <w:lang w:val="en-GB"/>
+        </w:rPr>
+        <w:t xml:space="preserve">My hypothesis </w:t>
+      </w:r>
+      <w:r>
+        <w:rPr>
+          <w:rFonts w:ascii="Calibri Light" w:hAnsi="Calibri Light" w:cs="Calibri Light"/>
+          <w:lang w:val="en-GB"/>
+        </w:rPr>
+        <w:t>is</w:t>
+      </w:r>
+      <w:r>
+        <w:rPr>
+          <w:rFonts w:ascii="Calibri Light" w:hAnsi="Calibri Light" w:cs="Calibri Light"/>
+          <w:lang w:val="en-GB"/>
+        </w:rPr>
+        <w:t xml:space="preserve"> that </w:t>
+      </w:r>
+      <w:r>
+        <w:rPr>
+          <w:rFonts w:ascii="Calibri Light" w:hAnsi="Calibri Light" w:cs="Calibri Light"/>
+          <w:lang w:val="en-GB"/>
+        </w:rPr>
+        <w:t xml:space="preserve">failures </w:t>
+      </w:r>
+      <w:r>
+        <w:rPr>
+          <w:rFonts w:ascii="Calibri Light" w:hAnsi="Calibri Light" w:cs="Calibri Light"/>
+          <w:lang w:val="en-GB"/>
+        </w:rPr>
+        <w:t xml:space="preserve">can be </w:t>
+      </w:r>
+      <w:r>
+        <w:rPr>
+          <w:rFonts w:ascii="Calibri Light" w:hAnsi="Calibri Light" w:cs="Calibri Light"/>
+          <w:lang w:val="en-GB"/>
+        </w:rPr>
+        <w:t>extremely useful</w:t>
+      </w:r>
+      <w:r>
+        <w:rPr>
+          <w:rFonts w:ascii="Calibri Light" w:hAnsi="Calibri Light" w:cs="Calibri Light"/>
+          <w:lang w:val="en-GB"/>
+        </w:rPr>
+        <w:t xml:space="preserve"> in driving learning</w:t>
+      </w:r>
+      <w:r>
+        <w:rPr>
+          <w:rFonts w:ascii="Calibri Light" w:hAnsi="Calibri Light" w:cs="Calibri Light"/>
+          <w:lang w:val="en-GB"/>
+        </w:rPr>
+        <w:t xml:space="preserve"> if they are </w:t>
+      </w:r>
+      <w:r>
+        <w:rPr>
+          <w:rFonts w:ascii="Calibri Light" w:hAnsi="Calibri Light" w:cs="Calibri Light"/>
+          <w:lang w:val="en-GB"/>
+        </w:rPr>
+        <w:t>properly</w:t>
+      </w:r>
+      <w:r>
+        <w:rPr>
+          <w:rFonts w:ascii="Calibri Light" w:hAnsi="Calibri Light" w:cs="Calibri Light"/>
+          <w:lang w:val="en-GB"/>
+        </w:rPr>
+        <w:t xml:space="preserve"> analysed</w:t>
+      </w:r>
+      <w:r>
+        <w:rPr>
+          <w:rFonts w:ascii="Calibri Light" w:hAnsi="Calibri Light" w:cs="Calibri Light"/>
+          <w:lang w:val="en-GB"/>
+        </w:rPr>
+        <w:t>, processed</w:t>
+      </w:r>
+      <w:r>
+        <w:rPr>
+          <w:rFonts w:ascii="Calibri Light" w:hAnsi="Calibri Light" w:cs="Calibri Light"/>
+          <w:lang w:val="en-GB"/>
+        </w:rPr>
+        <w:t xml:space="preserve">, </w:t>
+      </w:r>
+      <w:r>
+        <w:rPr>
+          <w:rFonts w:ascii="Calibri Light" w:hAnsi="Calibri Light" w:cs="Calibri Light"/>
+          <w:lang w:val="en-GB"/>
+        </w:rPr>
+        <w:t>understood</w:t>
+      </w:r>
+      <w:r>
+        <w:rPr>
+          <w:rFonts w:ascii="Calibri Light" w:hAnsi="Calibri Light" w:cs="Calibri Light"/>
+          <w:lang w:val="en-GB"/>
+        </w:rPr>
+        <w:t xml:space="preserve"> and remembered</w:t>
+      </w:r>
+      <w:r>
+        <w:rPr>
+          <w:rFonts w:ascii="Calibri Light" w:hAnsi="Calibri Light" w:cs="Calibri Light"/>
+          <w:lang w:val="en-GB"/>
+        </w:rPr>
+        <w:t xml:space="preserve">. </w:t>
+      </w:r>
     </w:p>
     <w:p>
       <w:pPr>
@@ -1310,261 +1236,6 @@
           <w:lang w:val="en-GB"/>
         </w:rPr>
       </w:pPr>
-      <w:r>
-        <w:rPr>
-          <w:rFonts w:ascii="Calibri Light" w:hAnsi="Calibri Light" w:cs="Calibri Light"/>
-          <w:lang w:val="en-GB"/>
-        </w:rPr>
-        <w:t>The planned</w:t>
-      </w:r>
-      <w:r>
-        <w:rPr>
-          <w:rFonts w:ascii="Calibri Light" w:hAnsi="Calibri Light" w:cs="Calibri Light"/>
-          <w:lang w:val="en-GB"/>
-        </w:rPr>
-        <w:t xml:space="preserve"> outcome </w:t>
-      </w:r>
-      <w:r>
-        <w:rPr>
-          <w:rFonts w:ascii="Calibri Light" w:hAnsi="Calibri Light" w:cs="Calibri Light"/>
-          <w:lang w:val="en-GB"/>
-        </w:rPr>
-        <w:t>of this inquiry</w:t>
-      </w:r>
-      <w:r>
-        <w:rPr>
-          <w:rFonts w:ascii="Calibri Light" w:hAnsi="Calibri Light" w:cs="Calibri Light"/>
-          <w:lang w:val="en-GB"/>
-        </w:rPr>
-        <w:t>, UNFAIL,</w:t>
-      </w:r>
-      <w:r>
-        <w:rPr>
-          <w:rFonts w:ascii="Calibri Light" w:hAnsi="Calibri Light" w:cs="Calibri Light"/>
-          <w:lang w:val="en-GB"/>
-        </w:rPr>
-        <w:t xml:space="preserve"> is </w:t>
-      </w:r>
-      <w:r>
-        <w:rPr>
-          <w:rFonts w:ascii="Calibri Light" w:hAnsi="Calibri Light" w:cs="Calibri Light"/>
-          <w:lang w:val="en-GB"/>
-        </w:rPr>
-        <w:t xml:space="preserve">an educational </w:t>
-      </w:r>
-      <w:r>
-        <w:rPr>
-          <w:rFonts w:ascii="Calibri Light" w:hAnsi="Calibri Light" w:cs="Calibri Light"/>
-          <w:lang w:val="en-GB"/>
-        </w:rPr>
-        <w:t>framework</w:t>
-      </w:r>
-      <w:r>
-        <w:rPr>
-          <w:rFonts w:ascii="Calibri Light" w:hAnsi="Calibri Light" w:cs="Calibri Light"/>
-          <w:lang w:val="en-GB"/>
-        </w:rPr>
-        <w:t xml:space="preserve"> </w:t>
-      </w:r>
-      <w:r>
-        <w:rPr>
-          <w:rFonts w:ascii="Calibri Light" w:hAnsi="Calibri Light" w:cs="Calibri Light"/>
-          <w:lang w:val="en-GB"/>
-        </w:rPr>
-        <w:t>that</w:t>
-      </w:r>
-      <w:r>
-        <w:rPr>
-          <w:rFonts w:ascii="Calibri Light" w:hAnsi="Calibri Light" w:cs="Calibri Light"/>
-          <w:lang w:val="en-GB"/>
-        </w:rPr>
-        <w:t xml:space="preserve"> </w:t>
-      </w:r>
-      <w:r>
-        <w:rPr>
-          <w:rFonts w:ascii="Calibri Light" w:hAnsi="Calibri Light" w:cs="Calibri Light"/>
-          <w:lang w:val="en-GB"/>
-        </w:rPr>
-        <w:t>will</w:t>
-      </w:r>
-      <w:r>
-        <w:rPr>
-          <w:rFonts w:ascii="Calibri Light" w:hAnsi="Calibri Light" w:cs="Calibri Light"/>
-          <w:lang w:val="en-GB"/>
-        </w:rPr>
-        <w:t xml:space="preserve"> </w:t>
-      </w:r>
-      <w:r>
-        <w:rPr>
-          <w:rFonts w:ascii="Calibri Light" w:hAnsi="Calibri Light" w:cs="Calibri Light"/>
-          <w:lang w:val="en-GB"/>
-        </w:rPr>
-        <w:t>help</w:t>
-      </w:r>
-      <w:r>
-        <w:rPr>
-          <w:rFonts w:ascii="Calibri Light" w:hAnsi="Calibri Light" w:cs="Calibri Light"/>
-          <w:lang w:val="en-GB"/>
-        </w:rPr>
-        <w:t xml:space="preserve"> </w:t>
-      </w:r>
-      <w:r>
-        <w:rPr>
-          <w:rFonts w:ascii="Calibri Light" w:hAnsi="Calibri Light" w:cs="Calibri Light"/>
-          <w:lang w:val="en-GB"/>
-        </w:rPr>
-        <w:t>student</w:t>
-      </w:r>
-      <w:r>
-        <w:rPr>
-          <w:rFonts w:ascii="Calibri Light" w:hAnsi="Calibri Light" w:cs="Calibri Light"/>
-          <w:lang w:val="en-GB"/>
-        </w:rPr>
-        <w:t xml:space="preserve">s </w:t>
-      </w:r>
-      <w:r>
-        <w:rPr>
-          <w:rFonts w:ascii="Calibri Light" w:hAnsi="Calibri Light" w:cs="Calibri Light"/>
-          <w:lang w:val="en-GB"/>
-        </w:rPr>
-        <w:t>process, remember,</w:t>
-      </w:r>
-      <w:r>
-        <w:rPr>
-          <w:rFonts w:ascii="Calibri Light" w:hAnsi="Calibri Light" w:cs="Calibri Light"/>
-          <w:lang w:val="en-GB"/>
-        </w:rPr>
-        <w:t xml:space="preserve"> understand and </w:t>
-      </w:r>
-      <w:r>
-        <w:rPr>
-          <w:rFonts w:ascii="Calibri Light" w:hAnsi="Calibri Light" w:cs="Calibri Light"/>
-          <w:lang w:val="en-GB"/>
-        </w:rPr>
-        <w:t>overcome failure</w:t>
-      </w:r>
-      <w:r>
-        <w:rPr>
-          <w:rFonts w:ascii="Calibri Light" w:hAnsi="Calibri Light" w:cs="Calibri Light"/>
-          <w:lang w:val="en-GB"/>
-        </w:rPr>
-        <w:t xml:space="preserve"> in an effective and productive manner.</w:t>
-      </w:r>
-      <w:r>
-        <w:rPr>
-          <w:rFonts w:ascii="Calibri Light" w:hAnsi="Calibri Light" w:cs="Calibri Light"/>
-          <w:lang w:val="en-GB"/>
-        </w:rPr>
-        <w:t xml:space="preserve"> I chose a</w:t>
-      </w:r>
-      <w:r>
-        <w:rPr>
-          <w:rFonts w:ascii="Calibri Light" w:hAnsi="Calibri Light" w:cs="Calibri Light"/>
-          <w:lang w:val="en-GB"/>
-        </w:rPr>
-        <w:t xml:space="preserve">n </w:t>
-      </w:r>
-      <w:r>
-        <w:rPr>
-          <w:rFonts w:ascii="Calibri Light" w:hAnsi="Calibri Light" w:cs="Calibri Light"/>
-          <w:b/>
-          <w:lang w:val="en-GB"/>
-        </w:rPr>
-        <w:t>app</w:t>
-      </w:r>
-      <w:r>
-        <w:rPr>
-          <w:rFonts w:ascii="Calibri Light" w:hAnsi="Calibri Light" w:cs="Calibri Light"/>
-          <w:b/>
-          <w:lang w:val="en-GB"/>
-        </w:rPr>
-        <w:t xml:space="preserve"> </w:t>
-      </w:r>
-      <w:r>
-        <w:rPr>
-          <w:rFonts w:ascii="Calibri Light" w:hAnsi="Calibri Light" w:cs="Calibri Light"/>
-          <w:b/>
-          <w:lang w:val="en-GB"/>
-        </w:rPr>
-        <w:t>wireframe</w:t>
-      </w:r>
-      <w:r>
-        <w:rPr>
-          <w:rFonts w:ascii="Calibri Light" w:hAnsi="Calibri Light" w:cs="Calibri Light"/>
-          <w:lang w:val="en-GB"/>
-        </w:rPr>
-        <w:t xml:space="preserve"> </w:t>
-      </w:r>
-      <w:r>
-        <w:rPr>
-          <w:rFonts w:ascii="Calibri Light" w:hAnsi="Calibri Light" w:cs="Calibri Light"/>
-          <w:lang w:val="en-GB"/>
-        </w:rPr>
-        <w:t xml:space="preserve">as the output medium </w:t>
-      </w:r>
-      <w:r>
-        <w:rPr>
-          <w:rFonts w:ascii="Calibri Light" w:hAnsi="Calibri Light" w:cs="Calibri Light"/>
-          <w:lang w:val="en-GB"/>
-        </w:rPr>
-        <w:t>of this assignment</w:t>
-      </w:r>
-      <w:r>
-        <w:rPr>
-          <w:rFonts w:ascii="Calibri Light" w:hAnsi="Calibri Light" w:cs="Calibri Light"/>
-          <w:lang w:val="en-GB"/>
-        </w:rPr>
-        <w:t>.</w:t>
-      </w:r>
-      <w:r>
-        <w:rPr>
-          <w:rFonts w:ascii="Calibri Light" w:hAnsi="Calibri Light" w:cs="Calibri Light"/>
-          <w:lang w:val="en-GB"/>
-        </w:rPr>
-        <w:t xml:space="preserve"> </w:t>
-      </w:r>
-      <w:r>
-        <w:rPr>
-          <w:rFonts w:ascii="Calibri Light" w:hAnsi="Calibri Light" w:cs="Calibri Light"/>
-          <w:lang w:val="en-GB"/>
-        </w:rPr>
-        <w:t xml:space="preserve">A wireframe is basically </w:t>
-      </w:r>
-      <w:r>
-        <w:rPr>
-          <w:rFonts w:ascii="Calibri Light" w:hAnsi="Calibri Light" w:cs="Calibri Light"/>
-          <w:lang w:val="en-GB"/>
-        </w:rPr>
-        <w:t xml:space="preserve">a draft that </w:t>
-      </w:r>
-      <w:r>
-        <w:rPr>
-          <w:rFonts w:ascii="Calibri Light" w:hAnsi="Calibri Light" w:cs="Calibri Light"/>
-          <w:lang w:val="en-GB"/>
-        </w:rPr>
-        <w:t>is used to demonstrate</w:t>
-      </w:r>
-      <w:r>
-        <w:rPr>
-          <w:rFonts w:ascii="Calibri Light" w:hAnsi="Calibri Light" w:cs="Calibri Light"/>
-          <w:lang w:val="en-GB"/>
-        </w:rPr>
-        <w:t xml:space="preserve"> the main functionalities</w:t>
-      </w:r>
-      <w:r>
-        <w:rPr>
-          <w:rFonts w:ascii="Calibri Light" w:hAnsi="Calibri Light" w:cs="Calibri Light"/>
-          <w:lang w:val="en-GB"/>
-        </w:rPr>
-        <w:t xml:space="preserve"> of an app or software. The focus here is on functionality and not aesthetics</w:t>
-      </w:r>
-      <w:r>
-        <w:rPr>
-          <w:rFonts w:ascii="Calibri Light" w:hAnsi="Calibri Light" w:cs="Calibri Light"/>
-          <w:lang w:val="en-GB"/>
-        </w:rPr>
-        <w:t>, although I aimed to put together a visually appealing draft.</w:t>
-      </w:r>
     </w:p>
     <w:p>
       <w:pPr>
@@ -1580,14 +1251,123 @@
           <w:rFonts w:ascii="Calibri Light" w:hAnsi="Calibri Light" w:cs="Calibri Light"/>
           <w:lang w:val="en-GB"/>
         </w:rPr>
-        <w:t>The planned app</w:t>
-      </w:r>
-      <w:r>
-        <w:rPr>
-          <w:rFonts w:ascii="Calibri Light" w:hAnsi="Calibri Light" w:cs="Calibri Light"/>
-          <w:lang w:val="en-GB"/>
-        </w:rPr>
-        <w:t xml:space="preserve"> will offer a</w:t>
+        <w:t xml:space="preserve">I termed to project </w:t>
+      </w:r>
+      <w:r>
+        <w:rPr>
+          <w:rFonts w:ascii="Calibri Light" w:hAnsi="Calibri Light" w:cs="Calibri Light"/>
+          <w:i/>
+          <w:lang w:val="en-GB"/>
+        </w:rPr>
+        <w:t>UNFAIL</w:t>
+      </w:r>
+      <w:r>
+        <w:rPr>
+          <w:rFonts w:ascii="Calibri Light" w:hAnsi="Calibri Light" w:cs="Calibri Light"/>
+          <w:lang w:val="en-GB"/>
+        </w:rPr>
+        <w:t xml:space="preserve"> – first, the word could be interpreted as an acronym of UNderstanding FAILure; second, the immediate notion the word gives is the feeling </w:t>
+      </w:r>
+      <w:r>
+        <w:rPr>
+          <w:rFonts w:ascii="Calibri Light" w:hAnsi="Calibri Light" w:cs="Calibri Light"/>
+          <w:lang w:val="en-GB"/>
+        </w:rPr>
+        <w:lastRenderedPageBreak/>
+        <w:t>of recovering or coming back from failure, which the results of this project is indeed ought to help with.</w:t>
+      </w:r>
+    </w:p>
+    <w:p>
+      <w:pPr>
+        <w:jc w:val="both"/>
+        <w:rPr>
+          <w:rFonts w:ascii="Calibri Light" w:hAnsi="Calibri Light" w:cs="Calibri Light"/>
+          <w:lang w:val="en-GB"/>
+        </w:rPr>
+      </w:pPr>
+    </w:p>
+    <w:p>
+      <w:pPr>
+        <w:rPr>
+          <w:rFonts w:ascii="Calibri Light" w:hAnsi="Calibri Light" w:cs="Calibri Light"/>
+          <w:lang w:val="en-GB"/>
+        </w:rPr>
+      </w:pPr>
+      <w:r>
+        <w:rPr>
+          <w:rFonts w:ascii="Calibri Light" w:hAnsi="Calibri Light" w:cs="Calibri Light"/>
+          <w:b/>
+          <w:lang w:val="en-GB"/>
+        </w:rPr>
+        <w:t>Methodology</w:t>
+      </w:r>
+    </w:p>
+    <w:p>
+      <w:pPr>
+        <w:jc w:val="both"/>
+        <w:rPr>
+          <w:rFonts w:ascii="Calibri Light" w:hAnsi="Calibri Light" w:cs="Calibri Light"/>
+          <w:lang w:val="en-GB"/>
+        </w:rPr>
+      </w:pPr>
+    </w:p>
+    <w:p>
+      <w:pPr>
+        <w:ind w:firstLine="720"/>
+        <w:jc w:val="both"/>
+        <w:rPr>
+          <w:rFonts w:ascii="Calibri Light" w:hAnsi="Calibri Light" w:cs="Calibri Light"/>
+          <w:lang w:val="en-GB"/>
+        </w:rPr>
+      </w:pPr>
+      <w:r>
+        <w:rPr>
+          <w:rFonts w:ascii="Calibri Light" w:hAnsi="Calibri Light" w:cs="Calibri Light"/>
+          <w:lang w:val="en-GB"/>
+        </w:rPr>
+        <w:t>The planned</w:t>
+      </w:r>
+      <w:r>
+        <w:rPr>
+          <w:rFonts w:ascii="Calibri Light" w:hAnsi="Calibri Light" w:cs="Calibri Light"/>
+          <w:lang w:val="en-GB"/>
+        </w:rPr>
+        <w:t xml:space="preserve"> outcome </w:t>
+      </w:r>
+      <w:r>
+        <w:rPr>
+          <w:rFonts w:ascii="Calibri Light" w:hAnsi="Calibri Light" w:cs="Calibri Light"/>
+          <w:lang w:val="en-GB"/>
+        </w:rPr>
+        <w:t>of this inquiry</w:t>
+      </w:r>
+      <w:r>
+        <w:rPr>
+          <w:rFonts w:ascii="Calibri Light" w:hAnsi="Calibri Light" w:cs="Calibri Light"/>
+          <w:lang w:val="en-GB"/>
+        </w:rPr>
+        <w:t>, UNFAIL,</w:t>
+      </w:r>
+      <w:r>
+        <w:rPr>
+          <w:rFonts w:ascii="Calibri Light" w:hAnsi="Calibri Light" w:cs="Calibri Light"/>
+          <w:lang w:val="en-GB"/>
+        </w:rPr>
+        <w:t xml:space="preserve"> is </w:t>
+      </w:r>
+      <w:r>
+        <w:rPr>
+          <w:rFonts w:ascii="Calibri Light" w:hAnsi="Calibri Light" w:cs="Calibri Light"/>
+          <w:lang w:val="en-GB"/>
+        </w:rPr>
+        <w:t xml:space="preserve">an educational </w:t>
+      </w:r>
+      <w:r>
+        <w:rPr>
+          <w:rFonts w:ascii="Calibri Light" w:hAnsi="Calibri Light" w:cs="Calibri Light"/>
+          <w:lang w:val="en-GB"/>
+        </w:rPr>
+        <w:t>framework</w:t>
       </w:r>
       <w:r>
         <w:rPr>
@@ -1601,21 +1381,7 @@
           <w:rFonts w:ascii="Calibri Light" w:hAnsi="Calibri Light" w:cs="Calibri Light"/>
           <w:lang w:val="en-GB"/>
         </w:rPr>
-        <w:t>short “ritual”</w:t>
-      </w:r>
-      <w:r>
-        <w:rPr>
-          <w:rFonts w:ascii="Calibri Light" w:hAnsi="Calibri Light" w:cs="Calibri Light"/>
-          <w:lang w:val="en-GB"/>
-        </w:rPr>
-        <w:t xml:space="preserve"> that </w:t>
-      </w:r>
-      <w:r>
-        <w:rPr>
-          <w:rFonts w:ascii="Calibri Light" w:hAnsi="Calibri Light" w:cs="Calibri Light"/>
-          <w:lang w:val="en-GB"/>
-        </w:rPr>
-        <w:t>students</w:t>
+        <w:t>that</w:t>
       </w:r>
       <w:r>
         <w:rPr>
@@ -1629,21 +1395,7 @@
           <w:rFonts w:ascii="Calibri Light" w:hAnsi="Calibri Light" w:cs="Calibri Light"/>
           <w:lang w:val="en-GB"/>
         </w:rPr>
-        <w:t>will be able to</w:t>
-      </w:r>
-      <w:r>
-        <w:rPr>
-          <w:rFonts w:ascii="Calibri Light" w:hAnsi="Calibri Light" w:cs="Calibri Light"/>
-          <w:lang w:val="en-GB"/>
-        </w:rPr>
-        <w:t xml:space="preserve"> use</w:t>
-      </w:r>
-      <w:r>
-        <w:rPr>
-          <w:rFonts w:ascii="Calibri Light" w:hAnsi="Calibri Light" w:cs="Calibri Light"/>
-          <w:lang w:val="en-GB"/>
-        </w:rPr>
-        <w:t xml:space="preserve"> on their own,</w:t>
+        <w:t>will</w:t>
       </w:r>
       <w:r>
         <w:rPr>
@@ -1657,7 +1409,115 @@
           <w:rFonts w:ascii="Calibri Light" w:hAnsi="Calibri Light" w:cs="Calibri Light"/>
           <w:lang w:val="en-GB"/>
         </w:rPr>
-        <w:t>after experiencing failure</w:t>
+        <w:t>help</w:t>
+      </w:r>
+      <w:r>
+        <w:rPr>
+          <w:rFonts w:ascii="Calibri Light" w:hAnsi="Calibri Light" w:cs="Calibri Light"/>
+          <w:lang w:val="en-GB"/>
+        </w:rPr>
+        <w:t xml:space="preserve"> </w:t>
+      </w:r>
+      <w:r>
+        <w:rPr>
+          <w:rFonts w:ascii="Calibri Light" w:hAnsi="Calibri Light" w:cs="Calibri Light"/>
+          <w:lang w:val="en-GB"/>
+        </w:rPr>
+        <w:t>student</w:t>
+      </w:r>
+      <w:r>
+        <w:rPr>
+          <w:rFonts w:ascii="Calibri Light" w:hAnsi="Calibri Light" w:cs="Calibri Light"/>
+          <w:lang w:val="en-GB"/>
+        </w:rPr>
+        <w:t xml:space="preserve">s </w:t>
+      </w:r>
+      <w:r>
+        <w:rPr>
+          <w:rFonts w:ascii="Calibri Light" w:hAnsi="Calibri Light" w:cs="Calibri Light"/>
+          <w:lang w:val="en-GB"/>
+        </w:rPr>
+        <w:t>process, remember,</w:t>
+      </w:r>
+      <w:r>
+        <w:rPr>
+          <w:rFonts w:ascii="Calibri Light" w:hAnsi="Calibri Light" w:cs="Calibri Light"/>
+          <w:lang w:val="en-GB"/>
+        </w:rPr>
+        <w:t xml:space="preserve"> understand and </w:t>
+      </w:r>
+      <w:r>
+        <w:rPr>
+          <w:rFonts w:ascii="Calibri Light" w:hAnsi="Calibri Light" w:cs="Calibri Light"/>
+          <w:lang w:val="en-GB"/>
+        </w:rPr>
+        <w:t>overcome failure</w:t>
+      </w:r>
+      <w:r>
+        <w:rPr>
+          <w:rFonts w:ascii="Calibri Light" w:hAnsi="Calibri Light" w:cs="Calibri Light"/>
+          <w:lang w:val="en-GB"/>
+        </w:rPr>
+        <w:t xml:space="preserve"> in an effective and productive manner.</w:t>
+      </w:r>
+      <w:r>
+        <w:rPr>
+          <w:rFonts w:ascii="Calibri Light" w:hAnsi="Calibri Light" w:cs="Calibri Light"/>
+          <w:lang w:val="en-GB"/>
+        </w:rPr>
+        <w:t xml:space="preserve"> I chose a</w:t>
+      </w:r>
+      <w:r>
+        <w:rPr>
+          <w:rFonts w:ascii="Calibri Light" w:hAnsi="Calibri Light" w:cs="Calibri Light"/>
+          <w:lang w:val="en-GB"/>
+        </w:rPr>
+        <w:t xml:space="preserve">n </w:t>
+      </w:r>
+      <w:r>
+        <w:rPr>
+          <w:rFonts w:ascii="Calibri Light" w:hAnsi="Calibri Light" w:cs="Calibri Light"/>
+          <w:b/>
+          <w:lang w:val="en-GB"/>
+        </w:rPr>
+        <w:t>app</w:t>
+      </w:r>
+      <w:r>
+        <w:rPr>
+          <w:rFonts w:ascii="Calibri Light" w:hAnsi="Calibri Light" w:cs="Calibri Light"/>
+          <w:b/>
+          <w:lang w:val="en-GB"/>
+        </w:rPr>
+        <w:t xml:space="preserve"> </w:t>
+      </w:r>
+      <w:r>
+        <w:rPr>
+          <w:rFonts w:ascii="Calibri Light" w:hAnsi="Calibri Light" w:cs="Calibri Light"/>
+          <w:b/>
+          <w:lang w:val="en-GB"/>
+        </w:rPr>
+        <w:t>wireframe</w:t>
+      </w:r>
+      <w:r>
+        <w:rPr>
+          <w:rFonts w:ascii="Calibri Light" w:hAnsi="Calibri Light" w:cs="Calibri Light"/>
+          <w:lang w:val="en-GB"/>
+        </w:rPr>
+        <w:t xml:space="preserve"> </w:t>
+      </w:r>
+      <w:r>
+        <w:rPr>
+          <w:rFonts w:ascii="Calibri Light" w:hAnsi="Calibri Light" w:cs="Calibri Light"/>
+          <w:lang w:val="en-GB"/>
+        </w:rPr>
+        <w:t xml:space="preserve">as the output medium </w:t>
+      </w:r>
+      <w:r>
+        <w:rPr>
+          <w:rFonts w:ascii="Calibri Light" w:hAnsi="Calibri Light" w:cs="Calibri Light"/>
+          <w:lang w:val="en-GB"/>
+        </w:rPr>
+        <w:t>of this assignment</w:t>
       </w:r>
       <w:r>
         <w:rPr>
@@ -1678,59 +1538,39 @@
           <w:rFonts w:ascii="Calibri Light" w:hAnsi="Calibri Light" w:cs="Calibri Light"/>
           <w:lang w:val="en-GB"/>
         </w:rPr>
-        <w:t xml:space="preserve">The “ritual” is comprised of logging failures and mistakes with </w:t>
-      </w:r>
-      <w:proofErr w:type="spellStart"/>
-      <w:r>
-        <w:rPr>
-          <w:rFonts w:ascii="Calibri Light" w:hAnsi="Calibri Light" w:cs="Calibri Light"/>
-          <w:lang w:val="en-GB"/>
-        </w:rPr>
-        <w:t>i</w:t>
-      </w:r>
-      <w:proofErr w:type="spellEnd"/>
-      <w:r>
-        <w:rPr>
-          <w:rFonts w:ascii="Calibri Light" w:hAnsi="Calibri Light" w:cs="Calibri Light"/>
-          <w:lang w:val="en-GB"/>
-        </w:rPr>
-        <w:t>) Title, ii) Description and iii) Learning Points and subsequently tagging them with feelings, emotions or other terms. The app would create a memory symbolized as a coloured gem and would assemble a timeline</w:t>
-      </w:r>
-      <w:r>
-        <w:rPr>
-          <w:rFonts w:ascii="Calibri Light" w:hAnsi="Calibri Light" w:cs="Calibri Light"/>
-          <w:lang w:val="en-GB"/>
-        </w:rPr>
-        <w:t xml:space="preserve"> or collection</w:t>
-      </w:r>
-      <w:r>
-        <w:rPr>
-          <w:rFonts w:ascii="Calibri Light" w:hAnsi="Calibri Light" w:cs="Calibri Light"/>
-          <w:lang w:val="en-GB"/>
-        </w:rPr>
-        <w:t xml:space="preserve"> of gems which are always there to browse and look back on. In addition, it would be possible for users to </w:t>
-      </w:r>
-      <w:r>
-        <w:rPr>
-          <w:rFonts w:ascii="Calibri Light" w:hAnsi="Calibri Light" w:cs="Calibri Light"/>
-          <w:lang w:val="en-GB"/>
-        </w:rPr>
-        <w:t xml:space="preserve">optionally </w:t>
-      </w:r>
-      <w:r>
-        <w:rPr>
-          <w:rFonts w:ascii="Calibri Light" w:hAnsi="Calibri Light" w:cs="Calibri Light"/>
-          <w:lang w:val="en-GB"/>
-        </w:rPr>
-        <w:t>publish their stories, strictly anonymously, to the cloud, where it would be browsable by all users, by selecting tag categories.</w:t>
-      </w:r>
-      <w:r>
-        <w:rPr>
-          <w:rFonts w:ascii="Calibri Light" w:hAnsi="Calibri Light" w:cs="Calibri Light"/>
-          <w:lang w:val="en-GB"/>
-        </w:rPr>
-        <w:t xml:space="preserve"> I selected a gem as the symbol for the app, as these stories should represent something worthy and something you should hold dear – by browsing your collection of gems you can revisit your past failures and remind yourself of the associated learning points.</w:t>
-      </w:r>
+        <w:t xml:space="preserve">A wireframe is basically a draft that is used to demonstrate the main functionalities of an app or </w:t>
+      </w:r>
+      <w:r>
+        <w:rPr>
+          <w:rFonts w:ascii="Calibri Light" w:hAnsi="Calibri Light" w:cs="Calibri Light"/>
+          <w:lang w:val="en-GB"/>
+        </w:rPr>
+        <w:t xml:space="preserve">a </w:t>
+      </w:r>
+      <w:r>
+        <w:rPr>
+          <w:rFonts w:ascii="Calibri Light" w:hAnsi="Calibri Light" w:cs="Calibri Light"/>
+          <w:lang w:val="en-GB"/>
+        </w:rPr>
+        <w:t>software. The focus here is on functionality and not aesthetics</w:t>
+      </w:r>
+      <w:r>
+        <w:rPr>
+          <w:rFonts w:ascii="Calibri Light" w:hAnsi="Calibri Light" w:cs="Calibri Light"/>
+          <w:lang w:val="en-GB"/>
+        </w:rPr>
+        <w:t>, although I aimed to put together a visually appealing draft.</w:t>
+      </w:r>
+    </w:p>
+    <w:p>
+      <w:pPr>
+        <w:ind w:firstLine="720"/>
+        <w:jc w:val="both"/>
+        <w:rPr>
+          <w:rFonts w:ascii="Calibri Light" w:hAnsi="Calibri Light" w:cs="Calibri Light"/>
+          <w:lang w:val="en-GB"/>
+        </w:rPr>
+      </w:pPr>
     </w:p>
     <w:p>
       <w:pPr>
@@ -1802,7 +1642,21 @@
           <w:rFonts w:ascii="Calibri Light" w:hAnsi="Calibri Light" w:cs="Calibri Light"/>
           <w:lang w:val="en-GB"/>
         </w:rPr>
-        <w:t xml:space="preserve"> short questionnaire I put together about prior experiences on failure (filled in by 5 PhD students)</w:t>
+        <w:t xml:space="preserve"> short questionnaire I put together about prior experiences on failure (filled in by </w:t>
+      </w:r>
+      <w:r>
+        <w:rPr>
+          <w:rFonts w:ascii="Calibri Light" w:hAnsi="Calibri Light" w:cs="Calibri Light"/>
+          <w:lang w:val="en-GB"/>
+        </w:rPr>
+        <w:t>6</w:t>
+      </w:r>
+      <w:r>
+        <w:rPr>
+          <w:rFonts w:ascii="Calibri Light" w:hAnsi="Calibri Light" w:cs="Calibri Light"/>
+          <w:lang w:val="en-GB"/>
+        </w:rPr>
+        <w:t xml:space="preserve"> PhD students)</w:t>
       </w:r>
       <w:r>
         <w:rPr>
@@ -1847,31 +1701,7 @@
           <w:i/>
           <w:lang w:val="en-GB"/>
         </w:rPr>
-        <w:t xml:space="preserve">Appendix </w:t>
-      </w:r>
-      <w:r>
-        <w:rPr>
-          <w:rFonts w:ascii="Calibri Light" w:hAnsi="Calibri Light" w:cs="Calibri Light"/>
-          <w:i/>
-          <w:lang w:val="en-GB"/>
-        </w:rPr>
-        <w:t>2</w:t>
-      </w:r>
-      <w:r>
-        <w:rPr>
-          <w:rFonts w:ascii="Calibri Light" w:hAnsi="Calibri Light" w:cs="Calibri Light"/>
-          <w:i/>
-          <w:lang w:val="en-GB"/>
-        </w:rPr>
-        <w:t xml:space="preserve"> </w:t>
-      </w:r>
-      <w:r>
-        <w:rPr>
-          <w:rFonts w:ascii="Calibri Light" w:hAnsi="Calibri Light" w:cs="Calibri Light"/>
-          <w:i/>
-          <w:lang w:val="en-GB"/>
-        </w:rPr>
-        <w:t xml:space="preserve">– Key concepts </w:t>
+        <w:t xml:space="preserve">Appendix 2 – Key concepts </w:t>
       </w:r>
       <w:r>
         <w:rPr>
@@ -2039,6 +1869,7 @@
     </w:p>
     <w:p>
       <w:pPr>
+        <w:ind w:left="360"/>
         <w:jc w:val="both"/>
         <w:rPr>
           <w:rFonts w:ascii="Calibri Light" w:hAnsi="Calibri Light" w:cs="Calibri Light"/>
@@ -2048,6 +1879,70 @@
     </w:p>
     <w:p>
       <w:pPr>
+        <w:ind w:firstLine="720"/>
+        <w:jc w:val="both"/>
+        <w:rPr>
+          <w:rFonts w:ascii="Calibri Light" w:hAnsi="Calibri Light" w:cs="Calibri Light"/>
+          <w:lang w:val="en-GB"/>
+        </w:rPr>
+      </w:pPr>
+      <w:r>
+        <w:rPr>
+          <w:rFonts w:ascii="Calibri Light" w:hAnsi="Calibri Light" w:cs="Calibri Light"/>
+          <w:lang w:val="en-GB"/>
+        </w:rPr>
+        <w:t xml:space="preserve">The questionnaire (see </w:t>
+      </w:r>
+      <w:r>
+        <w:rPr>
+          <w:rFonts w:ascii="Calibri Light" w:hAnsi="Calibri Light" w:cs="Calibri Light"/>
+          <w:i/>
+          <w:lang w:val="en-GB"/>
+        </w:rPr>
+        <w:t xml:space="preserve">Appendix 1 </w:t>
+      </w:r>
+      <w:r>
+        <w:rPr>
+          <w:rFonts w:ascii="Calibri Light" w:hAnsi="Calibri Light" w:cs="Calibri Light"/>
+          <w:i/>
+          <w:lang w:val="en-GB"/>
+        </w:rPr>
+        <w:t>–</w:t>
+      </w:r>
+      <w:r>
+        <w:rPr>
+          <w:rFonts w:ascii="Calibri Light" w:hAnsi="Calibri Light" w:cs="Calibri Light"/>
+          <w:i/>
+          <w:lang w:val="en-GB"/>
+        </w:rPr>
+        <w:t xml:space="preserve"> Questionnaire</w:t>
+      </w:r>
+      <w:r>
+        <w:rPr>
+          <w:rFonts w:ascii="Calibri Light" w:hAnsi="Calibri Light" w:cs="Calibri Light"/>
+          <w:lang w:val="en-GB"/>
+        </w:rPr>
+        <w:t>)</w:t>
+      </w:r>
+      <w:r>
+        <w:rPr>
+          <w:rFonts w:ascii="Calibri Light" w:hAnsi="Calibri Light" w:cs="Calibri Light"/>
+          <w:lang w:val="en-GB"/>
+        </w:rPr>
+        <w:t xml:space="preserve"> first asked the participants to recall a past failure in their academic life and spend few minutes on recalling the surrounding details. Subsequently, 5 questions asked them about their immediate feelings and emotions, circumstances of the event, what made the failure memorable, what could have helped processing the failure and what are the key learning points from the failure.</w:t>
+      </w:r>
+    </w:p>
+    <w:p>
+      <w:pPr>
+        <w:jc w:val="both"/>
+        <w:rPr>
+          <w:rFonts w:ascii="Calibri Light" w:hAnsi="Calibri Light" w:cs="Calibri Light"/>
+          <w:lang w:val="en-GB"/>
+        </w:rPr>
+      </w:pPr>
+    </w:p>
+    <w:p>
+      <w:pPr>
         <w:rPr>
           <w:rFonts w:ascii="Calibri Light" w:hAnsi="Calibri Light" w:cs="Calibri Light"/>
           <w:lang w:val="en-GB"/>
@@ -2081,6 +1976,7 @@
     </w:p>
     <w:p>
       <w:pPr>
+        <w:ind w:firstLine="720"/>
         <w:jc w:val="both"/>
         <w:rPr>
           <w:rFonts w:ascii="Calibri Light" w:hAnsi="Calibri Light" w:cs="Calibri Light"/>
@@ -2092,108 +1988,494 @@
           <w:rFonts w:ascii="Calibri Light" w:hAnsi="Calibri Light" w:cs="Calibri Light"/>
           <w:lang w:val="en-GB"/>
         </w:rPr>
-        <w:t xml:space="preserve">Five PhD students filled in the </w:t>
-      </w:r>
-      <w:r>
-        <w:rPr>
-          <w:rFonts w:ascii="Calibri Light" w:hAnsi="Calibri Light" w:cs="Calibri Light"/>
-          <w:lang w:val="en-GB"/>
-        </w:rPr>
-        <w:t>circulated questionnaire.</w:t>
+        <w:t xml:space="preserve">The responses to the questionnaire were analysed using qualitative methods. First, codes were extracted from all the responses. Here, codes represent key concepts and messages delivered by the responses – this is sometimes a single word or sequence of words that deliver a key message. The goal here was to be as detailed as possible, each piece of information was considered valuable. Subsequently, the codes were copied to another document and were organized around emerging groups of key concepts (see </w:t>
+      </w:r>
+      <w:r>
+        <w:rPr>
+          <w:rFonts w:ascii="Calibri Light" w:hAnsi="Calibri Light" w:cs="Calibri Light"/>
+          <w:i/>
+          <w:lang w:val="en-GB"/>
+        </w:rPr>
+        <w:t>Appendix 2 – Key concept</w:t>
+      </w:r>
+      <w:r>
+        <w:rPr>
+          <w:rFonts w:ascii="Calibri Light" w:hAnsi="Calibri Light" w:cs="Calibri Light"/>
+          <w:lang w:val="en-GB"/>
+        </w:rPr>
+        <w:t>)</w:t>
+      </w:r>
+      <w:r>
+        <w:rPr>
+          <w:rFonts w:ascii="Calibri Light" w:hAnsi="Calibri Light" w:cs="Calibri Light"/>
+          <w:lang w:val="en-GB"/>
+        </w:rPr>
+        <w:t xml:space="preserve">. These categories were: </w:t>
       </w:r>
     </w:p>
     <w:p>
       <w:pPr>
         <w:pStyle w:val="ListParagraph"/>
+        <w:numPr>
+          <w:ilvl w:val="0"/>
+          <w:numId w:val="11"/>
+        </w:numPr>
         <w:jc w:val="both"/>
         <w:rPr>
           <w:rFonts w:ascii="Calibri Light" w:hAnsi="Calibri Light" w:cs="Calibri Light"/>
           <w:lang w:val="en-GB"/>
         </w:rPr>
       </w:pPr>
-    </w:p>
-    <w:p>
-      <w:pPr>
-        <w:rPr>
-          <w:rFonts w:ascii="Calibri Light" w:hAnsi="Calibri Light" w:cs="Calibri Light"/>
-          <w:lang w:val="en-GB"/>
-        </w:rPr>
-      </w:pPr>
       <w:r>
         <w:rPr>
           <w:rFonts w:ascii="Calibri Light" w:hAnsi="Calibri Light" w:cs="Calibri Light"/>
           <w:b/>
           <w:lang w:val="en-GB"/>
         </w:rPr>
-        <w:t>Potential future steps</w:t>
-      </w:r>
-    </w:p>
-    <w:p>
-      <w:pPr>
-        <w:rPr>
-          <w:rFonts w:ascii="Calibri Light" w:hAnsi="Calibri Light" w:cs="Calibri Light"/>
-          <w:lang w:val="en-GB"/>
-        </w:rPr>
-      </w:pPr>
-    </w:p>
-    <w:p>
-      <w:pPr>
-        <w:rPr>
-          <w:rFonts w:ascii="Calibri Light" w:hAnsi="Calibri Light" w:cs="Calibri Light"/>
-          <w:lang w:val="en-GB"/>
-        </w:rPr>
-      </w:pPr>
-      <w:r>
-        <w:rPr>
-          <w:rFonts w:ascii="Calibri Light" w:hAnsi="Calibri Light" w:cs="Calibri Light"/>
-          <w:lang w:val="en-GB"/>
-        </w:rPr>
-        <w:t>More thorough research?</w:t>
-      </w:r>
-    </w:p>
-    <w:p>
-      <w:pPr>
-        <w:rPr>
-          <w:rFonts w:ascii="Calibri Light" w:hAnsi="Calibri Light" w:cs="Calibri Light"/>
-          <w:lang w:val="en-GB"/>
-        </w:rPr>
-      </w:pPr>
-      <w:r>
-        <w:rPr>
-          <w:rFonts w:ascii="Calibri Light" w:hAnsi="Calibri Light" w:cs="Calibri Light"/>
-          <w:lang w:val="en-GB"/>
-        </w:rPr>
-        <w:t>Questionnaire further developed and sent to students and other employees?</w:t>
-      </w:r>
-    </w:p>
-    <w:p>
-      <w:pPr>
-        <w:rPr>
-          <w:rFonts w:ascii="Calibri Light" w:hAnsi="Calibri Light" w:cs="Calibri Light"/>
-          <w:lang w:val="en-GB"/>
-        </w:rPr>
-      </w:pPr>
-      <w:r>
-        <w:rPr>
-          <w:rFonts w:ascii="Calibri Light" w:hAnsi="Calibri Light" w:cs="Calibri Light"/>
-          <w:lang w:val="en-GB"/>
-        </w:rPr>
-        <w:t>Could this be actually useful for LU?</w:t>
-      </w:r>
-    </w:p>
-    <w:p>
-      <w:pPr>
-        <w:rPr>
-          <w:rFonts w:ascii="Calibri Light" w:hAnsi="Calibri Light" w:cs="Calibri Light"/>
-          <w:lang w:val="en-GB"/>
-        </w:rPr>
-      </w:pPr>
-      <w:r>
-        <w:rPr>
-          <w:rFonts w:ascii="Calibri Light" w:hAnsi="Calibri Light" w:cs="Calibri Light"/>
-          <w:lang w:val="en-GB"/>
-        </w:rPr>
-        <w:t>Prototype app?</w:t>
+        <w:t>FEELINGS</w:t>
+      </w:r>
+      <w:r>
+        <w:rPr>
+          <w:rFonts w:ascii="Calibri Light" w:hAnsi="Calibri Light" w:cs="Calibri Light"/>
+          <w:lang w:val="en-GB"/>
+        </w:rPr>
+        <w:t xml:space="preserve"> – feelings and emotions that are associated with the failure</w:t>
+      </w:r>
+    </w:p>
+    <w:p>
+      <w:pPr>
+        <w:pStyle w:val="ListParagraph"/>
+        <w:numPr>
+          <w:ilvl w:val="0"/>
+          <w:numId w:val="11"/>
+        </w:numPr>
+        <w:jc w:val="both"/>
+        <w:rPr>
+          <w:rFonts w:ascii="Calibri Light" w:hAnsi="Calibri Light" w:cs="Calibri Light"/>
+          <w:lang w:val="en-GB"/>
+        </w:rPr>
+      </w:pPr>
+      <w:r>
+        <w:rPr>
+          <w:rFonts w:ascii="Calibri Light" w:hAnsi="Calibri Light" w:cs="Calibri Light"/>
+          <w:b/>
+          <w:lang w:val="en-GB"/>
+        </w:rPr>
+        <w:t>ACCEPTING FAILURE</w:t>
+      </w:r>
+      <w:r>
+        <w:rPr>
+          <w:rFonts w:ascii="Calibri Light" w:hAnsi="Calibri Light" w:cs="Calibri Light"/>
+          <w:lang w:val="en-GB"/>
+        </w:rPr>
+        <w:t xml:space="preserve"> – “wisdoms” about failure being part of life</w:t>
+      </w:r>
+    </w:p>
+    <w:p>
+      <w:pPr>
+        <w:pStyle w:val="ListParagraph"/>
+        <w:numPr>
+          <w:ilvl w:val="0"/>
+          <w:numId w:val="11"/>
+        </w:numPr>
+        <w:jc w:val="both"/>
+        <w:rPr>
+          <w:rFonts w:ascii="Calibri Light" w:hAnsi="Calibri Light" w:cs="Calibri Light"/>
+          <w:lang w:val="en-GB"/>
+        </w:rPr>
+      </w:pPr>
+      <w:r>
+        <w:rPr>
+          <w:rFonts w:ascii="Calibri Light" w:hAnsi="Calibri Light" w:cs="Calibri Light"/>
+          <w:b/>
+          <w:lang w:val="en-GB"/>
+        </w:rPr>
+        <w:t>LEARNING POINTS</w:t>
+      </w:r>
+      <w:r>
+        <w:rPr>
+          <w:rFonts w:ascii="Calibri Light" w:hAnsi="Calibri Light" w:cs="Calibri Light"/>
+          <w:lang w:val="en-GB"/>
+        </w:rPr>
+        <w:t xml:space="preserve"> – other, more detailed learning outcomes from failures</w:t>
+      </w:r>
+    </w:p>
+    <w:p>
+      <w:pPr>
+        <w:pStyle w:val="ListParagraph"/>
+        <w:numPr>
+          <w:ilvl w:val="0"/>
+          <w:numId w:val="11"/>
+        </w:numPr>
+        <w:jc w:val="both"/>
+        <w:rPr>
+          <w:rFonts w:ascii="Calibri Light" w:hAnsi="Calibri Light" w:cs="Calibri Light"/>
+          <w:lang w:val="en-GB"/>
+        </w:rPr>
+      </w:pPr>
+      <w:r>
+        <w:rPr>
+          <w:rFonts w:ascii="Calibri Light" w:hAnsi="Calibri Light" w:cs="Calibri Light"/>
+          <w:b/>
+          <w:lang w:val="en-GB"/>
+        </w:rPr>
+        <w:t>SURPRISE</w:t>
+      </w:r>
+      <w:r>
+        <w:rPr>
+          <w:rFonts w:ascii="Calibri Light" w:hAnsi="Calibri Light" w:cs="Calibri Light"/>
+          <w:lang w:val="en-GB"/>
+        </w:rPr>
+        <w:t xml:space="preserve"> – elements of surprise associated with failure</w:t>
+      </w:r>
+    </w:p>
+    <w:p>
+      <w:pPr>
+        <w:pStyle w:val="ListParagraph"/>
+        <w:numPr>
+          <w:ilvl w:val="0"/>
+          <w:numId w:val="11"/>
+        </w:numPr>
+        <w:jc w:val="both"/>
+        <w:rPr>
+          <w:rFonts w:ascii="Calibri Light" w:hAnsi="Calibri Light" w:cs="Calibri Light"/>
+          <w:lang w:val="en-GB"/>
+        </w:rPr>
+      </w:pPr>
+      <w:r>
+        <w:rPr>
+          <w:rFonts w:ascii="Calibri Light" w:hAnsi="Calibri Light" w:cs="Calibri Light"/>
+          <w:b/>
+          <w:lang w:val="en-GB"/>
+        </w:rPr>
+        <w:t>PROCESSING</w:t>
+      </w:r>
+      <w:r>
+        <w:rPr>
+          <w:rFonts w:ascii="Calibri Light" w:hAnsi="Calibri Light" w:cs="Calibri Light"/>
+          <w:lang w:val="en-GB"/>
+        </w:rPr>
+        <w:t xml:space="preserve"> – details about the internal processing of failure</w:t>
+      </w:r>
+    </w:p>
+    <w:p>
+      <w:pPr>
+        <w:pStyle w:val="ListParagraph"/>
+        <w:numPr>
+          <w:ilvl w:val="0"/>
+          <w:numId w:val="11"/>
+        </w:numPr>
+        <w:jc w:val="both"/>
+        <w:rPr>
+          <w:rFonts w:ascii="Calibri Light" w:hAnsi="Calibri Light" w:cs="Calibri Light"/>
+          <w:lang w:val="en-GB"/>
+        </w:rPr>
+      </w:pPr>
+      <w:r>
+        <w:rPr>
+          <w:rFonts w:ascii="Calibri Light" w:hAnsi="Calibri Light" w:cs="Calibri Light"/>
+          <w:b/>
+          <w:lang w:val="en-GB"/>
+        </w:rPr>
+        <w:t>CONTRIBUTING FACTORS – BY OTHERS</w:t>
+      </w:r>
+      <w:r>
+        <w:rPr>
+          <w:rFonts w:ascii="Calibri Light" w:hAnsi="Calibri Light" w:cs="Calibri Light"/>
+          <w:lang w:val="en-GB"/>
+        </w:rPr>
+        <w:t xml:space="preserve"> – contributors to the experience by others</w:t>
+      </w:r>
+    </w:p>
+    <w:p>
+      <w:pPr>
+        <w:pStyle w:val="ListParagraph"/>
+        <w:numPr>
+          <w:ilvl w:val="0"/>
+          <w:numId w:val="11"/>
+        </w:numPr>
+        <w:jc w:val="both"/>
+        <w:rPr>
+          <w:rFonts w:ascii="Calibri Light" w:hAnsi="Calibri Light" w:cs="Calibri Light"/>
+          <w:lang w:val="en-GB"/>
+        </w:rPr>
+      </w:pPr>
+      <w:r>
+        <w:rPr>
+          <w:rFonts w:ascii="Calibri Light" w:hAnsi="Calibri Light" w:cs="Calibri Light"/>
+          <w:b/>
+          <w:lang w:val="en-GB"/>
+        </w:rPr>
+        <w:t>CONTRIBUTING FACTORS – BY SELF</w:t>
+      </w:r>
+      <w:r>
+        <w:rPr>
+          <w:rFonts w:ascii="Calibri Light" w:hAnsi="Calibri Light" w:cs="Calibri Light"/>
+          <w:lang w:val="en-GB"/>
+        </w:rPr>
+        <w:t xml:space="preserve"> - contributors to the experience by self</w:t>
+      </w:r>
+    </w:p>
+    <w:p>
+      <w:pPr>
+        <w:pStyle w:val="ListParagraph"/>
+        <w:numPr>
+          <w:ilvl w:val="0"/>
+          <w:numId w:val="11"/>
+        </w:numPr>
+        <w:jc w:val="both"/>
+        <w:rPr>
+          <w:rFonts w:ascii="Calibri Light" w:hAnsi="Calibri Light" w:cs="Calibri Light"/>
+          <w:lang w:val="en-GB"/>
+        </w:rPr>
+      </w:pPr>
+      <w:r>
+        <w:rPr>
+          <w:rFonts w:ascii="Calibri Light" w:hAnsi="Calibri Light" w:cs="Calibri Light"/>
+          <w:b/>
+          <w:lang w:val="en-GB"/>
+        </w:rPr>
+        <w:t>COULD BE HELPFUL</w:t>
+      </w:r>
+      <w:r>
+        <w:rPr>
+          <w:rFonts w:ascii="Calibri Light" w:hAnsi="Calibri Light" w:cs="Calibri Light"/>
+          <w:lang w:val="en-GB"/>
+        </w:rPr>
+        <w:t xml:space="preserve"> – real or proposed circumstances that were/could be helpful in processing failure</w:t>
+      </w:r>
+    </w:p>
+    <w:p>
+      <w:pPr>
+        <w:jc w:val="both"/>
+        <w:rPr>
+          <w:rFonts w:ascii="Calibri Light" w:hAnsi="Calibri Light" w:cs="Calibri Light"/>
+          <w:lang w:val="en-GB"/>
+        </w:rPr>
+      </w:pPr>
+    </w:p>
+    <w:p>
+      <w:pPr>
+        <w:ind w:firstLine="360"/>
+        <w:jc w:val="both"/>
+        <w:rPr>
+          <w:rFonts w:ascii="Calibri Light" w:hAnsi="Calibri Light" w:cs="Calibri Light"/>
+          <w:lang w:val="en-US"/>
+        </w:rPr>
+      </w:pPr>
+      <w:r>
+        <w:rPr>
+          <w:rFonts w:ascii="Calibri Light" w:hAnsi="Calibri Light" w:cs="Calibri Light"/>
+          <w:lang w:val="en-GB"/>
+        </w:rPr>
+        <w:lastRenderedPageBreak/>
+        <w:t>What is very apparent from these results is the cluster of negative emotions associated with failure</w:t>
+      </w:r>
+      <w:r>
+        <w:rPr>
+          <w:rFonts w:ascii="Calibri Light" w:hAnsi="Calibri Light" w:cs="Calibri Light"/>
+          <w:lang w:val="en-GB"/>
+        </w:rPr>
+        <w:t>:</w:t>
+      </w:r>
+      <w:r>
+        <w:rPr>
+          <w:rFonts w:ascii="Calibri Light" w:hAnsi="Calibri Light" w:cs="Calibri Light"/>
+          <w:lang w:val="en-GB"/>
+        </w:rPr>
+        <w:t xml:space="preserve"> feelings of anger, betrayal, disappointment, fear, frustration, regret and sadness occurred more than once </w:t>
+      </w:r>
+      <w:r>
+        <w:rPr>
+          <w:rFonts w:ascii="Calibri Light" w:hAnsi="Calibri Light" w:cs="Calibri Light"/>
+          <w:lang w:val="en-GB"/>
+        </w:rPr>
+        <w:t>in the testimonials</w:t>
+      </w:r>
+      <w:r>
+        <w:rPr>
+          <w:rFonts w:ascii="Calibri Light" w:hAnsi="Calibri Light" w:cs="Calibri Light"/>
+          <w:lang w:val="en-GB"/>
+        </w:rPr>
+        <w:t>.</w:t>
+      </w:r>
+      <w:r>
+        <w:rPr>
+          <w:rFonts w:ascii="Calibri Light" w:hAnsi="Calibri Light" w:cs="Calibri Light"/>
+          <w:lang w:val="en-GB"/>
+        </w:rPr>
+        <w:t xml:space="preserve"> Overarching themes amongst the contributing factors are related to high expectations from others and self, fear of not being enough, lack of understanding from others, high pressure situations and lack of control. A couple of key long-lasting take-home messages emerged</w:t>
+      </w:r>
+      <w:r>
+        <w:rPr>
+          <w:rFonts w:ascii="Calibri Light" w:hAnsi="Calibri Light" w:cs="Calibri Light"/>
+          <w:lang w:val="en-GB"/>
+        </w:rPr>
+        <w:t>:</w:t>
+      </w:r>
+      <w:r>
+        <w:rPr>
+          <w:rFonts w:ascii="Calibri Light" w:hAnsi="Calibri Light" w:cs="Calibri Light"/>
+          <w:lang w:val="en-GB"/>
+        </w:rPr>
+        <w:t xml:space="preserve"> in brief, in multiple testimonials failure was accepted as part of life and was considered important for learning. This underscores the main aim of the planned app: </w:t>
+      </w:r>
+      <w:r>
+        <w:rPr>
+          <w:rFonts w:ascii="Calibri Light" w:hAnsi="Calibri Light" w:cs="Calibri Light"/>
+          <w:lang w:val="en-GB"/>
+        </w:rPr>
+        <w:t xml:space="preserve">that </w:t>
+      </w:r>
+      <w:r>
+        <w:rPr>
+          <w:rFonts w:ascii="Calibri Light" w:hAnsi="Calibri Light" w:cs="Calibri Light"/>
+          <w:lang w:val="en-GB"/>
+        </w:rPr>
+        <w:t xml:space="preserve">reflection </w:t>
+      </w:r>
+      <w:r>
+        <w:rPr>
+          <w:rFonts w:ascii="Calibri Light" w:hAnsi="Calibri Light" w:cs="Calibri Light"/>
+          <w:lang w:val="en-GB"/>
+        </w:rPr>
+        <w:t>on</w:t>
+      </w:r>
+      <w:r>
+        <w:rPr>
+          <w:rFonts w:ascii="Calibri Light" w:hAnsi="Calibri Light" w:cs="Calibri Light"/>
+          <w:lang w:val="en-GB"/>
+        </w:rPr>
+        <w:t xml:space="preserve"> past failures contributes to acceptance of one’s own situation and puts failure in perspective. In addition, a safe environment to make mistakes, support from others, the proper understanding of the nature of the failure and </w:t>
+      </w:r>
+      <w:r>
+        <w:rPr>
+          <w:rFonts w:ascii="Calibri Light" w:hAnsi="Calibri Light" w:cs="Calibri Light"/>
+          <w:lang w:val="en-GB"/>
+        </w:rPr>
+        <w:t>just the ability to safely talk about the failure and a chance to explain the failure were considered to be helpful.</w:t>
+      </w:r>
+    </w:p>
+    <w:p>
+      <w:pPr>
+        <w:ind w:firstLine="360"/>
+        <w:jc w:val="both"/>
+        <w:rPr>
+          <w:rFonts w:ascii="Calibri Light" w:hAnsi="Calibri Light" w:cs="Calibri Light"/>
+          <w:lang w:val="en-US"/>
+        </w:rPr>
+      </w:pPr>
+      <w:bookmarkStart w:id="0" w:name="_GoBack"/>
+      <w:bookmarkEnd w:id="0"/>
+    </w:p>
+    <w:p>
+      <w:pPr>
+        <w:ind w:firstLine="360"/>
+        <w:jc w:val="both"/>
+        <w:rPr>
+          <w:rFonts w:ascii="Calibri Light" w:hAnsi="Calibri Light" w:cs="Calibri Light"/>
+          <w:lang w:val="en-GB"/>
+        </w:rPr>
+      </w:pPr>
+      <w:r>
+        <w:rPr>
+          <w:rFonts w:ascii="Calibri Light" w:hAnsi="Calibri Light" w:cs="Calibri Light"/>
+          <w:lang w:val="en-GB"/>
+        </w:rPr>
+        <w:t xml:space="preserve">The planned app will offer a short “ritual” that students will be able to use on their own, after experiencing failure. The “ritual” is comprised of logging failures and mistakes with </w:t>
+      </w:r>
+      <w:proofErr w:type="spellStart"/>
+      <w:r>
+        <w:rPr>
+          <w:rFonts w:ascii="Calibri Light" w:hAnsi="Calibri Light" w:cs="Calibri Light"/>
+          <w:lang w:val="en-GB"/>
+        </w:rPr>
+        <w:t>i</w:t>
+      </w:r>
+      <w:proofErr w:type="spellEnd"/>
+      <w:r>
+        <w:rPr>
+          <w:rFonts w:ascii="Calibri Light" w:hAnsi="Calibri Light" w:cs="Calibri Light"/>
+          <w:lang w:val="en-GB"/>
+        </w:rPr>
+        <w:t>) Title; ii) Description (the whole story); and iii) Learning Points and subsequently tagging them with feelings, contributing factors or other terms</w:t>
+      </w:r>
+      <w:r>
+        <w:rPr>
+          <w:rFonts w:ascii="Calibri Light" w:hAnsi="Calibri Light" w:cs="Calibri Light"/>
+          <w:lang w:val="en-GB"/>
+        </w:rPr>
+        <w:t xml:space="preserve"> (options and suggestions here are inspired from findings from the questionnaire)</w:t>
+      </w:r>
+      <w:r>
+        <w:rPr>
+          <w:rFonts w:ascii="Calibri Light" w:hAnsi="Calibri Light" w:cs="Calibri Light"/>
+          <w:lang w:val="en-GB"/>
+        </w:rPr>
+        <w:t>. The app would create a memory symbolized as a gem</w:t>
+      </w:r>
+      <w:r>
+        <w:rPr>
+          <w:rFonts w:ascii="Calibri Light" w:hAnsi="Calibri Light" w:cs="Calibri Light"/>
+          <w:lang w:val="en-GB"/>
+        </w:rPr>
+        <w:t xml:space="preserve"> of a certain shape and colour</w:t>
+      </w:r>
+      <w:r>
+        <w:rPr>
+          <w:rFonts w:ascii="Calibri Light" w:hAnsi="Calibri Light" w:cs="Calibri Light"/>
+          <w:lang w:val="en-GB"/>
+        </w:rPr>
+        <w:t xml:space="preserve"> and</w:t>
+      </w:r>
+      <w:r>
+        <w:rPr>
+          <w:rFonts w:ascii="Calibri Light" w:hAnsi="Calibri Light" w:cs="Calibri Light"/>
+          <w:lang w:val="en-GB"/>
+        </w:rPr>
+        <w:t xml:space="preserve"> the app</w:t>
+      </w:r>
+      <w:r>
+        <w:rPr>
+          <w:rFonts w:ascii="Calibri Light" w:hAnsi="Calibri Light" w:cs="Calibri Light"/>
+          <w:lang w:val="en-GB"/>
+        </w:rPr>
+        <w:t xml:space="preserve"> would assemble a timeline or collection of gems which are always there to browse and look back on. In addition, it would be possible for users to optionally publish their stories, strictly anonymously, to the cloud, where it would be browsable by all users, by selecting tag categories. I selected a gem as the symbol for the app, as these stories should represent something </w:t>
+      </w:r>
+      <w:r>
+        <w:rPr>
+          <w:rFonts w:ascii="Calibri Light" w:hAnsi="Calibri Light" w:cs="Calibri Light"/>
+          <w:lang w:val="en-GB"/>
+        </w:rPr>
+        <w:t xml:space="preserve">precious, </w:t>
+      </w:r>
+      <w:r>
+        <w:rPr>
+          <w:rFonts w:ascii="Calibri Light" w:hAnsi="Calibri Light" w:cs="Calibri Light"/>
+          <w:lang w:val="en-GB"/>
+        </w:rPr>
+        <w:t xml:space="preserve">worthy and something you </w:t>
+      </w:r>
+      <w:r>
+        <w:rPr>
+          <w:rFonts w:ascii="Calibri Light" w:hAnsi="Calibri Light" w:cs="Calibri Light"/>
+          <w:lang w:val="en-GB"/>
+        </w:rPr>
+        <w:t>would</w:t>
+      </w:r>
+      <w:r>
+        <w:rPr>
+          <w:rFonts w:ascii="Calibri Light" w:hAnsi="Calibri Light" w:cs="Calibri Light"/>
+          <w:lang w:val="en-GB"/>
+        </w:rPr>
+        <w:t xml:space="preserve"> hold dear – by browsing your collection of gems you can revisit your past failures and remind yourself of the associated learning points.</w:t>
+      </w:r>
+      <w:r>
+        <w:rPr>
+          <w:rFonts w:ascii="Calibri Light" w:hAnsi="Calibri Light" w:cs="Calibri Light"/>
+          <w:lang w:val="en-GB"/>
+        </w:rPr>
+        <w:t xml:space="preserve"> You will also be able to see patterns emerging (e.g. most of your stories are associated with the lack of self-worth or have similar learning outcomes).</w:t>
       </w:r>
     </w:p>
     <w:p>
@@ -2410,7 +2692,6 @@
         <w:rPr>
           <w:noProof/>
         </w:rPr>
-        <w:lastRenderedPageBreak/>
         <w:t>4.</w:t>
       </w:r>
       <w:r>
@@ -2545,6 +2826,7 @@
           <w:rFonts w:ascii="Calibri Light" w:hAnsi="Calibri Light" w:cs="Calibri Light"/>
           <w:lang w:val="en-GB"/>
         </w:rPr>
+        <w:lastRenderedPageBreak/>
         <w:t xml:space="preserve">10 </w:t>
       </w:r>
       <w:proofErr w:type="spellStart"/>
@@ -2648,8 +2930,6 @@
           <w:lang w:val="en-GB"/>
         </w:rPr>
       </w:pPr>
-      <w:bookmarkStart w:id="0" w:name="_GoBack"/>
-      <w:bookmarkEnd w:id="0"/>
       <w:proofErr w:type="spellStart"/>
       <w:r>
         <w:rPr>
@@ -3655,6 +3935,184 @@
     </w:lvl>
   </w:abstractNum>
   <w:abstractNum w:abstractNumId="7" w15:restartNumberingAfterBreak="0">
+    <w:nsid w:val="58C42BF3"/>
+    <w:multiLevelType w:val="hybridMultilevel"/>
+    <w:tmpl w:val="1B304CC4"/>
+    <w:lvl w:ilvl="0" w:tplc="BFC6A2AC">
+      <w:start w:val="1"/>
+      <w:numFmt w:val="decimal"/>
+      <w:lvlText w:val="%1."/>
+      <w:lvlJc w:val="left"/>
+      <w:pPr>
+        <w:ind w:left="1080" w:hanging="360"/>
+      </w:pPr>
+      <w:rPr>
+        <w:rFonts w:hint="default"/>
+      </w:rPr>
+    </w:lvl>
+    <w:lvl w:ilvl="1" w:tplc="04090019" w:tentative="1">
+      <w:start w:val="1"/>
+      <w:numFmt w:val="lowerLetter"/>
+      <w:lvlText w:val="%2."/>
+      <w:lvlJc w:val="left"/>
+      <w:pPr>
+        <w:ind w:left="1800" w:hanging="360"/>
+      </w:pPr>
+    </w:lvl>
+    <w:lvl w:ilvl="2" w:tplc="0409001B" w:tentative="1">
+      <w:start w:val="1"/>
+      <w:numFmt w:val="lowerRoman"/>
+      <w:lvlText w:val="%3."/>
+      <w:lvlJc w:val="right"/>
+      <w:pPr>
+        <w:ind w:left="2520" w:hanging="180"/>
+      </w:pPr>
+    </w:lvl>
+    <w:lvl w:ilvl="3" w:tplc="0409000F" w:tentative="1">
+      <w:start w:val="1"/>
+      <w:numFmt w:val="decimal"/>
+      <w:lvlText w:val="%4."/>
+      <w:lvlJc w:val="left"/>
+      <w:pPr>
+        <w:ind w:left="3240" w:hanging="360"/>
+      </w:pPr>
+    </w:lvl>
+    <w:lvl w:ilvl="4" w:tplc="04090019" w:tentative="1">
+      <w:start w:val="1"/>
+      <w:numFmt w:val="lowerLetter"/>
+      <w:lvlText w:val="%5."/>
+      <w:lvlJc w:val="left"/>
+      <w:pPr>
+        <w:ind w:left="3960" w:hanging="360"/>
+      </w:pPr>
+    </w:lvl>
+    <w:lvl w:ilvl="5" w:tplc="0409001B" w:tentative="1">
+      <w:start w:val="1"/>
+      <w:numFmt w:val="lowerRoman"/>
+      <w:lvlText w:val="%6."/>
+      <w:lvlJc w:val="right"/>
+      <w:pPr>
+        <w:ind w:left="4680" w:hanging="180"/>
+      </w:pPr>
+    </w:lvl>
+    <w:lvl w:ilvl="6" w:tplc="0409000F" w:tentative="1">
+      <w:start w:val="1"/>
+      <w:numFmt w:val="decimal"/>
+      <w:lvlText w:val="%7."/>
+      <w:lvlJc w:val="left"/>
+      <w:pPr>
+        <w:ind w:left="5400" w:hanging="360"/>
+      </w:pPr>
+    </w:lvl>
+    <w:lvl w:ilvl="7" w:tplc="04090019" w:tentative="1">
+      <w:start w:val="1"/>
+      <w:numFmt w:val="lowerLetter"/>
+      <w:lvlText w:val="%8."/>
+      <w:lvlJc w:val="left"/>
+      <w:pPr>
+        <w:ind w:left="6120" w:hanging="360"/>
+      </w:pPr>
+    </w:lvl>
+    <w:lvl w:ilvl="8" w:tplc="0409001B" w:tentative="1">
+      <w:start w:val="1"/>
+      <w:numFmt w:val="lowerRoman"/>
+      <w:lvlText w:val="%9."/>
+      <w:lvlJc w:val="right"/>
+      <w:pPr>
+        <w:ind w:left="6840" w:hanging="180"/>
+      </w:pPr>
+    </w:lvl>
+  </w:abstractNum>
+  <w:abstractNum w:abstractNumId="8" w15:restartNumberingAfterBreak="0">
+    <w:nsid w:val="635338BB"/>
+    <w:multiLevelType w:val="hybridMultilevel"/>
+    <w:tmpl w:val="0D80674A"/>
+    <w:lvl w:ilvl="0" w:tplc="0409000F">
+      <w:start w:val="1"/>
+      <w:numFmt w:val="decimal"/>
+      <w:lvlText w:val="%1."/>
+      <w:lvlJc w:val="left"/>
+      <w:pPr>
+        <w:ind w:left="720" w:hanging="360"/>
+      </w:pPr>
+      <w:rPr>
+        <w:rFonts w:hint="default"/>
+      </w:rPr>
+    </w:lvl>
+    <w:lvl w:ilvl="1" w:tplc="04090019" w:tentative="1">
+      <w:start w:val="1"/>
+      <w:numFmt w:val="lowerLetter"/>
+      <w:lvlText w:val="%2."/>
+      <w:lvlJc w:val="left"/>
+      <w:pPr>
+        <w:ind w:left="1440" w:hanging="360"/>
+      </w:pPr>
+    </w:lvl>
+    <w:lvl w:ilvl="2" w:tplc="0409001B" w:tentative="1">
+      <w:start w:val="1"/>
+      <w:numFmt w:val="lowerRoman"/>
+      <w:lvlText w:val="%3."/>
+      <w:lvlJc w:val="right"/>
+      <w:pPr>
+        <w:ind w:left="2160" w:hanging="180"/>
+      </w:pPr>
+    </w:lvl>
+    <w:lvl w:ilvl="3" w:tplc="0409000F" w:tentative="1">
+      <w:start w:val="1"/>
+      <w:numFmt w:val="decimal"/>
+      <w:lvlText w:val="%4."/>
+      <w:lvlJc w:val="left"/>
+      <w:pPr>
+        <w:ind w:left="2880" w:hanging="360"/>
+      </w:pPr>
+    </w:lvl>
+    <w:lvl w:ilvl="4" w:tplc="04090019" w:tentative="1">
+      <w:start w:val="1"/>
+      <w:numFmt w:val="lowerLetter"/>
+      <w:lvlText w:val="%5."/>
+      <w:lvlJc w:val="left"/>
+      <w:pPr>
+        <w:ind w:left="3600" w:hanging="360"/>
+      </w:pPr>
+    </w:lvl>
+    <w:lvl w:ilvl="5" w:tplc="0409001B" w:tentative="1">
+      <w:start w:val="1"/>
+      <w:numFmt w:val="lowerRoman"/>
+      <w:lvlText w:val="%6."/>
+      <w:lvlJc w:val="right"/>
+      <w:pPr>
+        <w:ind w:left="4320" w:hanging="180"/>
+      </w:pPr>
+    </w:lvl>
+    <w:lvl w:ilvl="6" w:tplc="0409000F" w:tentative="1">
+      <w:start w:val="1"/>
+      <w:numFmt w:val="decimal"/>
+      <w:lvlText w:val="%7."/>
+      <w:lvlJc w:val="left"/>
+      <w:pPr>
+        <w:ind w:left="5040" w:hanging="360"/>
+      </w:pPr>
+    </w:lvl>
+    <w:lvl w:ilvl="7" w:tplc="04090019" w:tentative="1">
+      <w:start w:val="1"/>
+      <w:numFmt w:val="lowerLetter"/>
+      <w:lvlText w:val="%8."/>
+      <w:lvlJc w:val="left"/>
+      <w:pPr>
+        <w:ind w:left="5760" w:hanging="360"/>
+      </w:pPr>
+    </w:lvl>
+    <w:lvl w:ilvl="8" w:tplc="0409001B" w:tentative="1">
+      <w:start w:val="1"/>
+      <w:numFmt w:val="lowerRoman"/>
+      <w:lvlText w:val="%9."/>
+      <w:lvlJc w:val="right"/>
+      <w:pPr>
+        <w:ind w:left="6480" w:hanging="180"/>
+      </w:pPr>
+    </w:lvl>
+  </w:abstractNum>
+  <w:abstractNum w:abstractNumId="9" w15:restartNumberingAfterBreak="0">
     <w:nsid w:val="66DF3463"/>
     <w:multiLevelType w:val="multilevel"/>
     <w:tmpl w:val="D8CC890E"/>
@@ -3803,7 +4261,7 @@
       </w:rPr>
     </w:lvl>
   </w:abstractNum>
-  <w:abstractNum w:abstractNumId="8" w15:restartNumberingAfterBreak="0">
+  <w:abstractNum w:abstractNumId="10" w15:restartNumberingAfterBreak="0">
     <w:nsid w:val="67BA104F"/>
     <w:multiLevelType w:val="hybridMultilevel"/>
     <w:tmpl w:val="CB7E1584"/>
@@ -3893,7 +4351,7 @@
     <w:abstractNumId w:val="5"/>
   </w:num>
   <w:num w:numId="2">
-    <w:abstractNumId w:val="7"/>
+    <w:abstractNumId w:val="9"/>
   </w:num>
   <w:num w:numId="3">
     <w:abstractNumId w:val="3"/>
@@ -3914,6 +4372,12 @@
     <w:abstractNumId w:val="4"/>
   </w:num>
   <w:num w:numId="9">
+    <w:abstractNumId w:val="10"/>
+  </w:num>
+  <w:num w:numId="10">
+    <w:abstractNumId w:val="7"/>
+  </w:num>
+  <w:num w:numId="11">
     <w:abstractNumId w:val="8"/>
   </w:num>
 </w:numbering>
@@ -4381,6 +4845,7 @@
   <w:style w:type="character" w:default="1" w:styleId="DefaultParagraphFont">
     <w:name w:val="Default Paragraph Font"/>
     <w:uiPriority w:val="1"/>
+    <w:semiHidden/>
     <w:unhideWhenUsed/>
   </w:style>
   <w:style w:type="table" w:default="1" w:styleId="TableNormal">

</xml_diff>

<commit_message>
frist draft, added pdf
</commit_message>
<xml_diff>
--- a/TiborVVarga_draft.docx
+++ b/TiborVVarga_draft.docx
@@ -18,7 +18,7 @@
           <w:sz w:val="32"/>
           <w:lang w:val="en-GB"/>
         </w:rPr>
-        <w:t>UNFAIL – A guide to t</w:t>
+        <w:t>UNFAIL –</w:t>
       </w:r>
       <w:r>
         <w:rPr>
@@ -27,7 +27,34 @@
           <w:sz w:val="32"/>
           <w:lang w:val="en-GB"/>
         </w:rPr>
-        <w:t>ransform failure into knowledge</w:t>
+        <w:t xml:space="preserve"> T</w:t>
+      </w:r>
+      <w:r>
+        <w:rPr>
+          <w:rFonts w:ascii="Calibri Light" w:hAnsi="Calibri Light" w:cs="Calibri Light"/>
+          <w:i/>
+          <w:sz w:val="32"/>
+          <w:lang w:val="en-GB"/>
+        </w:rPr>
+        <w:t>ransform</w:t>
+      </w:r>
+      <w:r>
+        <w:rPr>
+          <w:rFonts w:ascii="Calibri Light" w:hAnsi="Calibri Light" w:cs="Calibri Light"/>
+          <w:i/>
+          <w:sz w:val="32"/>
+          <w:lang w:val="en-GB"/>
+        </w:rPr>
+        <w:t>ing</w:t>
+      </w:r>
+      <w:r>
+        <w:rPr>
+          <w:rFonts w:ascii="Calibri Light" w:hAnsi="Calibri Light" w:cs="Calibri Light"/>
+          <w:i/>
+          <w:sz w:val="32"/>
+          <w:lang w:val="en-GB"/>
+        </w:rPr>
+        <w:t xml:space="preserve"> failure into knowledge</w:t>
       </w:r>
     </w:p>
     <w:p>
@@ -793,7 +820,21 @@
           <w:rFonts w:ascii="Calibri Light" w:hAnsi="Calibri Light" w:cs="Calibri Light"/>
           <w:lang w:val="en-GB"/>
         </w:rPr>
-        <w:t xml:space="preserve"> is to create an atmosphere of confidence and trust where mistakes are not frowned upon but rather considered as learning opportunities. As the level of anxiety is positively correlated with </w:t>
+        <w:t xml:space="preserve"> is to create an atmosphere of confidence and trust where mistakes are not frowned upon but rather considered as learning opportunities. As the level of anxiety is </w:t>
+      </w:r>
+      <w:r>
+        <w:rPr>
+          <w:rFonts w:ascii="Calibri Light" w:hAnsi="Calibri Light" w:cs="Calibri Light"/>
+          <w:lang w:val="en-GB"/>
+        </w:rPr>
+        <w:t xml:space="preserve">negatively </w:t>
+      </w:r>
+      <w:r>
+        <w:rPr>
+          <w:rFonts w:ascii="Calibri Light" w:hAnsi="Calibri Light" w:cs="Calibri Light"/>
+          <w:lang w:val="en-GB"/>
+        </w:rPr>
+        <w:t xml:space="preserve">correlated with </w:t>
       </w:r>
       <w:r>
         <w:rPr>
@@ -871,7 +912,35 @@
           <w:rFonts w:ascii="Calibri Light" w:hAnsi="Calibri Light" w:cs="Calibri Light"/>
           <w:lang w:val="en-GB"/>
         </w:rPr>
-        <w:t>. As an interesting side-note, in 2018 Google has made public its internal process of documenting and learning from failures</w:t>
+        <w:t xml:space="preserve">. </w:t>
+      </w:r>
+      <w:r>
+        <w:rPr>
+          <w:rFonts w:ascii="Calibri Light" w:hAnsi="Calibri Light" w:cs="Calibri Light"/>
+          <w:lang w:val="en-GB"/>
+        </w:rPr>
+        <w:t>I</w:t>
+      </w:r>
+      <w:r>
+        <w:rPr>
+          <w:rFonts w:ascii="Calibri Light" w:hAnsi="Calibri Light" w:cs="Calibri Light"/>
+          <w:lang w:val="en-GB"/>
+        </w:rPr>
+        <w:t>n 2018</w:t>
+      </w:r>
+      <w:r>
+        <w:rPr>
+          <w:rFonts w:ascii="Calibri Light" w:hAnsi="Calibri Light" w:cs="Calibri Light"/>
+          <w:lang w:val="en-GB"/>
+        </w:rPr>
+        <w:t>,</w:t>
+      </w:r>
+      <w:r>
+        <w:rPr>
+          <w:rFonts w:ascii="Calibri Light" w:hAnsi="Calibri Light" w:cs="Calibri Light"/>
+          <w:lang w:val="en-GB"/>
+        </w:rPr>
+        <w:t xml:space="preserve"> Google has made public its internal process of documenting and learning from failures</w:t>
       </w:r>
       <w:r>
         <w:rPr>
@@ -884,6 +953,7 @@
       <w:r>
         <w:rPr>
           <w:rFonts w:ascii="Calibri Light" w:hAnsi="Calibri Light" w:cs="Calibri Light"/>
+          <w:i/>
           <w:lang w:val="en-GB"/>
         </w:rPr>
         <w:t>postmortems</w:t>
@@ -1070,7 +1140,21 @@
           <w:rFonts w:ascii="Calibri Light" w:hAnsi="Calibri Light" w:cs="Calibri Light"/>
           <w:lang w:val="en-GB"/>
         </w:rPr>
-        <w:t xml:space="preserve">The overall goal of this project work is to develop an education </w:t>
+        <w:t>The overall goal of this project work is to develop an education</w:t>
+      </w:r>
+      <w:r>
+        <w:rPr>
+          <w:rFonts w:ascii="Calibri Light" w:hAnsi="Calibri Light" w:cs="Calibri Light"/>
+          <w:lang w:val="en-GB"/>
+        </w:rPr>
+        <w:t>al</w:t>
+      </w:r>
+      <w:r>
+        <w:rPr>
+          <w:rFonts w:ascii="Calibri Light" w:hAnsi="Calibri Light" w:cs="Calibri Light"/>
+          <w:lang w:val="en-GB"/>
+        </w:rPr>
+        <w:t xml:space="preserve"> </w:t>
       </w:r>
       <w:r>
         <w:rPr>
@@ -1084,7 +1168,21 @@
           <w:rFonts w:ascii="Calibri Light" w:hAnsi="Calibri Light" w:cs="Calibri Light"/>
           <w:lang w:val="en-GB"/>
         </w:rPr>
-        <w:t xml:space="preserve"> that has a potential to </w:t>
+        <w:t xml:space="preserve"> that has </w:t>
+      </w:r>
+      <w:r>
+        <w:rPr>
+          <w:rFonts w:ascii="Calibri Light" w:hAnsi="Calibri Light" w:cs="Calibri Light"/>
+          <w:lang w:val="en-GB"/>
+        </w:rPr>
+        <w:t>the</w:t>
+      </w:r>
+      <w:r>
+        <w:rPr>
+          <w:rFonts w:ascii="Calibri Light" w:hAnsi="Calibri Light" w:cs="Calibri Light"/>
+          <w:lang w:val="en-GB"/>
+        </w:rPr>
+        <w:t xml:space="preserve"> potential to </w:t>
       </w:r>
       <w:r>
         <w:rPr>
@@ -1211,6 +1309,13 @@
           <w:lang w:val="en-GB"/>
         </w:rPr>
         <w:t>understood</w:t>
+      </w:r>
+      <w:r>
+        <w:rPr>
+          <w:rFonts w:ascii="Calibri Light" w:hAnsi="Calibri Light" w:cs="Calibri Light"/>
+          <w:lang w:val="en-GB"/>
+        </w:rPr>
+        <w:t>, documented</w:t>
       </w:r>
       <w:r>
         <w:rPr>
@@ -1274,7 +1379,7 @@
           <w:lang w:val="en-GB"/>
         </w:rPr>
         <w:lastRenderedPageBreak/>
-        <w:t>of recovering or coming back from failure, which the results of this project is indeed ought to help with.</w:t>
+        <w:t>of recovering or coming back from failure, which this project is indeed ought to help with.</w:t>
       </w:r>
     </w:p>
     <w:p>
@@ -1962,6 +2067,14 @@
           <w:b/>
           <w:lang w:val="en-GB"/>
         </w:rPr>
+        <w:t xml:space="preserve">Presentation of the </w:t>
+      </w:r>
+      <w:r>
+        <w:rPr>
+          <w:rFonts w:ascii="Calibri Light" w:hAnsi="Calibri Light" w:cs="Calibri Light"/>
+          <w:b/>
+          <w:lang w:val="en-GB"/>
+        </w:rPr>
         <w:t>Wireframe</w:t>
       </w:r>
     </w:p>
@@ -1988,7 +2101,35 @@
           <w:rFonts w:ascii="Calibri Light" w:hAnsi="Calibri Light" w:cs="Calibri Light"/>
           <w:lang w:val="en-GB"/>
         </w:rPr>
-        <w:t xml:space="preserve">The responses to the questionnaire were analysed using qualitative methods. First, codes were extracted from all the responses. Here, codes represent key concepts and messages delivered by the responses – this is sometimes a single word or sequence of words that deliver a key message. The goal here was to be as detailed as possible, each piece of information was considered valuable. Subsequently, the codes were copied to another document and were organized around emerging groups of key concepts (see </w:t>
+        <w:t xml:space="preserve">The responses to the questionnaire were analysed using qualitative methods. First, codes were extracted from all the responses. Here, codes represent key concepts and messages delivered by the responses – this </w:t>
+      </w:r>
+      <w:r>
+        <w:rPr>
+          <w:rFonts w:ascii="Calibri Light" w:hAnsi="Calibri Light" w:cs="Calibri Light"/>
+          <w:lang w:val="en-GB"/>
+        </w:rPr>
+        <w:t>can be</w:t>
+      </w:r>
+      <w:r>
+        <w:rPr>
+          <w:rFonts w:ascii="Calibri Light" w:hAnsi="Calibri Light" w:cs="Calibri Light"/>
+          <w:lang w:val="en-GB"/>
+        </w:rPr>
+        <w:t xml:space="preserve"> a single word or sequence of words that deliver a key message. The goal here was to be as detailed as possible</w:t>
+      </w:r>
+      <w:r>
+        <w:rPr>
+          <w:rFonts w:ascii="Calibri Light" w:hAnsi="Calibri Light" w:cs="Calibri Light"/>
+          <w:lang w:val="en-GB"/>
+        </w:rPr>
+        <w:t>;</w:t>
+      </w:r>
+      <w:r>
+        <w:rPr>
+          <w:rFonts w:ascii="Calibri Light" w:hAnsi="Calibri Light" w:cs="Calibri Light"/>
+          <w:lang w:val="en-GB"/>
+        </w:rPr>
+        <w:t xml:space="preserve"> each piece of information was considered valuable. Subsequently, the codes were copied to another document and were organized around emerging groups of key concepts (see </w:t>
       </w:r>
       <w:r>
         <w:rPr>
@@ -2346,7 +2487,21 @@
           <w:rFonts w:ascii="Calibri Light" w:hAnsi="Calibri Light" w:cs="Calibri Light"/>
           <w:lang w:val="en-GB"/>
         </w:rPr>
-        <w:t xml:space="preserve"> past failures contributes to acceptance of one’s own situation and puts failure in perspective. In addition, a safe environment to make mistakes, support from others, the proper understanding of the nature of the failure and </w:t>
+        <w:t xml:space="preserve"> past failures contributes to acceptance of one’s own situation</w:t>
+      </w:r>
+      <w:r>
+        <w:rPr>
+          <w:rFonts w:ascii="Calibri Light" w:hAnsi="Calibri Light" w:cs="Calibri Light"/>
+          <w:lang w:val="en-GB"/>
+        </w:rPr>
+        <w:t>s</w:t>
+      </w:r>
+      <w:r>
+        <w:rPr>
+          <w:rFonts w:ascii="Calibri Light" w:hAnsi="Calibri Light" w:cs="Calibri Light"/>
+          <w:lang w:val="en-GB"/>
+        </w:rPr>
+        <w:t xml:space="preserve"> and puts failure in perspective. In addition, a safe environment to make mistakes, support from others, the proper understanding of the nature of the failure and </w:t>
       </w:r>
       <w:r>
         <w:rPr>
@@ -2365,8 +2520,132 @@
           <w:lang w:val="en-US"/>
         </w:rPr>
       </w:pPr>
+    </w:p>
+    <w:p>
+      <w:pPr>
+        <w:ind w:firstLine="360"/>
+        <w:jc w:val="both"/>
+        <w:rPr>
+          <w:rFonts w:ascii="Calibri Light" w:hAnsi="Calibri Light" w:cs="Calibri Light"/>
+          <w:lang w:val="en-GB"/>
+        </w:rPr>
+      </w:pPr>
+      <w:r>
+        <w:rPr>
+          <w:rFonts w:ascii="Calibri Light" w:hAnsi="Calibri Light" w:cs="Calibri Light"/>
+          <w:lang w:val="en-GB"/>
+        </w:rPr>
+        <w:t xml:space="preserve">The planned app will offer a short “ritual” that students will be able to use on their own, after experiencing failure. The “ritual” is comprised of logging failures and mistakes with </w:t>
+      </w:r>
+      <w:proofErr w:type="spellStart"/>
+      <w:r>
+        <w:rPr>
+          <w:rFonts w:ascii="Calibri Light" w:hAnsi="Calibri Light" w:cs="Calibri Light"/>
+          <w:lang w:val="en-GB"/>
+        </w:rPr>
+        <w:t>i</w:t>
+      </w:r>
+      <w:proofErr w:type="spellEnd"/>
+      <w:r>
+        <w:rPr>
+          <w:rFonts w:ascii="Calibri Light" w:hAnsi="Calibri Light" w:cs="Calibri Light"/>
+          <w:lang w:val="en-GB"/>
+        </w:rPr>
+        <w:t>) Title; ii) Description (the whole story); and iii) Learning Points and subsequently tagging them with feelings, contributing factors or other terms</w:t>
+      </w:r>
+      <w:r>
+        <w:rPr>
+          <w:rFonts w:ascii="Calibri Light" w:hAnsi="Calibri Light" w:cs="Calibri Light"/>
+          <w:lang w:val="en-GB"/>
+        </w:rPr>
+        <w:t xml:space="preserve"> (options and suggestions here are inspired from findings from the questionnaire)</w:t>
+      </w:r>
+      <w:r>
+        <w:rPr>
+          <w:rFonts w:ascii="Calibri Light" w:hAnsi="Calibri Light" w:cs="Calibri Light"/>
+          <w:lang w:val="en-GB"/>
+        </w:rPr>
+        <w:t>. The app would create a memory symbolized as a gem</w:t>
+      </w:r>
+      <w:r>
+        <w:rPr>
+          <w:rFonts w:ascii="Calibri Light" w:hAnsi="Calibri Light" w:cs="Calibri Light"/>
+          <w:lang w:val="en-GB"/>
+        </w:rPr>
+        <w:t xml:space="preserve"> of a certain shape and colour</w:t>
+      </w:r>
+      <w:r>
+        <w:rPr>
+          <w:rFonts w:ascii="Calibri Light" w:hAnsi="Calibri Light" w:cs="Calibri Light"/>
+          <w:lang w:val="en-GB"/>
+        </w:rPr>
+        <w:t xml:space="preserve"> and</w:t>
+      </w:r>
+      <w:r>
+        <w:rPr>
+          <w:rFonts w:ascii="Calibri Light" w:hAnsi="Calibri Light" w:cs="Calibri Light"/>
+          <w:lang w:val="en-GB"/>
+        </w:rPr>
+        <w:t xml:space="preserve"> the app</w:t>
+      </w:r>
+      <w:r>
+        <w:rPr>
+          <w:rFonts w:ascii="Calibri Light" w:hAnsi="Calibri Light" w:cs="Calibri Light"/>
+          <w:lang w:val="en-GB"/>
+        </w:rPr>
+        <w:t xml:space="preserve"> would assemble a timeline or collection of gems which are always there to browse and look back on. In addition, it would be possible for users to optionally publish their stories, strictly anonymously, to the cloud, where it would be browsable by all users, by selecting tag categories. I selected a gem as the symbol for the app, as these stories should represent something </w:t>
+      </w:r>
+      <w:r>
+        <w:rPr>
+          <w:rFonts w:ascii="Calibri Light" w:hAnsi="Calibri Light" w:cs="Calibri Light"/>
+          <w:lang w:val="en-GB"/>
+        </w:rPr>
+        <w:t xml:space="preserve">precious, </w:t>
+      </w:r>
+      <w:r>
+        <w:rPr>
+          <w:rFonts w:ascii="Calibri Light" w:hAnsi="Calibri Light" w:cs="Calibri Light"/>
+          <w:lang w:val="en-GB"/>
+        </w:rPr>
+        <w:t xml:space="preserve">worthy and something you </w:t>
+      </w:r>
+      <w:r>
+        <w:rPr>
+          <w:rFonts w:ascii="Calibri Light" w:hAnsi="Calibri Light" w:cs="Calibri Light"/>
+          <w:lang w:val="en-GB"/>
+        </w:rPr>
+        <w:t>sh</w:t>
+      </w:r>
       <w:bookmarkStart w:id="0" w:name="_GoBack"/>
       <w:bookmarkEnd w:id="0"/>
+      <w:r>
+        <w:rPr>
+          <w:rFonts w:ascii="Calibri Light" w:hAnsi="Calibri Light" w:cs="Calibri Light"/>
+          <w:lang w:val="en-GB"/>
+        </w:rPr>
+        <w:t>ould</w:t>
+      </w:r>
+      <w:r>
+        <w:rPr>
+          <w:rFonts w:ascii="Calibri Light" w:hAnsi="Calibri Light" w:cs="Calibri Light"/>
+          <w:lang w:val="en-GB"/>
+        </w:rPr>
+        <w:t xml:space="preserve"> hold dear – by browsing your collection of gems you can revisit your past failures and remind yourself of the associated learning points.</w:t>
+      </w:r>
+      <w:r>
+        <w:rPr>
+          <w:rFonts w:ascii="Calibri Light" w:hAnsi="Calibri Light" w:cs="Calibri Light"/>
+          <w:lang w:val="en-GB"/>
+        </w:rPr>
+        <w:t xml:space="preserve"> You will also be able to see patterns emerging (e.g. most of your stories are associated with the lack of self-worth or have similar learning outcomes).</w:t>
+      </w:r>
+      <w:r>
+        <w:rPr>
+          <w:rFonts w:ascii="Calibri Light" w:hAnsi="Calibri Light" w:cs="Calibri Light"/>
+          <w:lang w:val="en-GB"/>
+        </w:rPr>
+        <w:t xml:space="preserve"> </w:t>
+      </w:r>
     </w:p>
     <w:p>
       <w:pPr>
@@ -2377,105 +2656,583 @@
           <w:lang w:val="en-GB"/>
         </w:rPr>
       </w:pPr>
-      <w:r>
-        <w:rPr>
-          <w:rFonts w:ascii="Calibri Light" w:hAnsi="Calibri Light" w:cs="Calibri Light"/>
-          <w:lang w:val="en-GB"/>
-        </w:rPr>
-        <w:t xml:space="preserve">The planned app will offer a short “ritual” that students will be able to use on their own, after experiencing failure. The “ritual” is comprised of logging failures and mistakes with </w:t>
-      </w:r>
-      <w:proofErr w:type="spellStart"/>
-      <w:r>
-        <w:rPr>
-          <w:rFonts w:ascii="Calibri Light" w:hAnsi="Calibri Light" w:cs="Calibri Light"/>
-          <w:lang w:val="en-GB"/>
-        </w:rPr>
-        <w:t>i</w:t>
-      </w:r>
-      <w:proofErr w:type="spellEnd"/>
-      <w:r>
-        <w:rPr>
-          <w:rFonts w:ascii="Calibri Light" w:hAnsi="Calibri Light" w:cs="Calibri Light"/>
-          <w:lang w:val="en-GB"/>
-        </w:rPr>
-        <w:t>) Title; ii) Description (the whole story); and iii) Learning Points and subsequently tagging them with feelings, contributing factors or other terms</w:t>
-      </w:r>
-      <w:r>
-        <w:rPr>
-          <w:rFonts w:ascii="Calibri Light" w:hAnsi="Calibri Light" w:cs="Calibri Light"/>
-          <w:lang w:val="en-GB"/>
-        </w:rPr>
-        <w:t xml:space="preserve"> (options and suggestions here are inspired from findings from the questionnaire)</w:t>
-      </w:r>
-      <w:r>
-        <w:rPr>
-          <w:rFonts w:ascii="Calibri Light" w:hAnsi="Calibri Light" w:cs="Calibri Light"/>
-          <w:lang w:val="en-GB"/>
-        </w:rPr>
-        <w:t>. The app would create a memory symbolized as a gem</w:t>
-      </w:r>
-      <w:r>
-        <w:rPr>
-          <w:rFonts w:ascii="Calibri Light" w:hAnsi="Calibri Light" w:cs="Calibri Light"/>
-          <w:lang w:val="en-GB"/>
-        </w:rPr>
-        <w:t xml:space="preserve"> of a certain shape and colour</w:t>
-      </w:r>
-      <w:r>
-        <w:rPr>
-          <w:rFonts w:ascii="Calibri Light" w:hAnsi="Calibri Light" w:cs="Calibri Light"/>
-          <w:lang w:val="en-GB"/>
-        </w:rPr>
-        <w:t xml:space="preserve"> and</w:t>
-      </w:r>
-      <w:r>
-        <w:rPr>
-          <w:rFonts w:ascii="Calibri Light" w:hAnsi="Calibri Light" w:cs="Calibri Light"/>
-          <w:lang w:val="en-GB"/>
-        </w:rPr>
-        <w:t xml:space="preserve"> the app</w:t>
-      </w:r>
-      <w:r>
-        <w:rPr>
-          <w:rFonts w:ascii="Calibri Light" w:hAnsi="Calibri Light" w:cs="Calibri Light"/>
-          <w:lang w:val="en-GB"/>
-        </w:rPr>
-        <w:t xml:space="preserve"> would assemble a timeline or collection of gems which are always there to browse and look back on. In addition, it would be possible for users to optionally publish their stories, strictly anonymously, to the cloud, where it would be browsable by all users, by selecting tag categories. I selected a gem as the symbol for the app, as these stories should represent something </w:t>
-      </w:r>
-      <w:r>
-        <w:rPr>
-          <w:rFonts w:ascii="Calibri Light" w:hAnsi="Calibri Light" w:cs="Calibri Light"/>
-          <w:lang w:val="en-GB"/>
-        </w:rPr>
-        <w:t xml:space="preserve">precious, </w:t>
-      </w:r>
-      <w:r>
-        <w:rPr>
-          <w:rFonts w:ascii="Calibri Light" w:hAnsi="Calibri Light" w:cs="Calibri Light"/>
-          <w:lang w:val="en-GB"/>
-        </w:rPr>
-        <w:t xml:space="preserve">worthy and something you </w:t>
-      </w:r>
-      <w:r>
-        <w:rPr>
-          <w:rFonts w:ascii="Calibri Light" w:hAnsi="Calibri Light" w:cs="Calibri Light"/>
-          <w:lang w:val="en-GB"/>
-        </w:rPr>
-        <w:t>would</w:t>
-      </w:r>
-      <w:r>
-        <w:rPr>
-          <w:rFonts w:ascii="Calibri Light" w:hAnsi="Calibri Light" w:cs="Calibri Light"/>
-          <w:lang w:val="en-GB"/>
-        </w:rPr>
-        <w:t xml:space="preserve"> hold dear – by browsing your collection of gems you can revisit your past failures and remind yourself of the associated learning points.</w:t>
-      </w:r>
-      <w:r>
-        <w:rPr>
-          <w:rFonts w:ascii="Calibri Light" w:hAnsi="Calibri Light" w:cs="Calibri Light"/>
-          <w:lang w:val="en-GB"/>
-        </w:rPr>
-        <w:t xml:space="preserve"> You will also be able to see patterns emerging (e.g. most of your stories are associated with the lack of self-worth or have similar learning outcomes).</w:t>
+    </w:p>
+    <w:p>
+      <w:pPr>
+        <w:pStyle w:val="ListParagraph"/>
+        <w:numPr>
+          <w:ilvl w:val="0"/>
+          <w:numId w:val="12"/>
+        </w:numPr>
+        <w:jc w:val="both"/>
+        <w:rPr>
+          <w:rFonts w:ascii="Calibri Light" w:hAnsi="Calibri Light" w:cs="Calibri Light"/>
+          <w:b/>
+          <w:lang w:val="en-GB"/>
+        </w:rPr>
+      </w:pPr>
+      <w:r>
+        <w:rPr>
+          <w:rFonts w:ascii="Calibri Light" w:hAnsi="Calibri Light" w:cs="Calibri Light"/>
+          <w:b/>
+          <w:lang w:val="en-GB"/>
+        </w:rPr>
+        <w:t>Opening screen and main menu:</w:t>
+      </w:r>
+    </w:p>
+    <w:p>
+      <w:pPr>
+        <w:pStyle w:val="ListParagraph"/>
+        <w:jc w:val="both"/>
+        <w:rPr>
+          <w:rFonts w:ascii="Calibri Light" w:hAnsi="Calibri Light" w:cs="Calibri Light"/>
+          <w:b/>
+          <w:lang w:val="en-GB"/>
+        </w:rPr>
+      </w:pPr>
+      <w:r>
+        <w:rPr>
+          <w:rFonts w:ascii="Calibri Light" w:hAnsi="Calibri Light" w:cs="Calibri Light"/>
+          <w:noProof/>
+          <w:lang w:val="en-GB"/>
+        </w:rPr>
+        <w:drawing>
+          <wp:inline distT="0" distB="0" distL="0" distR="0" wp14:anchorId="68E83973" wp14:editId="5ADEB34C">
+            <wp:extent cx="5270500" cy="2907665"/>
+            <wp:effectExtent l="0" t="0" r="0" b="635"/>
+            <wp:docPr id="1" name="Picture 1" descr="A screenshot of a cell phone&#10;&#10;Description automatically generated"/>
+            <wp:cNvGraphicFramePr>
+              <a:graphicFrameLocks xmlns:a="http://schemas.openxmlformats.org/drawingml/2006/main" noChangeAspect="1"/>
+            </wp:cNvGraphicFramePr>
+            <a:graphic xmlns:a="http://schemas.openxmlformats.org/drawingml/2006/main">
+              <a:graphicData uri="http://schemas.openxmlformats.org/drawingml/2006/picture">
+                <pic:pic xmlns:pic="http://schemas.openxmlformats.org/drawingml/2006/picture">
+                  <pic:nvPicPr>
+                    <pic:cNvPr id="1" name="Screenshot 2019-03-26 at 13.16.45.png"/>
+                    <pic:cNvPicPr/>
+                  </pic:nvPicPr>
+                  <pic:blipFill rotWithShape="1">
+                    <a:blip r:embed="rId8"/>
+                    <a:srcRect t="1" b="2165"/>
+                    <a:stretch/>
+                  </pic:blipFill>
+                  <pic:spPr bwMode="auto">
+                    <a:xfrm>
+                      <a:off x="0" y="0"/>
+                      <a:ext cx="5270500" cy="2907665"/>
+                    </a:xfrm>
+                    <a:prstGeom prst="rect">
+                      <a:avLst/>
+                    </a:prstGeom>
+                    <a:ln>
+                      <a:noFill/>
+                    </a:ln>
+                    <a:extLst>
+                      <a:ext uri="{53640926-AAD7-44D8-BBD7-CCE9431645EC}">
+                        <a14:shadowObscured xmlns:a14="http://schemas.microsoft.com/office/drawing/2010/main"/>
+                      </a:ext>
+                    </a:extLst>
+                  </pic:spPr>
+                </pic:pic>
+              </a:graphicData>
+            </a:graphic>
+          </wp:inline>
+        </w:drawing>
+      </w:r>
+    </w:p>
+    <w:p>
+      <w:pPr>
+        <w:pStyle w:val="ListParagraph"/>
+        <w:jc w:val="both"/>
+        <w:rPr>
+          <w:rFonts w:ascii="Calibri Light" w:hAnsi="Calibri Light" w:cs="Calibri Light"/>
+          <w:b/>
+          <w:lang w:val="en-GB"/>
+        </w:rPr>
+      </w:pPr>
+    </w:p>
+    <w:p>
+      <w:pPr>
+        <w:pStyle w:val="ListParagraph"/>
+        <w:numPr>
+          <w:ilvl w:val="0"/>
+          <w:numId w:val="12"/>
+        </w:numPr>
+        <w:jc w:val="both"/>
+        <w:rPr>
+          <w:rFonts w:ascii="Calibri Light" w:hAnsi="Calibri Light" w:cs="Calibri Light"/>
+          <w:b/>
+          <w:lang w:val="en-GB"/>
+        </w:rPr>
+      </w:pPr>
+      <w:r>
+        <w:rPr>
+          <w:rFonts w:ascii="Calibri Light" w:hAnsi="Calibri Light" w:cs="Calibri Light"/>
+          <w:b/>
+          <w:lang w:val="en-GB"/>
+        </w:rPr>
+        <w:lastRenderedPageBreak/>
+        <w:t>Adding a story:</w:t>
+      </w:r>
+    </w:p>
+    <w:p>
+      <w:pPr>
+        <w:pStyle w:val="ListParagraph"/>
+        <w:jc w:val="both"/>
+        <w:rPr>
+          <w:rFonts w:ascii="Calibri Light" w:hAnsi="Calibri Light" w:cs="Calibri Light"/>
+          <w:b/>
+          <w:lang w:val="en-GB"/>
+        </w:rPr>
+      </w:pPr>
+      <w:r>
+        <w:rPr>
+          <w:rFonts w:ascii="Calibri Light" w:hAnsi="Calibri Light" w:cs="Calibri Light"/>
+          <w:noProof/>
+          <w:lang w:val="en-GB"/>
+        </w:rPr>
+        <w:drawing>
+          <wp:inline distT="0" distB="0" distL="0" distR="0" wp14:anchorId="0C996CD4" wp14:editId="4789327C">
+            <wp:extent cx="5270500" cy="2972435"/>
+            <wp:effectExtent l="0" t="0" r="0" b="0"/>
+            <wp:docPr id="2" name="Picture 2" descr="A screenshot of a cell phone&#10;&#10;Description automatically generated"/>
+            <wp:cNvGraphicFramePr>
+              <a:graphicFrameLocks xmlns:a="http://schemas.openxmlformats.org/drawingml/2006/main" noChangeAspect="1"/>
+            </wp:cNvGraphicFramePr>
+            <a:graphic xmlns:a="http://schemas.openxmlformats.org/drawingml/2006/main">
+              <a:graphicData uri="http://schemas.openxmlformats.org/drawingml/2006/picture">
+                <pic:pic xmlns:pic="http://schemas.openxmlformats.org/drawingml/2006/picture">
+                  <pic:nvPicPr>
+                    <pic:cNvPr id="2" name="Screenshot 2019-03-26 at 13.16.52.png"/>
+                    <pic:cNvPicPr/>
+                  </pic:nvPicPr>
+                  <pic:blipFill>
+                    <a:blip r:embed="rId9"/>
+                    <a:stretch>
+                      <a:fillRect/>
+                    </a:stretch>
+                  </pic:blipFill>
+                  <pic:spPr>
+                    <a:xfrm>
+                      <a:off x="0" y="0"/>
+                      <a:ext cx="5270500" cy="2972435"/>
+                    </a:xfrm>
+                    <a:prstGeom prst="rect">
+                      <a:avLst/>
+                    </a:prstGeom>
+                  </pic:spPr>
+                </pic:pic>
+              </a:graphicData>
+            </a:graphic>
+          </wp:inline>
+        </w:drawing>
+      </w:r>
+    </w:p>
+    <w:p>
+      <w:pPr>
+        <w:pStyle w:val="ListParagraph"/>
+        <w:numPr>
+          <w:ilvl w:val="0"/>
+          <w:numId w:val="12"/>
+        </w:numPr>
+        <w:jc w:val="both"/>
+        <w:rPr>
+          <w:rFonts w:ascii="Calibri Light" w:hAnsi="Calibri Light" w:cs="Calibri Light"/>
+          <w:b/>
+          <w:lang w:val="en-GB"/>
+        </w:rPr>
+      </w:pPr>
+      <w:r>
+        <w:rPr>
+          <w:rFonts w:ascii="Calibri Light" w:hAnsi="Calibri Light" w:cs="Calibri Light"/>
+          <w:b/>
+          <w:lang w:val="en-GB"/>
+        </w:rPr>
+        <w:t>The joy of receiving a gem!</w:t>
+      </w:r>
+    </w:p>
+    <w:p>
+      <w:pPr>
+        <w:pStyle w:val="ListParagraph"/>
+        <w:jc w:val="both"/>
+        <w:rPr>
+          <w:rFonts w:ascii="Calibri Light" w:hAnsi="Calibri Light" w:cs="Calibri Light"/>
+          <w:b/>
+          <w:lang w:val="en-GB"/>
+        </w:rPr>
+      </w:pPr>
+    </w:p>
+    <w:p>
+      <w:pPr>
+        <w:pStyle w:val="ListParagraph"/>
+        <w:jc w:val="both"/>
+        <w:rPr>
+          <w:rFonts w:ascii="Calibri Light" w:hAnsi="Calibri Light" w:cs="Calibri Light"/>
+          <w:b/>
+          <w:lang w:val="en-GB"/>
+        </w:rPr>
+      </w:pPr>
+      <w:r>
+        <w:rPr>
+          <w:rFonts w:ascii="Calibri Light" w:hAnsi="Calibri Light" w:cs="Calibri Light"/>
+          <w:noProof/>
+          <w:lang w:val="en-GB"/>
+        </w:rPr>
+        <w:drawing>
+          <wp:inline distT="0" distB="0" distL="0" distR="0" wp14:anchorId="54126E88" wp14:editId="75846425">
+            <wp:extent cx="5270500" cy="2877820"/>
+            <wp:effectExtent l="0" t="0" r="0" b="5080"/>
+            <wp:docPr id="3" name="Picture 3" descr="A screenshot of a cell phone&#10;&#10;Description automatically generated"/>
+            <wp:cNvGraphicFramePr>
+              <a:graphicFrameLocks xmlns:a="http://schemas.openxmlformats.org/drawingml/2006/main" noChangeAspect="1"/>
+            </wp:cNvGraphicFramePr>
+            <a:graphic xmlns:a="http://schemas.openxmlformats.org/drawingml/2006/main">
+              <a:graphicData uri="http://schemas.openxmlformats.org/drawingml/2006/picture">
+                <pic:pic xmlns:pic="http://schemas.openxmlformats.org/drawingml/2006/picture">
+                  <pic:nvPicPr>
+                    <pic:cNvPr id="3" name="Screenshot 2019-03-26 at 13.16.58.png"/>
+                    <pic:cNvPicPr/>
+                  </pic:nvPicPr>
+                  <pic:blipFill rotWithShape="1">
+                    <a:blip r:embed="rId10"/>
+                    <a:srcRect b="3174"/>
+                    <a:stretch/>
+                  </pic:blipFill>
+                  <pic:spPr bwMode="auto">
+                    <a:xfrm>
+                      <a:off x="0" y="0"/>
+                      <a:ext cx="5270500" cy="2877820"/>
+                    </a:xfrm>
+                    <a:prstGeom prst="rect">
+                      <a:avLst/>
+                    </a:prstGeom>
+                    <a:ln>
+                      <a:noFill/>
+                    </a:ln>
+                    <a:extLst>
+                      <a:ext uri="{53640926-AAD7-44D8-BBD7-CCE9431645EC}">
+                        <a14:shadowObscured xmlns:a14="http://schemas.microsoft.com/office/drawing/2010/main"/>
+                      </a:ext>
+                    </a:extLst>
+                  </pic:spPr>
+                </pic:pic>
+              </a:graphicData>
+            </a:graphic>
+          </wp:inline>
+        </w:drawing>
+      </w:r>
+    </w:p>
+    <w:p>
+      <w:pPr>
+        <w:pStyle w:val="ListParagraph"/>
+        <w:jc w:val="both"/>
+        <w:rPr>
+          <w:rFonts w:ascii="Calibri Light" w:hAnsi="Calibri Light" w:cs="Calibri Light"/>
+          <w:b/>
+          <w:lang w:val="en-GB"/>
+        </w:rPr>
+      </w:pPr>
+    </w:p>
+    <w:p>
+      <w:pPr>
+        <w:pStyle w:val="ListParagraph"/>
+        <w:jc w:val="both"/>
+        <w:rPr>
+          <w:rFonts w:ascii="Calibri Light" w:hAnsi="Calibri Light" w:cs="Calibri Light"/>
+          <w:b/>
+          <w:lang w:val="en-GB"/>
+        </w:rPr>
+      </w:pPr>
+    </w:p>
+    <w:p>
+      <w:pPr>
+        <w:pStyle w:val="ListParagraph"/>
+        <w:jc w:val="both"/>
+        <w:rPr>
+          <w:rFonts w:ascii="Calibri Light" w:hAnsi="Calibri Light" w:cs="Calibri Light"/>
+          <w:b/>
+          <w:lang w:val="en-GB"/>
+        </w:rPr>
+      </w:pPr>
+    </w:p>
+    <w:p>
+      <w:pPr>
+        <w:pStyle w:val="ListParagraph"/>
+        <w:jc w:val="both"/>
+        <w:rPr>
+          <w:rFonts w:ascii="Calibri Light" w:hAnsi="Calibri Light" w:cs="Calibri Light"/>
+          <w:b/>
+          <w:lang w:val="en-GB"/>
+        </w:rPr>
+      </w:pPr>
+    </w:p>
+    <w:p>
+      <w:pPr>
+        <w:ind w:left="360"/>
+        <w:jc w:val="both"/>
+        <w:rPr>
+          <w:rFonts w:ascii="Calibri Light" w:hAnsi="Calibri Light" w:cs="Calibri Light"/>
+          <w:b/>
+          <w:lang w:val="en-GB"/>
+        </w:rPr>
+      </w:pPr>
+    </w:p>
+    <w:p>
+      <w:pPr>
+        <w:pStyle w:val="ListParagraph"/>
+        <w:jc w:val="both"/>
+        <w:rPr>
+          <w:rFonts w:ascii="Calibri Light" w:hAnsi="Calibri Light" w:cs="Calibri Light"/>
+          <w:b/>
+          <w:lang w:val="en-GB"/>
+        </w:rPr>
+      </w:pPr>
+    </w:p>
+    <w:p>
+      <w:pPr>
+        <w:pStyle w:val="ListParagraph"/>
+        <w:jc w:val="both"/>
+        <w:rPr>
+          <w:rFonts w:ascii="Calibri Light" w:hAnsi="Calibri Light" w:cs="Calibri Light"/>
+          <w:b/>
+          <w:lang w:val="en-GB"/>
+        </w:rPr>
+      </w:pPr>
+    </w:p>
+    <w:p>
+      <w:pPr>
+        <w:pStyle w:val="ListParagraph"/>
+        <w:jc w:val="both"/>
+        <w:rPr>
+          <w:rFonts w:ascii="Calibri Light" w:hAnsi="Calibri Light" w:cs="Calibri Light"/>
+          <w:b/>
+          <w:lang w:val="en-GB"/>
+        </w:rPr>
+      </w:pPr>
+    </w:p>
+    <w:p>
+      <w:pPr>
+        <w:pStyle w:val="ListParagraph"/>
+        <w:jc w:val="both"/>
+        <w:rPr>
+          <w:rFonts w:ascii="Calibri Light" w:hAnsi="Calibri Light" w:cs="Calibri Light"/>
+          <w:b/>
+          <w:lang w:val="en-GB"/>
+        </w:rPr>
+      </w:pPr>
+    </w:p>
+    <w:p>
+      <w:pPr>
+        <w:jc w:val="both"/>
+        <w:rPr>
+          <w:rFonts w:ascii="Calibri Light" w:hAnsi="Calibri Light" w:cs="Calibri Light"/>
+          <w:b/>
+          <w:lang w:val="en-GB"/>
+        </w:rPr>
+      </w:pPr>
+    </w:p>
+    <w:p>
+      <w:pPr>
+        <w:jc w:val="both"/>
+        <w:rPr>
+          <w:rFonts w:ascii="Calibri Light" w:hAnsi="Calibri Light" w:cs="Calibri Light"/>
+          <w:b/>
+          <w:lang w:val="en-GB"/>
+        </w:rPr>
+      </w:pPr>
+    </w:p>
+    <w:p>
+      <w:pPr>
+        <w:jc w:val="both"/>
+        <w:rPr>
+          <w:rFonts w:ascii="Calibri Light" w:hAnsi="Calibri Light" w:cs="Calibri Light"/>
+          <w:b/>
+          <w:lang w:val="en-GB"/>
+        </w:rPr>
+      </w:pPr>
+    </w:p>
+    <w:p>
+      <w:pPr>
+        <w:jc w:val="both"/>
+        <w:rPr>
+          <w:rFonts w:ascii="Calibri Light" w:hAnsi="Calibri Light" w:cs="Calibri Light"/>
+          <w:b/>
+          <w:lang w:val="en-GB"/>
+        </w:rPr>
+      </w:pPr>
+    </w:p>
+    <w:p>
+      <w:pPr>
+        <w:pStyle w:val="ListParagraph"/>
+        <w:numPr>
+          <w:ilvl w:val="0"/>
+          <w:numId w:val="12"/>
+        </w:numPr>
+        <w:jc w:val="both"/>
+        <w:rPr>
+          <w:rFonts w:ascii="Calibri Light" w:hAnsi="Calibri Light" w:cs="Calibri Light"/>
+          <w:b/>
+          <w:lang w:val="en-GB"/>
+        </w:rPr>
+      </w:pPr>
+      <w:r>
+        <w:rPr>
+          <w:rFonts w:ascii="Calibri Light" w:hAnsi="Calibri Light" w:cs="Calibri Light"/>
+          <w:b/>
+          <w:lang w:val="en-GB"/>
+        </w:rPr>
+        <w:lastRenderedPageBreak/>
+        <w:t>Browsing one’s own collection of gems:</w:t>
+      </w:r>
+    </w:p>
+    <w:p>
+      <w:pPr>
+        <w:pStyle w:val="ListParagraph"/>
+        <w:jc w:val="both"/>
+        <w:rPr>
+          <w:rFonts w:ascii="Calibri Light" w:hAnsi="Calibri Light" w:cs="Calibri Light"/>
+          <w:b/>
+          <w:lang w:val="en-GB"/>
+        </w:rPr>
+      </w:pPr>
+      <w:r>
+        <w:rPr>
+          <w:rFonts w:ascii="Calibri Light" w:hAnsi="Calibri Light" w:cs="Calibri Light"/>
+          <w:b/>
+          <w:noProof/>
+          <w:lang w:val="en-GB"/>
+        </w:rPr>
+        <w:drawing>
+          <wp:inline distT="0" distB="0" distL="0" distR="0" wp14:anchorId="56D754EC" wp14:editId="74CBC75A">
+            <wp:extent cx="5270500" cy="2941955"/>
+            <wp:effectExtent l="0" t="0" r="0" b="4445"/>
+            <wp:docPr id="5" name="Picture 5" descr="A screenshot of a cell phone&#10;&#10;Description automatically generated"/>
+            <wp:cNvGraphicFramePr>
+              <a:graphicFrameLocks xmlns:a="http://schemas.openxmlformats.org/drawingml/2006/main" noChangeAspect="1"/>
+            </wp:cNvGraphicFramePr>
+            <a:graphic xmlns:a="http://schemas.openxmlformats.org/drawingml/2006/main">
+              <a:graphicData uri="http://schemas.openxmlformats.org/drawingml/2006/picture">
+                <pic:pic xmlns:pic="http://schemas.openxmlformats.org/drawingml/2006/picture">
+                  <pic:nvPicPr>
+                    <pic:cNvPr id="5" name="Screenshot 2019-03-26 at 13.21.24.png"/>
+                    <pic:cNvPicPr/>
+                  </pic:nvPicPr>
+                  <pic:blipFill>
+                    <a:blip r:embed="rId11"/>
+                    <a:stretch>
+                      <a:fillRect/>
+                    </a:stretch>
+                  </pic:blipFill>
+                  <pic:spPr>
+                    <a:xfrm>
+                      <a:off x="0" y="0"/>
+                      <a:ext cx="5270500" cy="2941955"/>
+                    </a:xfrm>
+                    <a:prstGeom prst="rect">
+                      <a:avLst/>
+                    </a:prstGeom>
+                  </pic:spPr>
+                </pic:pic>
+              </a:graphicData>
+            </a:graphic>
+          </wp:inline>
+        </w:drawing>
+      </w:r>
+    </w:p>
+    <w:p>
+      <w:pPr>
+        <w:pStyle w:val="ListParagraph"/>
+        <w:jc w:val="both"/>
+        <w:rPr>
+          <w:rFonts w:ascii="Calibri Light" w:hAnsi="Calibri Light" w:cs="Calibri Light"/>
+          <w:b/>
+          <w:lang w:val="en-GB"/>
+        </w:rPr>
+      </w:pPr>
+    </w:p>
+    <w:p>
+      <w:pPr>
+        <w:pStyle w:val="ListParagraph"/>
+        <w:numPr>
+          <w:ilvl w:val="0"/>
+          <w:numId w:val="12"/>
+        </w:numPr>
+        <w:jc w:val="both"/>
+        <w:rPr>
+          <w:rFonts w:ascii="Calibri Light" w:hAnsi="Calibri Light" w:cs="Calibri Light"/>
+          <w:b/>
+          <w:lang w:val="en-GB"/>
+        </w:rPr>
+      </w:pPr>
+      <w:r>
+        <w:rPr>
+          <w:rFonts w:ascii="Calibri Light" w:hAnsi="Calibri Light" w:cs="Calibri Light"/>
+          <w:b/>
+          <w:lang w:val="en-GB"/>
+        </w:rPr>
+        <w:t>Browsing anonymous online collection of gems:</w:t>
+      </w:r>
+    </w:p>
+    <w:p>
+      <w:pPr>
+        <w:ind w:firstLine="360"/>
+        <w:jc w:val="both"/>
+        <w:rPr>
+          <w:rFonts w:ascii="Calibri Light" w:hAnsi="Calibri Light" w:cs="Calibri Light"/>
+          <w:lang w:val="en-GB"/>
+        </w:rPr>
+      </w:pPr>
+    </w:p>
+    <w:p>
+      <w:pPr>
+        <w:ind w:firstLine="360"/>
+        <w:jc w:val="both"/>
+        <w:rPr>
+          <w:rFonts w:ascii="Calibri Light" w:hAnsi="Calibri Light" w:cs="Calibri Light"/>
+          <w:lang w:val="en-GB"/>
+        </w:rPr>
+      </w:pPr>
+      <w:r>
+        <w:rPr>
+          <w:rFonts w:ascii="Calibri Light" w:hAnsi="Calibri Light" w:cs="Calibri Light"/>
+          <w:noProof/>
+          <w:lang w:val="en-GB"/>
+        </w:rPr>
+        <w:drawing>
+          <wp:inline distT="0" distB="0" distL="0" distR="0" wp14:anchorId="57A4CA56" wp14:editId="0B34D040">
+            <wp:extent cx="5270500" cy="2941955"/>
+            <wp:effectExtent l="0" t="0" r="0" b="4445"/>
+            <wp:docPr id="6" name="Picture 6" descr="A screenshot of a cell phone&#10;&#10;Description automatically generated"/>
+            <wp:cNvGraphicFramePr>
+              <a:graphicFrameLocks xmlns:a="http://schemas.openxmlformats.org/drawingml/2006/main" noChangeAspect="1"/>
+            </wp:cNvGraphicFramePr>
+            <a:graphic xmlns:a="http://schemas.openxmlformats.org/drawingml/2006/main">
+              <a:graphicData uri="http://schemas.openxmlformats.org/drawingml/2006/picture">
+                <pic:pic xmlns:pic="http://schemas.openxmlformats.org/drawingml/2006/picture">
+                  <pic:nvPicPr>
+                    <pic:cNvPr id="6" name="Screenshot 2019-03-26 at 13.21.36.png"/>
+                    <pic:cNvPicPr/>
+                  </pic:nvPicPr>
+                  <pic:blipFill>
+                    <a:blip r:embed="rId12"/>
+                    <a:stretch>
+                      <a:fillRect/>
+                    </a:stretch>
+                  </pic:blipFill>
+                  <pic:spPr>
+                    <a:xfrm>
+                      <a:off x="0" y="0"/>
+                      <a:ext cx="5270500" cy="2941955"/>
+                    </a:xfrm>
+                    <a:prstGeom prst="rect">
+                      <a:avLst/>
+                    </a:prstGeom>
+                  </pic:spPr>
+                </pic:pic>
+              </a:graphicData>
+            </a:graphic>
+          </wp:inline>
+        </w:drawing>
       </w:r>
     </w:p>
     <w:p>
@@ -2523,6 +3280,7 @@
         <w:pStyle w:val="EndNoteBibliography"/>
         <w:ind w:left="720" w:hanging="720"/>
         <w:rPr>
+          <w:rFonts w:ascii="Calibri Light" w:hAnsi="Calibri Light" w:cs="Calibri Light"/>
           <w:noProof/>
         </w:rPr>
       </w:pPr>
@@ -2555,42 +3313,33 @@
       </w:r>
       <w:r>
         <w:rPr>
+          <w:rFonts w:ascii="Calibri Light" w:hAnsi="Calibri Light" w:cs="Calibri Light"/>
           <w:noProof/>
         </w:rPr>
         <w:t>1.</w:t>
       </w:r>
       <w:r>
         <w:rPr>
+          <w:rFonts w:ascii="Calibri Light" w:hAnsi="Calibri Light" w:cs="Calibri Light"/>
           <w:noProof/>
         </w:rPr>
         <w:tab/>
-        <w:t xml:space="preserve">Edmondson, A.C., </w:t>
-      </w:r>
-      <w:r>
-        <w:rPr>
-          <w:i/>
+        <w:t>Edmondson, A.C., Strategies of learning from failure. Harv Bus Rev, 2011. 89(4): p. 48-55, 137.</w:t>
+      </w:r>
+      <w:r>
+        <w:rPr>
+          <w:rFonts w:ascii="Calibri Light" w:hAnsi="Calibri Light" w:cs="Calibri Light"/>
           <w:noProof/>
         </w:rPr>
-        <w:t>Strategies of learning from failure.</w:t>
-      </w:r>
-      <w:r>
-        <w:rPr>
-          <w:noProof/>
-        </w:rPr>
-        <w:t xml:space="preserve"> Harv Bus Rev, 2011. </w:t>
-      </w:r>
-      <w:r>
-        <w:rPr>
-          <w:b/>
-          <w:noProof/>
-        </w:rPr>
-        <w:t>89</w:t>
-      </w:r>
-      <w:r>
-        <w:rPr>
-          <w:noProof/>
-        </w:rPr>
-        <w:t>(4): p. 48-55, 137.</w:t>
+        <w:t xml:space="preserve"> - </w:t>
+      </w:r>
+      <w:r>
+        <w:rPr>
+          <w:rFonts w:ascii="Calibri Light" w:hAnsi="Calibri Light" w:cs="Calibri Light"/>
+          <w:color w:val="0070C0"/>
+          <w:lang w:val="en-GB"/>
+        </w:rPr>
+        <w:t>Amazing paper that redefines failure and its relationship with blame and fault. This article had a big impact on my thinking of failures. Most important message: failure is not personal and not final.</w:t>
       </w:r>
     </w:p>
     <w:p>
@@ -2598,34 +3347,48 @@
         <w:pStyle w:val="EndNoteBibliography"/>
         <w:ind w:left="720" w:hanging="720"/>
         <w:rPr>
+          <w:rFonts w:ascii="Calibri Light" w:hAnsi="Calibri Light" w:cs="Calibri Light"/>
           <w:noProof/>
         </w:rPr>
       </w:pPr>
       <w:r>
         <w:rPr>
+          <w:rFonts w:ascii="Calibri Light" w:hAnsi="Calibri Light" w:cs="Calibri Light"/>
           <w:noProof/>
         </w:rPr>
         <w:t>2.</w:t>
       </w:r>
       <w:r>
         <w:rPr>
+          <w:rFonts w:ascii="Calibri Light" w:hAnsi="Calibri Light" w:cs="Calibri Light"/>
           <w:noProof/>
         </w:rPr>
         <w:tab/>
-        <w:t xml:space="preserve">Hattie, J. and K. Zierer, </w:t>
-      </w:r>
-      <w:r>
-        <w:rPr>
-          <w:i/>
+        <w:t>Hattie, J. and K. Zierer, 10 mindframes for visible learning : teaching for success. 2018, London ; New York, NY: Routledge. xxv, 180 pages.</w:t>
+      </w:r>
+      <w:r>
+        <w:rPr>
+          <w:rFonts w:ascii="Calibri Light" w:hAnsi="Calibri Light" w:cs="Calibri Light"/>
           <w:noProof/>
         </w:rPr>
-        <w:t>10 mindframes for visible learning : teaching for success</w:t>
-      </w:r>
-      <w:r>
-        <w:rPr>
-          <w:noProof/>
-        </w:rPr>
-        <w:t>. 2018, London ; New York, NY: Routledge. xxv, 180 pages.</w:t>
+        <w:t xml:space="preserve"> - </w:t>
+      </w:r>
+      <w:r>
+        <w:rPr>
+          <w:rFonts w:ascii="Calibri Light" w:hAnsi="Calibri Light" w:cs="Calibri Light"/>
+          <w:color w:val="0070C0"/>
+          <w:lang w:val="en-GB"/>
+        </w:rPr>
+        <w:t xml:space="preserve">I read three chapters that seemed to be relevant to mistakes, failures and anxiety in </w:t>
+      </w:r>
+      <w:r>
+        <w:rPr>
+          <w:rFonts w:ascii="Calibri Light" w:hAnsi="Calibri Light" w:cs="Calibri Light"/>
+          <w:color w:val="0070C0"/>
+          <w:lang w:val="en-GB"/>
+        </w:rPr>
+        <w:lastRenderedPageBreak/>
+        <w:t>general: Chapter 6 (cultivation of culture of making mistakes), Chapter 9 (building trust, anxiety, safe place to make mistakes), Chapter 11 (Michael Jordan, overall conclusion)</w:t>
       </w:r>
     </w:p>
     <w:p>
@@ -2633,34 +3396,43 @@
         <w:pStyle w:val="EndNoteBibliography"/>
         <w:ind w:left="720" w:hanging="720"/>
         <w:rPr>
+          <w:rFonts w:ascii="Calibri Light" w:hAnsi="Calibri Light" w:cs="Calibri Light"/>
           <w:noProof/>
         </w:rPr>
       </w:pPr>
       <w:r>
         <w:rPr>
+          <w:rFonts w:ascii="Calibri Light" w:hAnsi="Calibri Light" w:cs="Calibri Light"/>
           <w:noProof/>
         </w:rPr>
         <w:t>3.</w:t>
       </w:r>
       <w:r>
         <w:rPr>
+          <w:rFonts w:ascii="Calibri Light" w:hAnsi="Calibri Light" w:cs="Calibri Light"/>
           <w:noProof/>
         </w:rPr>
         <w:tab/>
-        <w:t xml:space="preserve">Education, T.T. </w:t>
-      </w:r>
-      <w:r>
-        <w:rPr>
-          <w:i/>
+      </w:r>
+      <w:r>
+        <w:rPr>
+          <w:rFonts w:ascii="Calibri Light" w:hAnsi="Calibri Light" w:cs="Calibri Light"/>
           <w:noProof/>
         </w:rPr>
-        <w:t xml:space="preserve">Angela Lee Duckworth - Grit: The Power of Passion and Perseverance. </w:t>
-      </w:r>
-      <w:hyperlink r:id="rId8" w:history="1">
+        <w:t xml:space="preserve">Ted Talks </w:t>
+      </w:r>
+      <w:r>
+        <w:rPr>
+          <w:rFonts w:ascii="Calibri Light" w:hAnsi="Calibri Light" w:cs="Calibri Light"/>
+          <w:noProof/>
+        </w:rPr>
+        <w:t xml:space="preserve">Education. Angela Lee Duckworth - Grit: The Power of Passion and Perseverance. </w:t>
+      </w:r>
+      <w:hyperlink r:id="rId13" w:history="1">
         <w:r>
           <w:rPr>
             <w:rStyle w:val="Hyperlink"/>
-            <w:i/>
+            <w:rFonts w:ascii="Calibri Light" w:hAnsi="Calibri Light" w:cs="Calibri Light"/>
             <w:noProof/>
           </w:rPr>
           <w:t>http://t.ted.com/f5s2aeV</w:t>
@@ -2668,16 +3440,25 @@
       </w:hyperlink>
       <w:r>
         <w:rPr>
-          <w:i/>
+          <w:rFonts w:ascii="Calibri Light" w:hAnsi="Calibri Light" w:cs="Calibri Light"/>
           <w:noProof/>
         </w:rPr>
-        <w:t xml:space="preserve"> (Accessed: 22 March 2019)</w:t>
-      </w:r>
-      <w:r>
-        <w:rPr>
+        <w:t xml:space="preserve"> (Accessed: 22 March 2019). 2013.</w:t>
+      </w:r>
+      <w:r>
+        <w:rPr>
+          <w:rFonts w:ascii="Calibri Light" w:hAnsi="Calibri Light" w:cs="Calibri Light"/>
           <w:noProof/>
         </w:rPr>
-        <w:t>. 2013.</w:t>
+        <w:t xml:space="preserve"> - </w:t>
+      </w:r>
+      <w:r>
+        <w:rPr>
+          <w:rFonts w:ascii="Calibri Light" w:hAnsi="Calibri Light" w:cs="Calibri Light"/>
+          <w:color w:val="0070C0"/>
+          <w:lang w:val="en-GB"/>
+        </w:rPr>
+        <w:t>In this TED Talk, the lecturer talks about her experience in teaching and how the strongest predictor of success and positive learning outcomes is perseverance/grit</w:t>
       </w:r>
     </w:p>
     <w:p>
@@ -2685,34 +3466,30 @@
         <w:pStyle w:val="EndNoteBibliography"/>
         <w:ind w:left="720" w:hanging="720"/>
         <w:rPr>
+          <w:rFonts w:ascii="Calibri Light" w:hAnsi="Calibri Light" w:cs="Calibri Light"/>
           <w:noProof/>
         </w:rPr>
       </w:pPr>
       <w:r>
         <w:rPr>
+          <w:rFonts w:ascii="Calibri Light" w:hAnsi="Calibri Light" w:cs="Calibri Light"/>
           <w:noProof/>
         </w:rPr>
         <w:t>4.</w:t>
       </w:r>
       <w:r>
         <w:rPr>
+          <w:rFonts w:ascii="Calibri Light" w:hAnsi="Calibri Light" w:cs="Calibri Light"/>
           <w:noProof/>
         </w:rPr>
         <w:tab/>
-        <w:t xml:space="preserve">Lunney, O., et al. </w:t>
-      </w:r>
-      <w:r>
-        <w:rPr>
-          <w:i/>
-          <w:noProof/>
-        </w:rPr>
-        <w:t xml:space="preserve">re:Work - Postmortem culture: how you can learn from failure. </w:t>
-      </w:r>
-      <w:hyperlink r:id="rId9" w:history="1">
+        <w:t xml:space="preserve">Lunney, O., et al. re:Work - Postmortem culture: how you can learn from failure. </w:t>
+      </w:r>
+      <w:hyperlink r:id="rId14" w:history="1">
         <w:r>
           <w:rPr>
             <w:rStyle w:val="Hyperlink"/>
-            <w:i/>
+            <w:rFonts w:ascii="Calibri Light" w:hAnsi="Calibri Light" w:cs="Calibri Light"/>
             <w:noProof/>
           </w:rPr>
           <w:t>https://rework.withgoogle.com/blog/postmortem-culture-how-you-can-learn-from-failure/</w:t>
@@ -2720,16 +3497,43 @@
       </w:hyperlink>
       <w:r>
         <w:rPr>
-          <w:i/>
+          <w:rFonts w:ascii="Calibri Light" w:hAnsi="Calibri Light" w:cs="Calibri Light"/>
           <w:noProof/>
         </w:rPr>
-        <w:t xml:space="preserve"> (Accessed: 22 March 2019)</w:t>
-      </w:r>
-      <w:r>
-        <w:rPr>
+        <w:t xml:space="preserve"> (Accessed: 22 March 2019). 2018.</w:t>
+      </w:r>
+      <w:r>
+        <w:rPr>
+          <w:rFonts w:ascii="Calibri Light" w:hAnsi="Calibri Light" w:cs="Calibri Light"/>
           <w:noProof/>
         </w:rPr>
-        <w:t>. 2018.</w:t>
+        <w:t xml:space="preserve"> - </w:t>
+      </w:r>
+      <w:r>
+        <w:rPr>
+          <w:rFonts w:ascii="Calibri Light" w:hAnsi="Calibri Light" w:cs="Calibri Light"/>
+          <w:color w:val="0070C0"/>
+          <w:lang w:val="en-GB"/>
+        </w:rPr>
+        <w:t xml:space="preserve">Internal failure management of Google. Very interesting to see how big companies </w:t>
+      </w:r>
+      <w:proofErr w:type="gramStart"/>
+      <w:r>
+        <w:rPr>
+          <w:rFonts w:ascii="Calibri Light" w:hAnsi="Calibri Light" w:cs="Calibri Light"/>
+          <w:color w:val="0070C0"/>
+          <w:lang w:val="en-GB"/>
+        </w:rPr>
+        <w:t>have internal procedures</w:t>
+      </w:r>
+      <w:proofErr w:type="gramEnd"/>
+      <w:r>
+        <w:rPr>
+          <w:rFonts w:ascii="Calibri Light" w:hAnsi="Calibri Light" w:cs="Calibri Light"/>
+          <w:color w:val="0070C0"/>
+          <w:lang w:val="en-GB"/>
+        </w:rPr>
+        <w:t xml:space="preserve"> to do this! It is also worth noting that they have an intensive documentation!</w:t>
       </w:r>
     </w:p>
     <w:p>
@@ -2737,34 +3541,31 @@
         <w:pStyle w:val="EndNoteBibliography"/>
         <w:ind w:left="720" w:hanging="720"/>
         <w:rPr>
+          <w:rFonts w:ascii="Calibri Light" w:hAnsi="Calibri Light" w:cs="Calibri Light"/>
           <w:noProof/>
-        </w:rPr>
-      </w:pPr>
-      <w:r>
-        <w:rPr>
+          <w:lang w:val="en-GB"/>
+        </w:rPr>
+      </w:pPr>
+      <w:r>
+        <w:rPr>
+          <w:rFonts w:ascii="Calibri Light" w:hAnsi="Calibri Light" w:cs="Calibri Light"/>
           <w:noProof/>
         </w:rPr>
         <w:t>5.</w:t>
       </w:r>
       <w:r>
         <w:rPr>
+          <w:rFonts w:ascii="Calibri Light" w:hAnsi="Calibri Light" w:cs="Calibri Light"/>
           <w:noProof/>
         </w:rPr>
         <w:tab/>
-        <w:t xml:space="preserve">Toyota. </w:t>
-      </w:r>
-      <w:r>
-        <w:rPr>
-          <w:i/>
-          <w:noProof/>
-        </w:rPr>
-        <w:t xml:space="preserve">Toyota Production System. </w:t>
-      </w:r>
-      <w:hyperlink r:id="rId10" w:history="1">
+        <w:t xml:space="preserve">Toyota. Toyota Production System. </w:t>
+      </w:r>
+      <w:hyperlink r:id="rId15" w:history="1">
         <w:r>
           <w:rPr>
             <w:rStyle w:val="Hyperlink"/>
-            <w:i/>
+            <w:rFonts w:ascii="Calibri Light" w:hAnsi="Calibri Light" w:cs="Calibri Light"/>
             <w:noProof/>
           </w:rPr>
           <w:t>https://www.toyota-global.com/company/vision_philosophy/toyota_production_system/</w:t>
@@ -2772,16 +3573,25 @@
       </w:hyperlink>
       <w:r>
         <w:rPr>
-          <w:i/>
+          <w:rFonts w:ascii="Calibri Light" w:hAnsi="Calibri Light" w:cs="Calibri Light"/>
           <w:noProof/>
         </w:rPr>
-        <w:t xml:space="preserve"> (Accessed: 22 March 2019)</w:t>
-      </w:r>
-      <w:r>
-        <w:rPr>
+        <w:t xml:space="preserve"> (Accessed: 22 March 2019).</w:t>
+      </w:r>
+      <w:r>
+        <w:rPr>
+          <w:rFonts w:ascii="Calibri Light" w:hAnsi="Calibri Light" w:cs="Calibri Light"/>
           <w:noProof/>
         </w:rPr>
-        <w:t>.</w:t>
+        <w:t xml:space="preserve"> - </w:t>
+      </w:r>
+      <w:r>
+        <w:rPr>
+          <w:rFonts w:ascii="Calibri Light" w:hAnsi="Calibri Light" w:cs="Calibri Light"/>
+          <w:color w:val="0070C0"/>
+          <w:lang w:val="en-GB"/>
+        </w:rPr>
+        <w:t>website describing the mistake management of the assembly line at Toyota</w:t>
       </w:r>
     </w:p>
     <w:p>
@@ -2801,230 +3611,6 @@
           <w:lang w:val="en-GB"/>
         </w:rPr>
         <w:fldChar w:fldCharType="end"/>
-      </w:r>
-    </w:p>
-    <w:p>
-      <w:pPr>
-        <w:jc w:val="both"/>
-        <w:rPr>
-          <w:rFonts w:ascii="Calibri Light" w:hAnsi="Calibri Light" w:cs="Calibri Light"/>
-          <w:lang w:val="en-GB"/>
-        </w:rPr>
-      </w:pPr>
-    </w:p>
-    <w:p>
-      <w:pPr>
-        <w:jc w:val="both"/>
-        <w:rPr>
-          <w:rFonts w:ascii="Calibri Light" w:hAnsi="Calibri Light" w:cs="Calibri Light"/>
-          <w:color w:val="0070C0"/>
-          <w:lang w:val="en-GB"/>
-        </w:rPr>
-      </w:pPr>
-      <w:r>
-        <w:rPr>
-          <w:rFonts w:ascii="Calibri Light" w:hAnsi="Calibri Light" w:cs="Calibri Light"/>
-          <w:lang w:val="en-GB"/>
-        </w:rPr>
-        <w:lastRenderedPageBreak/>
-        <w:t xml:space="preserve">10 </w:t>
-      </w:r>
-      <w:proofErr w:type="spellStart"/>
-      <w:r>
-        <w:rPr>
-          <w:rFonts w:ascii="Calibri Light" w:hAnsi="Calibri Light" w:cs="Calibri Light"/>
-          <w:lang w:val="en-GB"/>
-        </w:rPr>
-        <w:t>mindframes</w:t>
-      </w:r>
-      <w:proofErr w:type="spellEnd"/>
-      <w:r>
-        <w:rPr>
-          <w:rFonts w:ascii="Calibri Light" w:hAnsi="Calibri Light" w:cs="Calibri Light"/>
-          <w:lang w:val="en-GB"/>
-        </w:rPr>
-        <w:t xml:space="preserve"> – </w:t>
-      </w:r>
-      <w:r>
-        <w:rPr>
-          <w:rFonts w:ascii="Calibri Light" w:hAnsi="Calibri Light" w:cs="Calibri Light"/>
-          <w:color w:val="0070C0"/>
-          <w:lang w:val="en-GB"/>
-        </w:rPr>
-        <w:t xml:space="preserve">I read three chapters that seemed to be relevant to mistakes, failures and anxiety in general: </w:t>
-      </w:r>
-      <w:r>
-        <w:rPr>
-          <w:rFonts w:ascii="Calibri Light" w:hAnsi="Calibri Light" w:cs="Calibri Light"/>
-          <w:color w:val="0070C0"/>
-          <w:lang w:val="en-GB"/>
-        </w:rPr>
-        <w:t xml:space="preserve">Chapter 6 (cultivation </w:t>
-      </w:r>
-      <w:r>
-        <w:rPr>
-          <w:rFonts w:ascii="Calibri Light" w:hAnsi="Calibri Light" w:cs="Calibri Light"/>
-          <w:color w:val="0070C0"/>
-          <w:lang w:val="en-GB"/>
-        </w:rPr>
-        <w:t>of culture of making mistakes)</w:t>
-      </w:r>
-      <w:r>
-        <w:rPr>
-          <w:rFonts w:ascii="Calibri Light" w:hAnsi="Calibri Light" w:cs="Calibri Light"/>
-          <w:color w:val="0070C0"/>
-          <w:lang w:val="en-GB"/>
-        </w:rPr>
-        <w:t>, Chapter 9 (building trust, anxiety, safe place to make mistakes), Chapter 11 (Michael Jordan, overall conclusion)</w:t>
-      </w:r>
-    </w:p>
-    <w:p>
-      <w:pPr>
-        <w:jc w:val="both"/>
-        <w:rPr>
-          <w:rFonts w:ascii="Calibri Light" w:hAnsi="Calibri Light" w:cs="Calibri Light"/>
-          <w:lang w:val="en-GB"/>
-        </w:rPr>
-      </w:pPr>
-      <w:r>
-        <w:rPr>
-          <w:rFonts w:ascii="Calibri Light" w:hAnsi="Calibri Light" w:cs="Calibri Light"/>
-          <w:color w:val="000000" w:themeColor="text1"/>
-          <w:lang w:val="en-GB"/>
-        </w:rPr>
-        <w:t xml:space="preserve">Ted Talk – </w:t>
-      </w:r>
-      <w:r>
-        <w:rPr>
-          <w:rFonts w:ascii="Calibri Light" w:hAnsi="Calibri Light" w:cs="Calibri Light"/>
-          <w:color w:val="0070C0"/>
-          <w:lang w:val="en-GB"/>
-        </w:rPr>
-        <w:t xml:space="preserve">In this TED Talk, the lecturer </w:t>
-      </w:r>
-      <w:proofErr w:type="gramStart"/>
-      <w:r>
-        <w:rPr>
-          <w:rFonts w:ascii="Calibri Light" w:hAnsi="Calibri Light" w:cs="Calibri Light"/>
-          <w:color w:val="0070C0"/>
-          <w:lang w:val="en-GB"/>
-        </w:rPr>
-        <w:t>talk</w:t>
-      </w:r>
-      <w:proofErr w:type="gramEnd"/>
-      <w:r>
-        <w:rPr>
-          <w:rFonts w:ascii="Calibri Light" w:hAnsi="Calibri Light" w:cs="Calibri Light"/>
-          <w:color w:val="0070C0"/>
-          <w:lang w:val="en-GB"/>
-        </w:rPr>
-        <w:t xml:space="preserve"> about her experience in teaching and how the strongest predictor of success and positive learning outcomes is perseverance</w:t>
-      </w:r>
-    </w:p>
-    <w:p>
-      <w:pPr>
-        <w:jc w:val="both"/>
-        <w:rPr>
-          <w:rFonts w:ascii="Calibri Light" w:hAnsi="Calibri Light" w:cs="Calibri Light"/>
-          <w:color w:val="0070C0"/>
-          <w:lang w:val="en-GB"/>
-        </w:rPr>
-      </w:pPr>
-      <w:proofErr w:type="spellStart"/>
-      <w:r>
-        <w:rPr>
-          <w:rFonts w:ascii="Calibri Light" w:hAnsi="Calibri Light" w:cs="Calibri Light"/>
-          <w:color w:val="000000" w:themeColor="text1"/>
-          <w:lang w:val="en-GB"/>
-        </w:rPr>
-        <w:t>Lunney</w:t>
-      </w:r>
-      <w:proofErr w:type="spellEnd"/>
-      <w:r>
-        <w:rPr>
-          <w:rFonts w:ascii="Calibri Light" w:hAnsi="Calibri Light" w:cs="Calibri Light"/>
-          <w:color w:val="000000" w:themeColor="text1"/>
-          <w:lang w:val="en-GB"/>
-        </w:rPr>
-        <w:t xml:space="preserve"> </w:t>
-      </w:r>
-      <w:r>
-        <w:rPr>
-          <w:rFonts w:ascii="Calibri Light" w:hAnsi="Calibri Light" w:cs="Calibri Light"/>
-          <w:color w:val="0070C0"/>
-          <w:lang w:val="en-GB"/>
-        </w:rPr>
-        <w:t xml:space="preserve">– Internal failure management of Google. Very interesting to see how big companies </w:t>
-      </w:r>
-      <w:proofErr w:type="gramStart"/>
-      <w:r>
-        <w:rPr>
-          <w:rFonts w:ascii="Calibri Light" w:hAnsi="Calibri Light" w:cs="Calibri Light"/>
-          <w:color w:val="0070C0"/>
-          <w:lang w:val="en-GB"/>
-        </w:rPr>
-        <w:t>have procedures</w:t>
-      </w:r>
-      <w:proofErr w:type="gramEnd"/>
-      <w:r>
-        <w:rPr>
-          <w:rFonts w:ascii="Calibri Light" w:hAnsi="Calibri Light" w:cs="Calibri Light"/>
-          <w:color w:val="0070C0"/>
-          <w:lang w:val="en-GB"/>
-        </w:rPr>
-        <w:t xml:space="preserve"> to do this!</w:t>
-      </w:r>
-    </w:p>
-    <w:p>
-      <w:pPr>
-        <w:jc w:val="both"/>
-        <w:rPr>
-          <w:rFonts w:ascii="Calibri Light" w:hAnsi="Calibri Light" w:cs="Calibri Light"/>
-          <w:color w:val="0070C0"/>
-          <w:lang w:val="en-GB"/>
-        </w:rPr>
-      </w:pPr>
-      <w:r>
-        <w:rPr>
-          <w:rFonts w:ascii="Calibri Light" w:hAnsi="Calibri Light" w:cs="Calibri Light"/>
-          <w:color w:val="000000" w:themeColor="text1"/>
-          <w:lang w:val="en-GB"/>
-        </w:rPr>
-        <w:t xml:space="preserve">Edmondson </w:t>
-      </w:r>
-      <w:r>
-        <w:rPr>
-          <w:rFonts w:ascii="Calibri Light" w:hAnsi="Calibri Light" w:cs="Calibri Light"/>
-          <w:color w:val="0070C0"/>
-          <w:lang w:val="en-GB"/>
-        </w:rPr>
-        <w:t>– amazing paper that redefines failure and its relationship with blame and fault</w:t>
-      </w:r>
-    </w:p>
-    <w:p>
-      <w:pPr>
-        <w:jc w:val="both"/>
-        <w:rPr>
-          <w:rFonts w:ascii="Calibri Light" w:hAnsi="Calibri Light" w:cs="Calibri Light"/>
-          <w:color w:val="0070C0"/>
-          <w:lang w:val="en-GB"/>
-        </w:rPr>
-      </w:pPr>
-      <w:r>
-        <w:rPr>
-          <w:rFonts w:ascii="Calibri Light" w:hAnsi="Calibri Light" w:cs="Calibri Light"/>
-          <w:color w:val="000000" w:themeColor="text1"/>
-          <w:lang w:val="en-GB"/>
-        </w:rPr>
-        <w:t xml:space="preserve">Toyota </w:t>
-      </w:r>
-      <w:r>
-        <w:rPr>
-          <w:rFonts w:ascii="Calibri Light" w:hAnsi="Calibri Light" w:cs="Calibri Light"/>
-          <w:color w:val="0070C0"/>
-          <w:lang w:val="en-GB"/>
-        </w:rPr>
-        <w:t>– website describing the mistake management of the assembly line at Toyota</w:t>
       </w:r>
     </w:p>
     <w:p>
@@ -4024,6 +4610,95 @@
     </w:lvl>
   </w:abstractNum>
   <w:abstractNum w:abstractNumId="8" w15:restartNumberingAfterBreak="0">
+    <w:nsid w:val="5EB641D4"/>
+    <w:multiLevelType w:val="hybridMultilevel"/>
+    <w:tmpl w:val="87845DDC"/>
+    <w:lvl w:ilvl="0" w:tplc="0409000F">
+      <w:start w:val="1"/>
+      <w:numFmt w:val="decimal"/>
+      <w:lvlText w:val="%1."/>
+      <w:lvlJc w:val="left"/>
+      <w:pPr>
+        <w:ind w:left="720" w:hanging="360"/>
+      </w:pPr>
+      <w:rPr>
+        <w:rFonts w:hint="default"/>
+      </w:rPr>
+    </w:lvl>
+    <w:lvl w:ilvl="1" w:tplc="04090019" w:tentative="1">
+      <w:start w:val="1"/>
+      <w:numFmt w:val="lowerLetter"/>
+      <w:lvlText w:val="%2."/>
+      <w:lvlJc w:val="left"/>
+      <w:pPr>
+        <w:ind w:left="1440" w:hanging="360"/>
+      </w:pPr>
+    </w:lvl>
+    <w:lvl w:ilvl="2" w:tplc="0409001B" w:tentative="1">
+      <w:start w:val="1"/>
+      <w:numFmt w:val="lowerRoman"/>
+      <w:lvlText w:val="%3."/>
+      <w:lvlJc w:val="right"/>
+      <w:pPr>
+        <w:ind w:left="2160" w:hanging="180"/>
+      </w:pPr>
+    </w:lvl>
+    <w:lvl w:ilvl="3" w:tplc="0409000F" w:tentative="1">
+      <w:start w:val="1"/>
+      <w:numFmt w:val="decimal"/>
+      <w:lvlText w:val="%4."/>
+      <w:lvlJc w:val="left"/>
+      <w:pPr>
+        <w:ind w:left="2880" w:hanging="360"/>
+      </w:pPr>
+    </w:lvl>
+    <w:lvl w:ilvl="4" w:tplc="04090019" w:tentative="1">
+      <w:start w:val="1"/>
+      <w:numFmt w:val="lowerLetter"/>
+      <w:lvlText w:val="%5."/>
+      <w:lvlJc w:val="left"/>
+      <w:pPr>
+        <w:ind w:left="3600" w:hanging="360"/>
+      </w:pPr>
+    </w:lvl>
+    <w:lvl w:ilvl="5" w:tplc="0409001B" w:tentative="1">
+      <w:start w:val="1"/>
+      <w:numFmt w:val="lowerRoman"/>
+      <w:lvlText w:val="%6."/>
+      <w:lvlJc w:val="right"/>
+      <w:pPr>
+        <w:ind w:left="4320" w:hanging="180"/>
+      </w:pPr>
+    </w:lvl>
+    <w:lvl w:ilvl="6" w:tplc="0409000F" w:tentative="1">
+      <w:start w:val="1"/>
+      <w:numFmt w:val="decimal"/>
+      <w:lvlText w:val="%7."/>
+      <w:lvlJc w:val="left"/>
+      <w:pPr>
+        <w:ind w:left="5040" w:hanging="360"/>
+      </w:pPr>
+    </w:lvl>
+    <w:lvl w:ilvl="7" w:tplc="04090019" w:tentative="1">
+      <w:start w:val="1"/>
+      <w:numFmt w:val="lowerLetter"/>
+      <w:lvlText w:val="%8."/>
+      <w:lvlJc w:val="left"/>
+      <w:pPr>
+        <w:ind w:left="5760" w:hanging="360"/>
+      </w:pPr>
+    </w:lvl>
+    <w:lvl w:ilvl="8" w:tplc="0409001B" w:tentative="1">
+      <w:start w:val="1"/>
+      <w:numFmt w:val="lowerRoman"/>
+      <w:lvlText w:val="%9."/>
+      <w:lvlJc w:val="right"/>
+      <w:pPr>
+        <w:ind w:left="6480" w:hanging="180"/>
+      </w:pPr>
+    </w:lvl>
+  </w:abstractNum>
+  <w:abstractNum w:abstractNumId="9" w15:restartNumberingAfterBreak="0">
     <w:nsid w:val="635338BB"/>
     <w:multiLevelType w:val="hybridMultilevel"/>
     <w:tmpl w:val="0D80674A"/>
@@ -4112,7 +4787,7 @@
       </w:pPr>
     </w:lvl>
   </w:abstractNum>
-  <w:abstractNum w:abstractNumId="9" w15:restartNumberingAfterBreak="0">
+  <w:abstractNum w:abstractNumId="10" w15:restartNumberingAfterBreak="0">
     <w:nsid w:val="66DF3463"/>
     <w:multiLevelType w:val="multilevel"/>
     <w:tmpl w:val="D8CC890E"/>
@@ -4261,7 +4936,7 @@
       </w:rPr>
     </w:lvl>
   </w:abstractNum>
-  <w:abstractNum w:abstractNumId="10" w15:restartNumberingAfterBreak="0">
+  <w:abstractNum w:abstractNumId="11" w15:restartNumberingAfterBreak="0">
     <w:nsid w:val="67BA104F"/>
     <w:multiLevelType w:val="hybridMultilevel"/>
     <w:tmpl w:val="CB7E1584"/>
@@ -4351,7 +5026,7 @@
     <w:abstractNumId w:val="5"/>
   </w:num>
   <w:num w:numId="2">
-    <w:abstractNumId w:val="9"/>
+    <w:abstractNumId w:val="10"/>
   </w:num>
   <w:num w:numId="3">
     <w:abstractNumId w:val="3"/>
@@ -4372,12 +5047,15 @@
     <w:abstractNumId w:val="4"/>
   </w:num>
   <w:num w:numId="9">
-    <w:abstractNumId w:val="10"/>
+    <w:abstractNumId w:val="11"/>
   </w:num>
   <w:num w:numId="10">
     <w:abstractNumId w:val="7"/>
   </w:num>
   <w:num w:numId="11">
+    <w:abstractNumId w:val="9"/>
+  </w:num>
+  <w:num w:numId="12">
     <w:abstractNumId w:val="8"/>
   </w:num>
 </w:numbering>

</xml_diff>